<commit_message>
Added more content to the requirements section
</commit_message>
<xml_diff>
--- a/Cross-Platform Development Report.docx
+++ b/Cross-Platform Development Report.docx
@@ -128,6 +128,66 @@
       </w:r>
     </w:p>
     <w:p>
+      <w:r>
+        <w:t>Barcode:</w:t>
+      </w:r>
+    </w:p>
+    <w:p>
+      <w:r>
+        <w:rPr>
+          <w:noProof/>
+        </w:rPr>
+        <w:drawing>
+          <wp:inline distT="0" distB="0" distL="0" distR="0">
+            <wp:extent cx="1181100" cy="1162050"/>
+            <wp:effectExtent l="0" t="0" r="0" b="0"/>
+            <wp:docPr id="1" name="Picture 1" descr="C:\Users\dcumb\AppData\Local\Microsoft\Windows\INetCache\Content.Word\cpdbarcode.png"/>
+            <wp:cNvGraphicFramePr>
+              <a:graphicFrameLocks xmlns:a="http://schemas.openxmlformats.org/drawingml/2006/main" noChangeAspect="1"/>
+            </wp:cNvGraphicFramePr>
+            <a:graphic xmlns:a="http://schemas.openxmlformats.org/drawingml/2006/main">
+              <a:graphicData uri="http://schemas.openxmlformats.org/drawingml/2006/picture">
+                <pic:pic xmlns:pic="http://schemas.openxmlformats.org/drawingml/2006/picture">
+                  <pic:nvPicPr>
+                    <pic:cNvPr id="0" name="Picture 1" descr="C:\Users\dcumb\AppData\Local\Microsoft\Windows\INetCache\Content.Word\cpdbarcode.png"/>
+                    <pic:cNvPicPr>
+                      <a:picLocks noChangeAspect="1" noChangeArrowheads="1"/>
+                    </pic:cNvPicPr>
+                  </pic:nvPicPr>
+                  <pic:blipFill>
+                    <a:blip r:embed="rId7">
+                      <a:extLst>
+                        <a:ext uri="{28A0092B-C50C-407E-A947-70E740481C1C}">
+                          <a14:useLocalDpi xmlns:a14="http://schemas.microsoft.com/office/drawing/2010/main" val="0"/>
+                        </a:ext>
+                      </a:extLst>
+                    </a:blip>
+                    <a:srcRect/>
+                    <a:stretch>
+                      <a:fillRect/>
+                    </a:stretch>
+                  </pic:blipFill>
+                  <pic:spPr bwMode="auto">
+                    <a:xfrm>
+                      <a:off x="0" y="0"/>
+                      <a:ext cx="1181100" cy="1162050"/>
+                    </a:xfrm>
+                    <a:prstGeom prst="rect">
+                      <a:avLst/>
+                    </a:prstGeom>
+                    <a:noFill/>
+                    <a:ln>
+                      <a:noFill/>
+                    </a:ln>
+                  </pic:spPr>
+                </pic:pic>
+              </a:graphicData>
+            </a:graphic>
+          </wp:inline>
+        </w:drawing>
+      </w:r>
+    </w:p>
+    <w:p>
       <w:pPr>
         <w:rPr>
           <w:b/>
@@ -149,10 +209,20 @@
       <w:r>
         <w:t xml:space="preserve">, from travelling to a location </w:t>
       </w:r>
-    </w:p>
-    <w:p>
-      <w:r>
-        <w:t>The target group for the app is people that travel often</w:t>
+      <w:r>
+        <w:t>such as going on holiday, or embarking on a typical daily commute to work.</w:t>
+      </w:r>
+      <w:r>
+        <w:t xml:space="preserve"> </w:t>
+      </w:r>
+      <w:r>
+        <w:t xml:space="preserve">The target group for the app is </w:t>
+      </w:r>
+      <w:r>
+        <w:t>users</w:t>
+      </w:r>
+      <w:r>
+        <w:t xml:space="preserve"> that travel often</w:t>
       </w:r>
       <w:r>
         <w:t xml:space="preserve"> and stay over</w:t>
@@ -164,7 +234,10 @@
         <w:t xml:space="preserve"> and/or </w:t>
       </w:r>
       <w:r>
-        <w:t xml:space="preserve">people who prefer to travel with essentials </w:t>
+        <w:t>users</w:t>
+      </w:r>
+      <w:r>
+        <w:t xml:space="preserve"> who prefer to travel with essentials </w:t>
       </w:r>
     </w:p>
     <w:p>
@@ -214,23 +287,63 @@
         <w:t xml:space="preserve"> taking the extra luggage with </w:t>
       </w:r>
       <w:r>
-        <w:t>me</w:t>
-      </w:r>
-      <w:r>
-        <w:t xml:space="preserve"> to work as the community has reported rain is indeed present at his work location.</w:t>
+        <w:t>him</w:t>
+      </w:r>
+      <w:r>
+        <w:t xml:space="preserve"> to work as the community has reported rain is indeed </w:t>
+      </w:r>
+      <w:r>
+        <w:lastRenderedPageBreak/>
+        <w:t>present at his work location, he then is able to keep his suit dry and his hair groomed for his big conference meeting.</w:t>
+      </w:r>
+    </w:p>
+    <w:p>
+      <w:r>
+        <w:t>Omar</w:t>
+      </w:r>
+      <w:r>
+        <w:t xml:space="preserve"> is a student that commutes from his home to his university campus every weekday, his backpack contains many of the essential items he needs to complete his studies and has little space for much else. Omar checks the weather before his daily commute to see if he will need take any extra items such as a coat or gloves, he often finds that the forecast accuracy fails him. As a result, Omar often finds that when he doesn’t take his coat because it is dry, the weather can be drastically different from what was forecasted and because he lives far away from the university he cannot easily obtain his coat. At the same time, Omar also doesn’t want to take objects that he doesn’t need to </w:t>
+      </w:r>
+      <w:r>
+        <w:t>bring</w:t>
       </w:r>
       <w:bookmarkStart w:id="0" w:name="_GoBack"/>
       <w:bookmarkEnd w:id="0"/>
-    </w:p>
-    <w:p>
-      <w:r>
-        <w:t>Omar</w:t>
+      <w:r>
+        <w:t xml:space="preserve"> as his backpack has limited space to store items such as a large coat and gloves. When Omar uses the Weatherly app, he finds that the forecast calls for sunshine for the hour at hi</w:t>
+      </w:r>
+      <w:r>
+        <w:t xml:space="preserve">s university, but over </w:t>
+      </w:r>
+      <w:r>
+        <w:t xml:space="preserve">600+ people </w:t>
+      </w:r>
+      <w:r>
+        <w:t xml:space="preserve">in the university location is </w:t>
+      </w:r>
+      <w:r>
+        <w:t xml:space="preserve">claiming </w:t>
+      </w:r>
+      <w:r>
+        <w:t xml:space="preserve">that it is currently </w:t>
+      </w:r>
+      <w:r>
+        <w:t>rain</w:t>
+      </w:r>
+      <w:r>
+        <w:t>ing</w:t>
+      </w:r>
+      <w:r>
+        <w:t xml:space="preserve">. Omar then decides to take his coat </w:t>
+      </w:r>
+      <w:r>
+        <w:t>along with him to keep him dry when walking between campus buildings, when he gets there he discovers that it is indeed raining and that taking his coat was the correct decision. Weatherly has helped Omar make an informed decision about what to take on his daily commute, which has helped him cut down on unnecessary items on days where a coat is not needed.</w:t>
       </w:r>
     </w:p>
     <w:p/>
     <w:sectPr>
-      <w:headerReference w:type="default" r:id="rId7"/>
-      <w:footerReference w:type="default" r:id="rId8"/>
+      <w:headerReference w:type="default" r:id="rId8"/>
+      <w:footerReference w:type="default" r:id="rId9"/>
       <w:pgSz w:w="11906" w:h="16838"/>
       <w:pgMar w:top="1440" w:right="1440" w:bottom="1440" w:left="1440" w:header="708" w:footer="708" w:gutter="0"/>
       <w:cols w:space="708"/>
@@ -324,7 +437,7 @@
                 <w:bCs/>
                 <w:noProof/>
               </w:rPr>
-              <w:t>1</w:t>
+              <w:t>2</w:t>
             </w:r>
             <w:r>
               <w:rPr>
@@ -369,7 +482,7 @@
                 <w:bCs/>
                 <w:noProof/>
               </w:rPr>
-              <w:t>1</w:t>
+              <w:t>2</w:t>
             </w:r>
             <w:r>
               <w:rPr>

</xml_diff>

<commit_message>
Updated custom API code to dynamically detect and update locations. Added to report.
</commit_message>
<xml_diff>
--- a/Cross-Platform Development Report.docx
+++ b/Cross-Platform Development Report.docx
@@ -136,9 +136,10 @@
       <w:r>
         <w:rPr>
           <w:noProof/>
+          <w:lang w:eastAsia="en-GB"/>
         </w:rPr>
         <w:drawing>
-          <wp:inline distT="0" distB="0" distL="0" distR="0">
+          <wp:inline distT="0" distB="0" distL="0" distR="0" wp14:anchorId="394278B0" wp14:editId="461CC317">
             <wp:extent cx="1181100" cy="1162050"/>
             <wp:effectExtent l="0" t="0" r="0" b="0"/>
             <wp:docPr id="1" name="Picture 1" descr="C:\Users\dcumb\AppData\Local\Microsoft\Windows\INetCache\Content.Word\cpdbarcode.png"/>
@@ -222,10 +223,16 @@
         <w:t>users</w:t>
       </w:r>
       <w:r>
+        <w:t xml:space="preserve"> of any age group</w:t>
+      </w:r>
+      <w:r>
         <w:t xml:space="preserve"> that travel often</w:t>
       </w:r>
       <w:r>
-        <w:t xml:space="preserve"> and stay over</w:t>
+        <w:t xml:space="preserve">, </w:t>
+      </w:r>
+      <w:r>
+        <w:t>stay over</w:t>
       </w:r>
       <w:r>
         <w:t xml:space="preserve"> in remote locations for a few days</w:t>
@@ -237,7 +244,15 @@
         <w:t>users</w:t>
       </w:r>
       <w:r>
-        <w:t xml:space="preserve"> who prefer to travel with essentials </w:t>
+        <w:t xml:space="preserve"> who prefer to travel with</w:t>
+      </w:r>
+      <w:r>
+        <w:t xml:space="preserve"> just the essentials. </w:t>
+      </w:r>
+    </w:p>
+    <w:p>
+      <w:r>
+        <w:t>As a frequent commuter I want to have a more accurate weather report so I can make an informed decision about what to take with me to work. As a frequent commuter I want the ability to save my favourite locations so I can keep track of their weather conditions.</w:t>
       </w:r>
     </w:p>
     <w:p>
@@ -245,7 +260,13 @@
         <w:t xml:space="preserve">Biff the businessman </w:t>
       </w:r>
       <w:r>
-        <w:t xml:space="preserve">frequently travels to work and takes public transportation to get there, he prefers to travel lighter as it is more comfortable for his journey. As he only takes a briefcase with his work it doesn’t provide any space for an umbrella for </w:t>
+        <w:t>frequently travels to work and takes public transportation to get there, he prefers to travel lighter as it is more comfortable for his journey. As he only takes a briefcase with his work it doesn’t provide any space for an umbrella</w:t>
+      </w:r>
+      <w:r>
+        <w:t xml:space="preserve"> or coat</w:t>
+      </w:r>
+      <w:r>
+        <w:t xml:space="preserve"> for </w:t>
       </w:r>
       <w:r>
         <w:t xml:space="preserve">his travels. He often finds that after watching the morning weather forecast on TV before work, he takes his umbrella to work with him only to find that the weather is different than the forecast and </w:t>
@@ -272,16 +293,26 @@
         <w:t xml:space="preserve"> </w:t>
       </w:r>
       <w:r>
-        <w:t xml:space="preserve">Biff uses weatherly one day that reports that his work location will be cloudy but dry, Biff then realises that the community report says others, with over 2000 users reporting that there is </w:t>
+        <w:t xml:space="preserve">Biff uses weatherly one day that reports that his </w:t>
+      </w:r>
+      <w:r>
+        <w:lastRenderedPageBreak/>
+        <w:t xml:space="preserve">work location will be cloudy but dry, Biff then realises that the community report says others, with over 2000 users reporting that there is </w:t>
       </w:r>
       <w:r>
         <w:t>rain</w:t>
       </w:r>
       <w:r>
-        <w:t xml:space="preserve"> present. With this new knowledge he now more easily </w:t>
-      </w:r>
-      <w:r>
-        <w:t>justifies</w:t>
+        <w:t xml:space="preserve"> present. With this new knowledge he </w:t>
+      </w:r>
+      <w:r>
+        <w:t xml:space="preserve">can </w:t>
+      </w:r>
+      <w:r>
+        <w:t xml:space="preserve">now more easily </w:t>
+      </w:r>
+      <w:r>
+        <w:t>justify</w:t>
       </w:r>
       <w:r>
         <w:t xml:space="preserve"> taking the extra luggage with </w:t>
@@ -293,57 +324,612 @@
         <w:t xml:space="preserve"> to work as the community has reported rain is indeed </w:t>
       </w:r>
       <w:r>
-        <w:lastRenderedPageBreak/>
-        <w:t>present at his work location, he then is able to keep his suit dry and his hair groomed for his big conference meeting.</w:t>
-      </w:r>
-    </w:p>
-    <w:p>
-      <w:r>
+        <w:t xml:space="preserve">present at his work location, he then is able to keep his suit dry and his hair </w:t>
+      </w:r>
+      <w:r>
+        <w:t>tidy</w:t>
+      </w:r>
+      <w:r>
+        <w:t xml:space="preserve"> for his big conference meeting.</w:t>
+      </w:r>
+    </w:p>
+    <w:p>
+      <w:pPr>
+        <w:rPr>
+          <w:strike/>
+        </w:rPr>
+      </w:pPr>
+      <w:r>
+        <w:rPr>
+          <w:strike/>
+        </w:rPr>
         <w:t>Omar</w:t>
       </w:r>
       <w:r>
+        <w:rPr>
+          <w:strike/>
+        </w:rPr>
         <w:t xml:space="preserve"> is a student that commutes from his home to his university campus every weekday, his backpack contains many of the essential items he needs to complete his studies and has little space for much else. Omar checks the weather before his daily commute to see if he will need take any extra items such as a coat or gloves, he often finds that the forecast accuracy fails him. As a result, Omar often finds that when he doesn’t take his coat because it is dry, the weather can be drastically different from what was forecasted and because he lives far away from the university he cannot easily obtain his coat. At the same time, Omar also doesn’t want to take objects that he doesn’t need to </w:t>
       </w:r>
       <w:r>
+        <w:rPr>
+          <w:strike/>
+        </w:rPr>
         <w:t>bring</w:t>
+      </w:r>
+      <w:r>
+        <w:rPr>
+          <w:strike/>
+        </w:rPr>
+        <w:t xml:space="preserve"> as his backpack has limited space to store items such as a large coat and gloves. When Omar uses the Weatherly app, he finds that the forecast calls for sunshine for the hour at hi</w:t>
+      </w:r>
+      <w:r>
+        <w:rPr>
+          <w:strike/>
+        </w:rPr>
+        <w:t xml:space="preserve">s university, but over </w:t>
+      </w:r>
+      <w:r>
+        <w:rPr>
+          <w:strike/>
+        </w:rPr>
+        <w:t xml:space="preserve">600+ people </w:t>
+      </w:r>
+      <w:r>
+        <w:rPr>
+          <w:strike/>
+        </w:rPr>
+        <w:t xml:space="preserve">in the university location is </w:t>
+      </w:r>
+      <w:r>
+        <w:rPr>
+          <w:strike/>
+        </w:rPr>
+        <w:t xml:space="preserve">claiming </w:t>
+      </w:r>
+      <w:r>
+        <w:rPr>
+          <w:strike/>
+        </w:rPr>
+        <w:t xml:space="preserve">that it is currently </w:t>
+      </w:r>
+      <w:r>
+        <w:rPr>
+          <w:strike/>
+        </w:rPr>
+        <w:t>rain</w:t>
+      </w:r>
+      <w:r>
+        <w:rPr>
+          <w:strike/>
+        </w:rPr>
+        <w:t>ing</w:t>
+      </w:r>
+      <w:r>
+        <w:rPr>
+          <w:strike/>
+        </w:rPr>
+        <w:t xml:space="preserve">. Omar then decides to take his coat </w:t>
+      </w:r>
+      <w:r>
+        <w:rPr>
+          <w:strike/>
+        </w:rPr>
+        <w:t>along with him to keep him dry when walking between campus buildings, when he gets there he discovers that it is indeed raining and that taking his coat was the correct decision. Weatherly has helped Omar make an informed decision about what to take on his daily commute, which has helped him cut down on unnecessary items on days where a coat is not needed.</w:t>
+      </w:r>
+    </w:p>
+    <w:p>
+      <w:r>
+        <w:t>As such</w:t>
+      </w:r>
+      <w:r>
+        <w:t>,</w:t>
+      </w:r>
+      <w:r>
+        <w:t xml:space="preserve"> the</w:t>
+      </w:r>
+      <w:r>
+        <w:t xml:space="preserve"> functional</w:t>
+      </w:r>
+      <w:r>
+        <w:t xml:space="preserve"> requirements of this app </w:t>
+      </w:r>
+      <w:r>
+        <w:t>would be</w:t>
+      </w:r>
+      <w:r>
+        <w:t xml:space="preserve"> the use of a custom API</w:t>
+      </w:r>
+      <w:r>
+        <w:t xml:space="preserve"> hosted on a custom server</w:t>
+      </w:r>
+      <w:r>
+        <w:t xml:space="preserve"> </w:t>
+      </w:r>
+      <w:r>
+        <w:t>which the app uses to provide the community feature of users reporting weather conditions in their location.</w:t>
+      </w:r>
+      <w:r>
+        <w:t xml:space="preserve"> The app also needs to tap into a weather API to pull information about the location the user is currently situated in, and to provide weather data for remote/added locations</w:t>
+      </w:r>
+      <w:r>
+        <w:t xml:space="preserve">. </w:t>
+      </w:r>
+      <w:r>
+        <w:t xml:space="preserve">It then needs to store those location locally, so the app can “remember” the locations added for the user, so they don’t need to continually input them. </w:t>
+      </w:r>
+      <w:r>
+        <w:t xml:space="preserve"> This data then needs to be displayed onto the app’s UI for users to view.</w:t>
+      </w:r>
+    </w:p>
+    <w:p>
+      <w:r>
+        <w:t xml:space="preserve">Non-functional requirements would pertain to </w:t>
+      </w:r>
+      <w:r>
+        <w:t>making the community ratings quick and e</w:t>
+      </w:r>
+      <w:r>
+        <w:t>as</w:t>
+      </w:r>
+      <w:r>
+        <w:t>y for users to participate in. A community based system that allows users to anonymously post updates on the current weather condit</w:t>
+      </w:r>
+      <w:r>
+        <w:t>ions of their current locations and to receive community updates on other locations.</w:t>
       </w:r>
       <w:bookmarkStart w:id="0" w:name="_GoBack"/>
       <w:bookmarkEnd w:id="0"/>
-      <w:r>
-        <w:t xml:space="preserve"> as his backpack has limited space to store items such as a large coat and gloves. When Omar uses the Weatherly app, he finds that the forecast calls for sunshine for the hour at hi</w:t>
-      </w:r>
-      <w:r>
-        <w:t xml:space="preserve">s university, but over </w:t>
-      </w:r>
-      <w:r>
-        <w:t xml:space="preserve">600+ people </w:t>
-      </w:r>
-      <w:r>
-        <w:t xml:space="preserve">in the university location is </w:t>
-      </w:r>
-      <w:r>
-        <w:t xml:space="preserve">claiming </w:t>
-      </w:r>
-      <w:r>
-        <w:t xml:space="preserve">that it is currently </w:t>
-      </w:r>
-      <w:r>
-        <w:t>rain</w:t>
-      </w:r>
-      <w:r>
-        <w:t>ing</w:t>
-      </w:r>
-      <w:r>
-        <w:t xml:space="preserve">. Omar then decides to take his coat </w:t>
-      </w:r>
-      <w:r>
-        <w:t>along with him to keep him dry when walking between campus buildings, when he gets there he discovers that it is indeed raining and that taking his coat was the correct decision. Weatherly has helped Omar make an informed decision about what to take on his daily commute, which has helped him cut down on unnecessary items on days where a coat is not needed.</w:t>
+    </w:p>
+    <w:p>
+      <w:pPr>
+        <w:rPr>
+          <w:b/>
+          <w:sz w:val="24"/>
+        </w:rPr>
+      </w:pPr>
+      <w:r>
+        <w:rPr>
+          <w:b/>
+          <w:sz w:val="24"/>
+        </w:rPr>
+        <w:t>Competitors</w:t>
+      </w:r>
+    </w:p>
+    <w:p>
+      <w:r>
+        <w:t xml:space="preserve">The two apps that Weatherly would compete with are BBC Weather (BBC, </w:t>
+      </w:r>
+      <w:proofErr w:type="spellStart"/>
+      <w:r>
+        <w:t>xxxx</w:t>
+      </w:r>
+      <w:proofErr w:type="spellEnd"/>
+      <w:r>
+        <w:t>) and Met Office Weather Forecast (Met Off</w:t>
+      </w:r>
+      <w:r>
+        <w:t xml:space="preserve">ice, </w:t>
+      </w:r>
+      <w:proofErr w:type="spellStart"/>
+      <w:r>
+        <w:t>xxxx</w:t>
+      </w:r>
+      <w:proofErr w:type="spellEnd"/>
+      <w:r>
+        <w:t xml:space="preserve">). </w:t>
+      </w:r>
+    </w:p>
+    <w:p>
+      <w:r>
+        <w:t xml:space="preserve">The BBC Weather app’s main window </w:t>
+      </w:r>
+      <w:r>
+        <w:t>consists of a full screen background that reacts based on the current weather conditions of a given location. The app provides weather information in</w:t>
+      </w:r>
+      <w:r>
+        <w:t xml:space="preserve"> great detail, ranging from reports of</w:t>
+      </w:r>
+      <w:r>
+        <w:t xml:space="preserve"> air quality to </w:t>
+      </w:r>
+      <w:r>
+        <w:t>humidity and visibility conditions. As a result of all this det</w:t>
+      </w:r>
+      <w:r>
+        <w:t>ailed information, the main app’s window is densely populated without any logical placement of these elements, this leaves the window looking cluttered and potential confus</w:t>
+      </w:r>
+      <w:r>
+        <w:t xml:space="preserve">ing on first use (See Figure 1). </w:t>
+      </w:r>
+      <w:r>
+        <w:t xml:space="preserve"> One aspect of the main window’s UI is the increased emphasis the app puts on critical information, such as the current temperature, weather condition, and location are all larger in size and bold. This assists the critical information in standing out from the rest of the less relevant data in main window, which immediately draws more of the user’s attention (See Figure 1). </w:t>
+      </w:r>
+    </w:p>
+    <w:p>
+      <w:pPr>
+        <w:jc w:val="center"/>
+      </w:pPr>
+      <w:r>
+        <w:rPr>
+          <w:noProof/>
+          <w:lang w:eastAsia="en-GB"/>
+        </w:rPr>
+        <w:lastRenderedPageBreak/>
+        <w:drawing>
+          <wp:inline distT="0" distB="0" distL="0" distR="0" wp14:anchorId="64BCBFD6" wp14:editId="723D1049">
+            <wp:extent cx="1733550" cy="3467100"/>
+            <wp:effectExtent l="0" t="0" r="0" b="0"/>
+            <wp:docPr id="3" name="Picture 3" descr="H:\Downloads\Screenshot (13 Apr 2018 21_16_40).png"/>
+            <wp:cNvGraphicFramePr>
+              <a:graphicFrameLocks xmlns:a="http://schemas.openxmlformats.org/drawingml/2006/main" noChangeAspect="1"/>
+            </wp:cNvGraphicFramePr>
+            <a:graphic xmlns:a="http://schemas.openxmlformats.org/drawingml/2006/main">
+              <a:graphicData uri="http://schemas.openxmlformats.org/drawingml/2006/picture">
+                <pic:pic xmlns:pic="http://schemas.openxmlformats.org/drawingml/2006/picture">
+                  <pic:nvPicPr>
+                    <pic:cNvPr id="0" name="Picture 4" descr="H:\Downloads\Screenshot (13 Apr 2018 21_16_40).png"/>
+                    <pic:cNvPicPr>
+                      <a:picLocks noChangeAspect="1" noChangeArrowheads="1"/>
+                    </pic:cNvPicPr>
+                  </pic:nvPicPr>
+                  <pic:blipFill>
+                    <a:blip r:embed="rId8" cstate="print">
+                      <a:extLst>
+                        <a:ext uri="{28A0092B-C50C-407E-A947-70E740481C1C}">
+                          <a14:useLocalDpi xmlns:a14="http://schemas.microsoft.com/office/drawing/2010/main" val="0"/>
+                        </a:ext>
+                      </a:extLst>
+                    </a:blip>
+                    <a:srcRect/>
+                    <a:stretch>
+                      <a:fillRect/>
+                    </a:stretch>
+                  </pic:blipFill>
+                  <pic:spPr bwMode="auto">
+                    <a:xfrm>
+                      <a:off x="0" y="0"/>
+                      <a:ext cx="1733677" cy="3467354"/>
+                    </a:xfrm>
+                    <a:prstGeom prst="rect">
+                      <a:avLst/>
+                    </a:prstGeom>
+                    <a:noFill/>
+                    <a:ln>
+                      <a:noFill/>
+                    </a:ln>
+                  </pic:spPr>
+                </pic:pic>
+              </a:graphicData>
+            </a:graphic>
+          </wp:inline>
+        </w:drawing>
+      </w:r>
+    </w:p>
+    <w:p>
+      <w:pPr>
+        <w:jc w:val="center"/>
+        <w:rPr>
+          <w:i/>
+        </w:rPr>
+      </w:pPr>
+      <w:r>
+        <w:rPr>
+          <w:i/>
+        </w:rPr>
+        <w:t xml:space="preserve">Figure 1: BBC Weather app’s main window of a location’s weather condition (BBC, </w:t>
+      </w:r>
+      <w:proofErr w:type="spellStart"/>
+      <w:r>
+        <w:rPr>
+          <w:i/>
+        </w:rPr>
+        <w:t>xxxx</w:t>
+      </w:r>
+      <w:proofErr w:type="spellEnd"/>
+      <w:r>
+        <w:rPr>
+          <w:i/>
+        </w:rPr>
+        <w:t>).</w:t>
+      </w:r>
+    </w:p>
+    <w:p>
+      <w:r>
+        <w:t>The app’s functionality allows users to search for any location around the world and a</w:t>
+      </w:r>
+      <w:r>
+        <w:t>dd it to a personal saved list, which saves the user time and adds to the convenience of the app. One feature that was not apparent was that the UI allows for swiping to the le</w:t>
+      </w:r>
+      <w:r>
+        <w:t xml:space="preserve">ft to reveal an hourly forecast, </w:t>
+      </w:r>
+      <w:r>
+        <w:t xml:space="preserve">there is no indication to show to users that this feature exists and is possible. This app could have benefited from a onetime tutorial </w:t>
+      </w:r>
+      <w:r>
+        <w:t>that introduces the app’s features to its users to get them more accustomed with the UI and functionality of the app.</w:t>
+      </w:r>
+      <w:r>
+        <w:t xml:space="preserve"> </w:t>
+      </w:r>
+      <w:r>
+        <w:t xml:space="preserve">This is also reflected through some of the symbols the app employs that don’t entirely indicate what the data may be showing, for example the symbol that is employed for wind direction and speed is not entirely clear, nor does it tell the user what metric is being used. </w:t>
+      </w:r>
+      <w:r>
+        <w:t xml:space="preserve">This is </w:t>
+      </w:r>
+      <w:r>
+        <w:t>a</w:t>
+      </w:r>
+      <w:r>
+        <w:t xml:space="preserve"> negative element that Weatherly will try to avoid, by making all weather data </w:t>
+      </w:r>
+      <w:r>
+        <w:t xml:space="preserve">easily readable and laid out in a logical fashion. </w:t>
+      </w:r>
+    </w:p>
+    <w:p>
+      <w:r>
+        <w:t>The 2</w:t>
+      </w:r>
+      <w:r>
+        <w:rPr>
+          <w:vertAlign w:val="superscript"/>
+        </w:rPr>
+        <w:t>nd</w:t>
+      </w:r>
+      <w:r>
+        <w:t xml:space="preserve"> app is </w:t>
+      </w:r>
+      <w:proofErr w:type="spellStart"/>
+      <w:r>
+        <w:t>MetOffice</w:t>
+      </w:r>
+      <w:proofErr w:type="spellEnd"/>
+      <w:r>
+        <w:t xml:space="preserve"> </w:t>
+      </w:r>
+      <w:r>
+        <w:t>Weather Forecast (</w:t>
+      </w:r>
+      <w:proofErr w:type="spellStart"/>
+      <w:r>
+        <w:t>MetOffice</w:t>
+      </w:r>
+      <w:proofErr w:type="spellEnd"/>
+      <w:r>
+        <w:t xml:space="preserve">, </w:t>
+      </w:r>
+      <w:proofErr w:type="spellStart"/>
+      <w:r>
+        <w:t>xxxx</w:t>
+      </w:r>
+      <w:proofErr w:type="spellEnd"/>
+      <w:r>
+        <w:t xml:space="preserve">), its main window is more minimal in design compared to the BBC Weather app (BBC, </w:t>
+      </w:r>
+      <w:proofErr w:type="spellStart"/>
+      <w:r>
+        <w:t>xxxx</w:t>
+      </w:r>
+      <w:proofErr w:type="spellEnd"/>
+      <w:r>
+        <w:t xml:space="preserve">), </w:t>
+      </w:r>
+      <w:r>
+        <w:t>by</w:t>
+      </w:r>
+      <w:r>
+        <w:t xml:space="preserve"> simply displaying </w:t>
+      </w:r>
+      <w:r>
+        <w:t>the hourly forecast and an icon that represents the weather conditions in that hour</w:t>
+      </w:r>
+      <w:r>
+        <w:t xml:space="preserve"> (See Figure 2)</w:t>
+      </w:r>
+      <w:r>
+        <w:t>.</w:t>
+      </w:r>
+      <w:r>
+        <w:t xml:space="preserve"> From this interface the app prompts the user to use the search bar to find loca</w:t>
+      </w:r>
+      <w:r>
+        <w:t xml:space="preserve">tions they may be interested in, which provides the user with direction, an improvement over the BBC Weather app. </w:t>
+      </w:r>
+      <w:r>
+        <w:t xml:space="preserve">One potential issue </w:t>
+      </w:r>
+      <w:r>
+        <w:t xml:space="preserve">the app has </w:t>
+      </w:r>
+      <w:r>
+        <w:t>is with the small space in which the user can tap the location to view more details about the weather conditions (Denoted by the arrow next to the current temperature).</w:t>
+      </w:r>
+      <w:r>
+        <w:t xml:space="preserve"> </w:t>
+      </w:r>
+    </w:p>
+    <w:p>
+      <w:r>
+        <w:t>The 2</w:t>
+      </w:r>
+      <w:r>
+        <w:rPr>
+          <w:vertAlign w:val="superscript"/>
+        </w:rPr>
+        <w:t>nd</w:t>
+      </w:r>
+      <w:r>
+        <w:t xml:space="preserve"> main part of the app works in a similar fashion to BBC Weather, it shows detailed information on the current conditions of the weather app</w:t>
+      </w:r>
+      <w:r>
+        <w:t xml:space="preserve"> but does so in more logical layout with lines and breaks between different information being more clearly shown</w:t>
+      </w:r>
+      <w:r>
+        <w:t xml:space="preserve"> through separating the data via cards</w:t>
+      </w:r>
+      <w:r>
+        <w:t>.</w:t>
+      </w:r>
+      <w:r>
+        <w:t xml:space="preserve"> </w:t>
+      </w:r>
+      <w:r>
+        <w:t>Weatherly will benefit from employing a clean layout with logical design and good spacing between elements, this will make it much easier for users to see content they wish to see.</w:t>
+      </w:r>
+    </w:p>
+    <w:p>
+      <w:pPr>
+        <w:jc w:val="center"/>
+      </w:pPr>
+      <w:r>
+        <w:rPr>
+          <w:noProof/>
+          <w:lang w:eastAsia="en-GB"/>
+        </w:rPr>
+        <w:lastRenderedPageBreak/>
+        <w:drawing>
+          <wp:inline distT="0" distB="0" distL="0" distR="0" wp14:anchorId="10EEF30D" wp14:editId="58D8087F">
+            <wp:extent cx="2324100" cy="4648200"/>
+            <wp:effectExtent l="0" t="0" r="0" b="0"/>
+            <wp:docPr id="4" name="Picture 4" descr="H:\Downloads\Screenshot (13 Apr 2018 22_33_32).png"/>
+            <wp:cNvGraphicFramePr>
+              <a:graphicFrameLocks xmlns:a="http://schemas.openxmlformats.org/drawingml/2006/main" noChangeAspect="1"/>
+            </wp:cNvGraphicFramePr>
+            <a:graphic xmlns:a="http://schemas.openxmlformats.org/drawingml/2006/main">
+              <a:graphicData uri="http://schemas.openxmlformats.org/drawingml/2006/picture">
+                <pic:pic xmlns:pic="http://schemas.openxmlformats.org/drawingml/2006/picture">
+                  <pic:nvPicPr>
+                    <pic:cNvPr id="0" name="Picture 5" descr="H:\Downloads\Screenshot (13 Apr 2018 22_33_32).png"/>
+                    <pic:cNvPicPr>
+                      <a:picLocks noChangeAspect="1" noChangeArrowheads="1"/>
+                    </pic:cNvPicPr>
+                  </pic:nvPicPr>
+                  <pic:blipFill>
+                    <a:blip r:embed="rId9" cstate="print">
+                      <a:extLst>
+                        <a:ext uri="{28A0092B-C50C-407E-A947-70E740481C1C}">
+                          <a14:useLocalDpi xmlns:a14="http://schemas.microsoft.com/office/drawing/2010/main" val="0"/>
+                        </a:ext>
+                      </a:extLst>
+                    </a:blip>
+                    <a:srcRect/>
+                    <a:stretch>
+                      <a:fillRect/>
+                    </a:stretch>
+                  </pic:blipFill>
+                  <pic:spPr bwMode="auto">
+                    <a:xfrm>
+                      <a:off x="0" y="0"/>
+                      <a:ext cx="2324100" cy="4648200"/>
+                    </a:xfrm>
+                    <a:prstGeom prst="rect">
+                      <a:avLst/>
+                    </a:prstGeom>
+                    <a:noFill/>
+                    <a:ln>
+                      <a:noFill/>
+                    </a:ln>
+                  </pic:spPr>
+                </pic:pic>
+              </a:graphicData>
+            </a:graphic>
+          </wp:inline>
+        </w:drawing>
+      </w:r>
+    </w:p>
+    <w:p>
+      <w:pPr>
+        <w:jc w:val="center"/>
+        <w:rPr>
+          <w:i/>
+        </w:rPr>
+      </w:pPr>
+      <w:r>
+        <w:rPr>
+          <w:i/>
+        </w:rPr>
+        <w:t xml:space="preserve">Figure 2: Main window of the </w:t>
+      </w:r>
+      <w:proofErr w:type="spellStart"/>
+      <w:r>
+        <w:rPr>
+          <w:i/>
+        </w:rPr>
+        <w:t>MetOffice</w:t>
+      </w:r>
+      <w:proofErr w:type="spellEnd"/>
+      <w:r>
+        <w:rPr>
+          <w:i/>
+        </w:rPr>
+        <w:t xml:space="preserve"> Weather Forecast app being displayed (</w:t>
+      </w:r>
+      <w:proofErr w:type="spellStart"/>
+      <w:r>
+        <w:rPr>
+          <w:i/>
+        </w:rPr>
+        <w:t>MetOffice</w:t>
+      </w:r>
+      <w:proofErr w:type="spellEnd"/>
+      <w:r>
+        <w:rPr>
+          <w:i/>
+        </w:rPr>
+        <w:t xml:space="preserve">, </w:t>
+      </w:r>
+      <w:proofErr w:type="spellStart"/>
+      <w:r>
+        <w:rPr>
+          <w:i/>
+        </w:rPr>
+        <w:t>xxxx</w:t>
+      </w:r>
+      <w:proofErr w:type="spellEnd"/>
+      <w:r>
+        <w:rPr>
+          <w:i/>
+        </w:rPr>
+        <w:t>).</w:t>
+      </w:r>
+    </w:p>
+    <w:p/>
+    <w:p>
+      <w:pPr>
+        <w:pBdr>
+          <w:bottom w:val="single" w:sz="6" w:space="1" w:color="auto"/>
+        </w:pBdr>
+        <w:rPr>
+          <w:b/>
+          <w:sz w:val="32"/>
+        </w:rPr>
+      </w:pPr>
+      <w:r>
+        <w:t xml:space="preserve"> </w:t>
+      </w:r>
+      <w:r>
+        <w:rPr>
+          <w:b/>
+          <w:sz w:val="32"/>
+        </w:rPr>
+        <w:t>Prototyping</w:t>
+      </w:r>
+    </w:p>
+    <w:p>
+      <w:r>
+        <w:t xml:space="preserve">The first stage of prototyping involved an early concept </w:t>
+      </w:r>
+      <w:r>
+        <w:t>that had the majority of the app situated in a large card that took up the majority of the display. The user would then swipe on the card to flip it over displaying more detailed information about the weather, such as a weekly look.</w:t>
       </w:r>
     </w:p>
     <w:p/>
     <w:sectPr>
-      <w:headerReference w:type="default" r:id="rId8"/>
-      <w:footerReference w:type="default" r:id="rId9"/>
+      <w:headerReference w:type="default" r:id="rId10"/>
+      <w:footerReference w:type="default" r:id="rId11"/>
       <w:pgSz w:w="11906" w:h="16838"/>
       <w:pgMar w:top="1440" w:right="1440" w:bottom="1440" w:left="1440" w:header="708" w:footer="708" w:gutter="0"/>
       <w:cols w:space="708"/>
@@ -388,6 +974,7 @@
         <w:docPartUnique/>
       </w:docPartObj>
     </w:sdtPr>
+    <w:sdtEndPr/>
     <w:sdtContent>
       <w:sdt>
         <w:sdtPr>
@@ -397,6 +984,7 @@
             <w:docPartUnique/>
           </w:docPartObj>
         </w:sdtPr>
+        <w:sdtEndPr/>
         <w:sdtContent>
           <w:p>
             <w:pPr>
@@ -437,7 +1025,7 @@
                 <w:bCs/>
                 <w:noProof/>
               </w:rPr>
-              <w:t>2</w:t>
+              <w:t>3</w:t>
             </w:r>
             <w:r>
               <w:rPr>
@@ -482,7 +1070,7 @@
                 <w:bCs/>
                 <w:noProof/>
               </w:rPr>
-              <w:t>2</w:t>
+              <w:t>4</w:t>
             </w:r>
             <w:r>
               <w:rPr>
@@ -775,7 +1363,6 @@
     <w:lsdException w:name="HTML Sample" w:semiHidden="1" w:unhideWhenUsed="1"/>
     <w:lsdException w:name="HTML Typewriter" w:semiHidden="1" w:unhideWhenUsed="1"/>
     <w:lsdException w:name="HTML Variable" w:semiHidden="1" w:unhideWhenUsed="1"/>
-    <w:lsdException w:name="Normal Table" w:semiHidden="1" w:unhideWhenUsed="1"/>
     <w:lsdException w:name="annotation subject" w:semiHidden="1" w:unhideWhenUsed="1"/>
     <w:lsdException w:name="No List" w:semiHidden="1" w:unhideWhenUsed="1"/>
     <w:lsdException w:name="Outline List 1" w:semiHidden="1" w:unhideWhenUsed="1"/>
@@ -819,10 +1406,8 @@
     <w:lsdException w:name="Table Elegant" w:semiHidden="1" w:unhideWhenUsed="1"/>
     <w:lsdException w:name="Table Professional" w:semiHidden="1" w:unhideWhenUsed="1"/>
     <w:lsdException w:name="Table Subtle 1" w:semiHidden="1" w:unhideWhenUsed="1"/>
-    <w:lsdException w:name="Table Subtle 2" w:semiHidden="1" w:unhideWhenUsed="1"/>
     <w:lsdException w:name="Table Web 1" w:semiHidden="1" w:unhideWhenUsed="1"/>
     <w:lsdException w:name="Table Web 2" w:semiHidden="1" w:unhideWhenUsed="1"/>
-    <w:lsdException w:name="Table Web 3" w:semiHidden="1" w:unhideWhenUsed="1"/>
     <w:lsdException w:name="Balloon Text" w:semiHidden="1" w:unhideWhenUsed="1"/>
     <w:lsdException w:name="Table Grid" w:uiPriority="39"/>
     <w:lsdException w:name="Table Theme" w:semiHidden="1" w:unhideWhenUsed="1"/>
@@ -1132,6 +1717,104 @@
       <w:contextualSpacing/>
     </w:pPr>
   </w:style>
+  <w:style w:type="character" w:styleId="CommentReference">
+    <w:name w:val="annotation reference"/>
+    <w:basedOn w:val="DefaultParagraphFont"/>
+    <w:uiPriority w:val="99"/>
+    <w:semiHidden/>
+    <w:unhideWhenUsed/>
+    <w:rsid w:val="00016F0A"/>
+    <w:rPr>
+      <w:sz w:val="16"/>
+      <w:szCs w:val="16"/>
+    </w:rPr>
+  </w:style>
+  <w:style w:type="paragraph" w:styleId="CommentText">
+    <w:name w:val="annotation text"/>
+    <w:basedOn w:val="Normal"/>
+    <w:link w:val="CommentTextChar"/>
+    <w:uiPriority w:val="99"/>
+    <w:semiHidden/>
+    <w:unhideWhenUsed/>
+    <w:rsid w:val="00016F0A"/>
+    <w:pPr>
+      <w:spacing w:line="240" w:lineRule="auto"/>
+    </w:pPr>
+    <w:rPr>
+      <w:sz w:val="20"/>
+      <w:szCs w:val="20"/>
+    </w:rPr>
+  </w:style>
+  <w:style w:type="character" w:customStyle="1" w:styleId="CommentTextChar">
+    <w:name w:val="Comment Text Char"/>
+    <w:basedOn w:val="DefaultParagraphFont"/>
+    <w:link w:val="CommentText"/>
+    <w:uiPriority w:val="99"/>
+    <w:semiHidden/>
+    <w:rsid w:val="00016F0A"/>
+    <w:rPr>
+      <w:sz w:val="20"/>
+      <w:szCs w:val="20"/>
+    </w:rPr>
+  </w:style>
+  <w:style w:type="paragraph" w:styleId="CommentSubject">
+    <w:name w:val="annotation subject"/>
+    <w:basedOn w:val="CommentText"/>
+    <w:next w:val="CommentText"/>
+    <w:link w:val="CommentSubjectChar"/>
+    <w:uiPriority w:val="99"/>
+    <w:semiHidden/>
+    <w:unhideWhenUsed/>
+    <w:rsid w:val="00016F0A"/>
+    <w:rPr>
+      <w:b/>
+      <w:bCs/>
+    </w:rPr>
+  </w:style>
+  <w:style w:type="character" w:customStyle="1" w:styleId="CommentSubjectChar">
+    <w:name w:val="Comment Subject Char"/>
+    <w:basedOn w:val="CommentTextChar"/>
+    <w:link w:val="CommentSubject"/>
+    <w:uiPriority w:val="99"/>
+    <w:semiHidden/>
+    <w:rsid w:val="00016F0A"/>
+    <w:rPr>
+      <w:b/>
+      <w:bCs/>
+      <w:sz w:val="20"/>
+      <w:szCs w:val="20"/>
+    </w:rPr>
+  </w:style>
+  <w:style w:type="paragraph" w:styleId="BalloonText">
+    <w:name w:val="Balloon Text"/>
+    <w:basedOn w:val="Normal"/>
+    <w:link w:val="BalloonTextChar"/>
+    <w:uiPriority w:val="99"/>
+    <w:semiHidden/>
+    <w:unhideWhenUsed/>
+    <w:rsid w:val="00016F0A"/>
+    <w:pPr>
+      <w:spacing w:after="0" w:line="240" w:lineRule="auto"/>
+    </w:pPr>
+    <w:rPr>
+      <w:rFonts w:ascii="Segoe UI" w:hAnsi="Segoe UI" w:cs="Segoe UI"/>
+      <w:sz w:val="18"/>
+      <w:szCs w:val="18"/>
+    </w:rPr>
+  </w:style>
+  <w:style w:type="character" w:customStyle="1" w:styleId="BalloonTextChar">
+    <w:name w:val="Balloon Text Char"/>
+    <w:basedOn w:val="DefaultParagraphFont"/>
+    <w:link w:val="BalloonText"/>
+    <w:uiPriority w:val="99"/>
+    <w:semiHidden/>
+    <w:rsid w:val="00016F0A"/>
+    <w:rPr>
+      <w:rFonts w:ascii="Segoe UI" w:hAnsi="Segoe UI" w:cs="Segoe UI"/>
+      <w:sz w:val="18"/>
+      <w:szCs w:val="18"/>
+    </w:rPr>
+  </w:style>
 </w:styles>
 </file>
 

</xml_diff>

<commit_message>
Worked on prototyping section.
</commit_message>
<xml_diff>
--- a/Cross-Platform Development Report.docx
+++ b/Cross-Platform Development Report.docx
@@ -10,6 +10,8 @@
           <w:sz w:val="36"/>
         </w:rPr>
       </w:pPr>
+      <w:bookmarkStart w:id="0" w:name="_GoBack"/>
+      <w:bookmarkEnd w:id="0"/>
       <w:r>
         <w:rPr>
           <w:b/>
@@ -87,7 +89,13 @@
         <w:t xml:space="preserve"> getting soaked without your coat to save you!</w:t>
       </w:r>
       <w:r>
-        <w:t xml:space="preserve"> Or perhaps it claims that it is raining, only for it to be sunny resulting in you having to lug your coat around?</w:t>
+        <w:t xml:space="preserve"> Or perhaps it claims that it is raining, only for it to be sunny</w:t>
+      </w:r>
+      <w:r>
+        <w:t>,</w:t>
+      </w:r>
+      <w:r>
+        <w:t xml:space="preserve"> resulting in you having to lug your coat around?</w:t>
       </w:r>
     </w:p>
     <w:p>
@@ -238,6 +246,9 @@
         <w:t xml:space="preserve"> in remote locations for a few days</w:t>
       </w:r>
       <w:r>
+        <w:t>,</w:t>
+      </w:r>
+      <w:r>
         <w:t xml:space="preserve"> and/or </w:t>
       </w:r>
       <w:r>
@@ -247,12 +258,54 @@
         <w:t xml:space="preserve"> who prefer to travel with</w:t>
       </w:r>
       <w:r>
-        <w:t xml:space="preserve"> just the essentials. </w:t>
-      </w:r>
-    </w:p>
-    <w:p>
-      <w:r>
-        <w:t>As a frequent commuter I want to have a more accurate weather report so I can make an informed decision about what to take with me to work. As a frequent commuter I want the ability to save my favourite locations so I can keep track of their weather conditions.</w:t>
+        <w:t xml:space="preserve"> just the most essential items</w:t>
+      </w:r>
+      <w:r>
+        <w:t xml:space="preserve">. </w:t>
+      </w:r>
+    </w:p>
+    <w:p>
+      <w:r>
+        <w:t>As a frequent commuter Omar</w:t>
+      </w:r>
+      <w:r>
+        <w:t xml:space="preserve"> want</w:t>
+      </w:r>
+      <w:r>
+        <w:t>s</w:t>
+      </w:r>
+      <w:r>
+        <w:t xml:space="preserve"> to have a m</w:t>
+      </w:r>
+      <w:r>
+        <w:t>ore accurate weather report so he</w:t>
+      </w:r>
+      <w:r>
+        <w:t xml:space="preserve"> can make an informed decision about what to take with </w:t>
+      </w:r>
+      <w:r>
+        <w:t>him to university. As a frequent commuter Omar</w:t>
+      </w:r>
+      <w:r>
+        <w:t xml:space="preserve"> </w:t>
+      </w:r>
+      <w:r>
+        <w:t xml:space="preserve">also </w:t>
+      </w:r>
+      <w:r>
+        <w:t>want</w:t>
+      </w:r>
+      <w:r>
+        <w:t>s</w:t>
+      </w:r>
+      <w:r>
+        <w:t xml:space="preserve"> the ability to save </w:t>
+      </w:r>
+      <w:r>
+        <w:t>his favourite locations so he</w:t>
+      </w:r>
+      <w:r>
+        <w:t xml:space="preserve"> can keep track of their weather conditions.</w:t>
       </w:r>
     </w:p>
     <w:p>
@@ -334,91 +387,6 @@
       </w:r>
     </w:p>
     <w:p>
-      <w:pPr>
-        <w:rPr>
-          <w:strike/>
-        </w:rPr>
-      </w:pPr>
-      <w:r>
-        <w:rPr>
-          <w:strike/>
-        </w:rPr>
-        <w:t>Omar</w:t>
-      </w:r>
-      <w:r>
-        <w:rPr>
-          <w:strike/>
-        </w:rPr>
-        <w:t xml:space="preserve"> is a student that commutes from his home to his university campus every weekday, his backpack contains many of the essential items he needs to complete his studies and has little space for much else. Omar checks the weather before his daily commute to see if he will need take any extra items such as a coat or gloves, he often finds that the forecast accuracy fails him. As a result, Omar often finds that when he doesn’t take his coat because it is dry, the weather can be drastically different from what was forecasted and because he lives far away from the university he cannot easily obtain his coat. At the same time, Omar also doesn’t want to take objects that he doesn’t need to </w:t>
-      </w:r>
-      <w:r>
-        <w:rPr>
-          <w:strike/>
-        </w:rPr>
-        <w:t>bring</w:t>
-      </w:r>
-      <w:r>
-        <w:rPr>
-          <w:strike/>
-        </w:rPr>
-        <w:t xml:space="preserve"> as his backpack has limited space to store items such as a large coat and gloves. When Omar uses the Weatherly app, he finds that the forecast calls for sunshine for the hour at hi</w:t>
-      </w:r>
-      <w:r>
-        <w:rPr>
-          <w:strike/>
-        </w:rPr>
-        <w:t xml:space="preserve">s university, but over </w:t>
-      </w:r>
-      <w:r>
-        <w:rPr>
-          <w:strike/>
-        </w:rPr>
-        <w:t xml:space="preserve">600+ people </w:t>
-      </w:r>
-      <w:r>
-        <w:rPr>
-          <w:strike/>
-        </w:rPr>
-        <w:t xml:space="preserve">in the university location is </w:t>
-      </w:r>
-      <w:r>
-        <w:rPr>
-          <w:strike/>
-        </w:rPr>
-        <w:t xml:space="preserve">claiming </w:t>
-      </w:r>
-      <w:r>
-        <w:rPr>
-          <w:strike/>
-        </w:rPr>
-        <w:t xml:space="preserve">that it is currently </w:t>
-      </w:r>
-      <w:r>
-        <w:rPr>
-          <w:strike/>
-        </w:rPr>
-        <w:t>rain</w:t>
-      </w:r>
-      <w:r>
-        <w:rPr>
-          <w:strike/>
-        </w:rPr>
-        <w:t>ing</w:t>
-      </w:r>
-      <w:r>
-        <w:rPr>
-          <w:strike/>
-        </w:rPr>
-        <w:t xml:space="preserve">. Omar then decides to take his coat </w:t>
-      </w:r>
-      <w:r>
-        <w:rPr>
-          <w:strike/>
-        </w:rPr>
-        <w:t>along with him to keep him dry when walking between campus buildings, when he gets there he discovers that it is indeed raining and that taking his coat was the correct decision. Weatherly has helped Omar make an informed decision about what to take on his daily commute, which has helped him cut down on unnecessary items on days where a coat is not needed.</w:t>
-      </w:r>
-    </w:p>
-    <w:p>
       <w:r>
         <w:t>As such</w:t>
       </w:r>
@@ -441,7 +409,10 @@
         <w:t xml:space="preserve"> the use of a custom API</w:t>
       </w:r>
       <w:r>
-        <w:t xml:space="preserve"> hosted on a custom server</w:t>
+        <w:t xml:space="preserve"> hosted on a</w:t>
+      </w:r>
+      <w:r>
+        <w:t xml:space="preserve"> server</w:t>
       </w:r>
       <w:r>
         <w:t xml:space="preserve"> </w:t>
@@ -478,8 +449,6 @@
       <w:r>
         <w:t>ions of their current locations and to receive community updates on other locations.</w:t>
       </w:r>
-      <w:bookmarkStart w:id="0" w:name="_GoBack"/>
-      <w:bookmarkEnd w:id="0"/>
     </w:p>
     <w:p>
       <w:pPr>
@@ -498,26 +467,10 @@
     </w:p>
     <w:p>
       <w:r>
-        <w:t xml:space="preserve">The two apps that Weatherly would compete with are BBC Weather (BBC, </w:t>
-      </w:r>
-      <w:proofErr w:type="spellStart"/>
-      <w:r>
-        <w:t>xxxx</w:t>
-      </w:r>
-      <w:proofErr w:type="spellEnd"/>
-      <w:r>
-        <w:t>) and Met Office Weather Forecast (Met Off</w:t>
-      </w:r>
-      <w:r>
-        <w:t xml:space="preserve">ice, </w:t>
-      </w:r>
-      <w:proofErr w:type="spellStart"/>
-      <w:r>
-        <w:t>xxxx</w:t>
-      </w:r>
-      <w:proofErr w:type="spellEnd"/>
-      <w:r>
-        <w:t xml:space="preserve">). </w:t>
+        <w:t>The two apps that Weatherly would compete with are BBC Weather (BBC, xxxx) and Met Office Weather Forecast (Met Off</w:t>
+      </w:r>
+      <w:r>
+        <w:t xml:space="preserve">ice, xxxx). </w:t>
       </w:r>
     </w:p>
     <w:p>
@@ -555,10 +508,9 @@
           <w:noProof/>
           <w:lang w:eastAsia="en-GB"/>
         </w:rPr>
-        <w:lastRenderedPageBreak/>
         <w:drawing>
-          <wp:inline distT="0" distB="0" distL="0" distR="0" wp14:anchorId="64BCBFD6" wp14:editId="723D1049">
-            <wp:extent cx="1733550" cy="3467100"/>
+          <wp:inline distT="0" distB="0" distL="0" distR="0" wp14:anchorId="64BCBFD6" wp14:editId="2A018AA7">
+            <wp:extent cx="1492250" cy="2692400"/>
             <wp:effectExtent l="0" t="0" r="0" b="0"/>
             <wp:docPr id="3" name="Picture 3" descr="H:\Downloads\Screenshot (13 Apr 2018 21_16_40).png"/>
             <wp:cNvGraphicFramePr>
@@ -589,7 +541,7 @@
                   <pic:spPr bwMode="auto">
                     <a:xfrm>
                       <a:off x="0" y="0"/>
-                      <a:ext cx="1733677" cy="3467354"/>
+                      <a:ext cx="1492365" cy="2692608"/>
                     </a:xfrm>
                     <a:prstGeom prst="rect">
                       <a:avLst/>
@@ -617,25 +569,12 @@
         <w:rPr>
           <w:i/>
         </w:rPr>
-        <w:t xml:space="preserve">Figure 1: BBC Weather app’s main window of a location’s weather condition (BBC, </w:t>
-      </w:r>
-      <w:proofErr w:type="spellStart"/>
-      <w:r>
-        <w:rPr>
-          <w:i/>
-        </w:rPr>
-        <w:t>xxxx</w:t>
-      </w:r>
-      <w:proofErr w:type="spellEnd"/>
-      <w:r>
-        <w:rPr>
-          <w:i/>
-        </w:rPr>
-        <w:t>).</w:t>
-      </w:r>
-    </w:p>
-    <w:p>
-      <w:r>
+        <w:t>Figure 1: BBC Weather app’s main window of a location’s weather condition (BBC, xxxx).</w:t>
+      </w:r>
+    </w:p>
+    <w:p>
+      <w:r>
+        <w:lastRenderedPageBreak/>
         <w:t>The app’s functionality allows users to search for any location around the world and a</w:t>
       </w:r>
       <w:r>
@@ -645,7 +584,12 @@
         <w:t xml:space="preserve">ft to reveal an hourly forecast, </w:t>
       </w:r>
       <w:r>
-        <w:t xml:space="preserve">there is no indication to show to users that this feature exists and is possible. This app could have benefited from a onetime tutorial </w:t>
+        <w:t>there is no indication to show to users that this feature exists and is possible.</w:t>
+      </w:r>
+    </w:p>
+    <w:p>
+      <w:r>
+        <w:t xml:space="preserve">This app could have benefited from a onetime tutorial </w:t>
       </w:r>
       <w:r>
         <w:t>that introduces the app’s features to its users to get them more accustomed with the UI and functionality of the app.</w:t>
@@ -680,104 +624,22 @@
         <w:t>nd</w:t>
       </w:r>
       <w:r>
-        <w:t xml:space="preserve"> app is </w:t>
-      </w:r>
-      <w:proofErr w:type="spellStart"/>
-      <w:r>
-        <w:t>MetOffice</w:t>
-      </w:r>
-      <w:proofErr w:type="spellEnd"/>
+        <w:t xml:space="preserve"> app is MetOffice Weather Forecast (MetOffice, xxxx), its main window is more minimal in design compared to the BBC Weather app (BBC, xxxx) and shows a list of locations first, rather than current location conditions</w:t>
+      </w:r>
+      <w:r>
+        <w:t xml:space="preserve"> (See figure 2)</w:t>
+      </w:r>
+      <w:r>
+        <w:t>. From this interface the app prompts the user to use the search bar to find locations they may be interested in, which provides the user with direction, an improvement over the BBC Weather app</w:t>
+      </w:r>
+      <w:r>
+        <w:t xml:space="preserve"> (See figure 2)</w:t>
+      </w:r>
+      <w:r>
+        <w:t>.</w:t>
+      </w:r>
       <w:r>
         <w:t xml:space="preserve"> </w:t>
-      </w:r>
-      <w:r>
-        <w:t>Weather Forecast (</w:t>
-      </w:r>
-      <w:proofErr w:type="spellStart"/>
-      <w:r>
-        <w:t>MetOffice</w:t>
-      </w:r>
-      <w:proofErr w:type="spellEnd"/>
-      <w:r>
-        <w:t xml:space="preserve">, </w:t>
-      </w:r>
-      <w:proofErr w:type="spellStart"/>
-      <w:r>
-        <w:t>xxxx</w:t>
-      </w:r>
-      <w:proofErr w:type="spellEnd"/>
-      <w:r>
-        <w:t xml:space="preserve">), its main window is more minimal in design compared to the BBC Weather app (BBC, </w:t>
-      </w:r>
-      <w:proofErr w:type="spellStart"/>
-      <w:r>
-        <w:t>xxxx</w:t>
-      </w:r>
-      <w:proofErr w:type="spellEnd"/>
-      <w:r>
-        <w:t xml:space="preserve">), </w:t>
-      </w:r>
-      <w:r>
-        <w:t>by</w:t>
-      </w:r>
-      <w:r>
-        <w:t xml:space="preserve"> simply displaying </w:t>
-      </w:r>
-      <w:r>
-        <w:t>the hourly forecast and an icon that represents the weather conditions in that hour</w:t>
-      </w:r>
-      <w:r>
-        <w:t xml:space="preserve"> (See Figure 2)</w:t>
-      </w:r>
-      <w:r>
-        <w:t>.</w:t>
-      </w:r>
-      <w:r>
-        <w:t xml:space="preserve"> From this interface the app prompts the user to use the search bar to find loca</w:t>
-      </w:r>
-      <w:r>
-        <w:t xml:space="preserve">tions they may be interested in, which provides the user with direction, an improvement over the BBC Weather app. </w:t>
-      </w:r>
-      <w:r>
-        <w:t xml:space="preserve">One potential issue </w:t>
-      </w:r>
-      <w:r>
-        <w:t xml:space="preserve">the app has </w:t>
-      </w:r>
-      <w:r>
-        <w:t>is with the small space in which the user can tap the location to view more details about the weather conditions (Denoted by the arrow next to the current temperature).</w:t>
-      </w:r>
-      <w:r>
-        <w:t xml:space="preserve"> </w:t>
-      </w:r>
-    </w:p>
-    <w:p>
-      <w:r>
-        <w:t>The 2</w:t>
-      </w:r>
-      <w:r>
-        <w:rPr>
-          <w:vertAlign w:val="superscript"/>
-        </w:rPr>
-        <w:t>nd</w:t>
-      </w:r>
-      <w:r>
-        <w:t xml:space="preserve"> main part of the app works in a similar fashion to BBC Weather, it shows detailed information on the current conditions of the weather app</w:t>
-      </w:r>
-      <w:r>
-        <w:t xml:space="preserve"> but does so in more logical layout with lines and breaks between different information being more clearly shown</w:t>
-      </w:r>
-      <w:r>
-        <w:t xml:space="preserve"> through separating the data via cards</w:t>
-      </w:r>
-      <w:r>
-        <w:t>.</w:t>
-      </w:r>
-      <w:r>
-        <w:t xml:space="preserve"> </w:t>
-      </w:r>
-      <w:r>
-        <w:t>Weatherly will benefit from employing a clean layout with logical design and good spacing between elements, this will make it much easier for users to see content they wish to see.</w:t>
       </w:r>
     </w:p>
     <w:p>
@@ -789,12 +651,11 @@
           <w:noProof/>
           <w:lang w:eastAsia="en-GB"/>
         </w:rPr>
-        <w:lastRenderedPageBreak/>
         <w:drawing>
-          <wp:inline distT="0" distB="0" distL="0" distR="0" wp14:anchorId="10EEF30D" wp14:editId="58D8087F">
-            <wp:extent cx="2324100" cy="4648200"/>
-            <wp:effectExtent l="0" t="0" r="0" b="0"/>
-            <wp:docPr id="4" name="Picture 4" descr="H:\Downloads\Screenshot (13 Apr 2018 22_33_32).png"/>
+          <wp:inline distT="0" distB="0" distL="0" distR="0" wp14:anchorId="222545FA" wp14:editId="0AFA3D79">
+            <wp:extent cx="1517650" cy="2857500"/>
+            <wp:effectExtent l="0" t="0" r="6350" b="0"/>
+            <wp:docPr id="2" name="Picture 2" descr="H:\Downloads\Screenshot (13 Apr 2018 22_33_32).png"/>
             <wp:cNvGraphicFramePr>
               <a:graphicFrameLocks xmlns:a="http://schemas.openxmlformats.org/drawingml/2006/main" noChangeAspect="1"/>
             </wp:cNvGraphicFramePr>
@@ -823,7 +684,7 @@
                   <pic:spPr bwMode="auto">
                     <a:xfrm>
                       <a:off x="0" y="0"/>
-                      <a:ext cx="2324100" cy="4648200"/>
+                      <a:ext cx="1517650" cy="2857500"/>
                     </a:xfrm>
                     <a:prstGeom prst="rect">
                       <a:avLst/>
@@ -839,6 +700,59 @@
           </wp:inline>
         </w:drawing>
       </w:r>
+      <w:r>
+        <w:rPr>
+          <w:noProof/>
+          <w:lang w:eastAsia="en-GB"/>
+        </w:rPr>
+        <w:drawing>
+          <wp:inline distT="0" distB="0" distL="0" distR="0" wp14:anchorId="10EEF30D" wp14:editId="4FF45DD7">
+            <wp:extent cx="1428750" cy="2857500"/>
+            <wp:effectExtent l="0" t="0" r="0" b="0"/>
+            <wp:docPr id="4" name="Picture 4"/>
+            <wp:cNvGraphicFramePr>
+              <a:graphicFrameLocks xmlns:a="http://schemas.openxmlformats.org/drawingml/2006/main" noChangeAspect="1"/>
+            </wp:cNvGraphicFramePr>
+            <a:graphic xmlns:a="http://schemas.openxmlformats.org/drawingml/2006/main">
+              <a:graphicData uri="http://schemas.openxmlformats.org/drawingml/2006/picture">
+                <pic:pic xmlns:pic="http://schemas.openxmlformats.org/drawingml/2006/picture">
+                  <pic:nvPicPr>
+                    <pic:cNvPr id="0" name="Picture 5" descr="H:\Downloads\Screenshot (13 Apr 2018 22_33_32).png"/>
+                    <pic:cNvPicPr>
+                      <a:picLocks noChangeAspect="1" noChangeArrowheads="1"/>
+                    </pic:cNvPicPr>
+                  </pic:nvPicPr>
+                  <pic:blipFill>
+                    <a:blip r:embed="rId10" cstate="print">
+                      <a:extLst>
+                        <a:ext uri="{28A0092B-C50C-407E-A947-70E740481C1C}">
+                          <a14:useLocalDpi xmlns:a14="http://schemas.microsoft.com/office/drawing/2010/main" val="0"/>
+                        </a:ext>
+                      </a:extLst>
+                    </a:blip>
+                    <a:stretch>
+                      <a:fillRect/>
+                    </a:stretch>
+                  </pic:blipFill>
+                  <pic:spPr bwMode="auto">
+                    <a:xfrm>
+                      <a:off x="0" y="0"/>
+                      <a:ext cx="1428750" cy="2857500"/>
+                    </a:xfrm>
+                    <a:prstGeom prst="rect">
+                      <a:avLst/>
+                    </a:prstGeom>
+                    <a:noFill/>
+                    <a:ln>
+                      <a:noFill/>
+                    </a:ln>
+                  </pic:spPr>
+                </pic:pic>
+              </a:graphicData>
+            </a:graphic>
+          </wp:inline>
+        </w:drawing>
+      </w:r>
     </w:p>
     <w:p>
       <w:pPr>
@@ -851,52 +765,70 @@
         <w:rPr>
           <w:i/>
         </w:rPr>
-        <w:t xml:space="preserve">Figure 2: Main window of the </w:t>
-      </w:r>
-      <w:proofErr w:type="spellStart"/>
+        <w:t>Figure 2: Main window of the MetOffice Weather Forecast app being displayed</w:t>
+      </w:r>
       <w:r>
         <w:rPr>
           <w:i/>
         </w:rPr>
-        <w:t>MetOffice</w:t>
-      </w:r>
-      <w:proofErr w:type="spellEnd"/>
+        <w:t xml:space="preserve"> (left)</w:t>
+      </w:r>
       <w:r>
         <w:rPr>
           <w:i/>
         </w:rPr>
-        <w:t xml:space="preserve"> Weather Forecast app being displayed (</w:t>
-      </w:r>
-      <w:proofErr w:type="spellStart"/>
+        <w:t xml:space="preserve"> </w:t>
+      </w:r>
       <w:r>
         <w:rPr>
           <w:i/>
         </w:rPr>
-        <w:t>MetOffice</w:t>
-      </w:r>
-      <w:proofErr w:type="spellEnd"/>
+        <w:t xml:space="preserve">and the current weather conditions of a location (right) </w:t>
+      </w:r>
       <w:r>
         <w:rPr>
           <w:i/>
         </w:rPr>
-        <w:t xml:space="preserve">, </w:t>
-      </w:r>
-      <w:proofErr w:type="spellStart"/>
-      <w:r>
-        <w:rPr>
-          <w:i/>
-        </w:rPr>
-        <w:t>xxxx</w:t>
-      </w:r>
-      <w:proofErr w:type="spellEnd"/>
-      <w:r>
-        <w:rPr>
-          <w:i/>
-        </w:rPr>
-        <w:t>).</w:t>
-      </w:r>
-    </w:p>
-    <w:p/>
+        <w:t>(MetOffice, xxxx).</w:t>
+      </w:r>
+    </w:p>
+    <w:p>
+      <w:r>
+        <w:t>The user experience of the app is an improvement over BBC Weather, with better spacing and clearer separation between contents which better breaks up the information and makes the window look cleaner</w:t>
+      </w:r>
+      <w:r>
+        <w:t xml:space="preserve"> (See figure 2)</w:t>
+      </w:r>
+      <w:r>
+        <w:t>.</w:t>
+      </w:r>
+      <w:r>
+        <w:t xml:space="preserve"> Weatherly will employ a similar approach of keeping the UI clean and information displayed in a logical fashion. </w:t>
+      </w:r>
+    </w:p>
+    <w:p>
+      <w:r>
+        <w:t xml:space="preserve">MetOffice Weather Forecast provides substantial detail, with the app harnessing the power of MetOffice’s API to provide rich detail about the current and future conditions of a particular location. </w:t>
+      </w:r>
+      <w:r>
+        <w:t>Weatherly will also make use of a forecast API to gather information about a location’s current and future weather conditions, combined with the community features this will help users paint a more accurate image of the what weather is like at a given location.</w:t>
+      </w:r>
+      <w:r>
+        <w:t xml:space="preserve"> With </w:t>
+      </w:r>
+      <w:r>
+        <w:t>both</w:t>
+      </w:r>
+      <w:r>
+        <w:t xml:space="preserve"> apps, Weatherly distinguishes</w:t>
+      </w:r>
+      <w:r>
+        <w:t xml:space="preserve"> from them</w:t>
+      </w:r>
+      <w:r>
+        <w:t xml:space="preserve"> with its unique community ratings feature that hopes to provide a more accurate weather forecast for locations by leveraging the power of the community.</w:t>
+      </w:r>
+    </w:p>
     <w:p>
       <w:pPr>
         <w:pBdr>
@@ -908,28 +840,348 @@
         </w:rPr>
       </w:pPr>
       <w:r>
-        <w:t xml:space="preserve"> </w:t>
-      </w:r>
-      <w:r>
         <w:rPr>
           <w:b/>
           <w:sz w:val="32"/>
         </w:rPr>
+        <w:lastRenderedPageBreak/>
         <w:t>Prototyping</w:t>
       </w:r>
     </w:p>
     <w:p>
       <w:r>
+        <w:t xml:space="preserve">Prototyping work was approached through the creation of non-interactive mock-ups using Affinity Designer (Affinity, xxxx). These mock-ups show the different windows the user can navigate to when using the app and shows the layout of the user interface. </w:t>
+      </w:r>
+      <w:r>
+        <w:t xml:space="preserve">These mock-ups were then presented to fellow colleagues </w:t>
+      </w:r>
+      <w:r>
+        <w:t xml:space="preserve">along with a SUS questionnaire to evaluate their effectiveness in certain areas of design and usability. The testers were also encouraged to suggest improvements and to say what they liked and disliked. This data would then be used to improve the designs of the prototype, hopefully leading towards a sufficient design that would then be </w:t>
+      </w:r>
+      <w:r>
+        <w:t>used</w:t>
+      </w:r>
+      <w:r>
+        <w:t xml:space="preserve"> </w:t>
+      </w:r>
+      <w:r>
+        <w:t>for</w:t>
+      </w:r>
+      <w:r>
+        <w:t xml:space="preserve"> the final app</w:t>
+      </w:r>
+      <w:r>
+        <w:t xml:space="preserve"> design and layout</w:t>
+      </w:r>
+      <w:r>
+        <w:t>.</w:t>
+      </w:r>
+    </w:p>
+    <w:p>
+      <w:r>
         <w:t xml:space="preserve">The first stage of prototyping involved an early concept </w:t>
       </w:r>
       <w:r>
-        <w:t>that had the majority of the app situated in a large card that took up the majority of the display. The user would then swipe on the card to flip it over displaying more detailed information about the weather, such as a weekly look.</w:t>
-      </w:r>
-    </w:p>
+        <w:t xml:space="preserve">that had </w:t>
+      </w:r>
+      <w:r>
+        <w:t>most of</w:t>
+      </w:r>
+      <w:r>
+        <w:t xml:space="preserve"> the app situated in a large card that took up </w:t>
+      </w:r>
+      <w:r>
+        <w:t>most of</w:t>
+      </w:r>
+      <w:r>
+        <w:t xml:space="preserve"> the display. The user would then swipe on the card to flip it over displaying more detailed information about the weather, such as a weekly look</w:t>
+      </w:r>
+      <w:r>
+        <w:t xml:space="preserve"> or wind speeds</w:t>
+      </w:r>
+      <w:r>
+        <w:t xml:space="preserve"> (See figure 3)</w:t>
+      </w:r>
+      <w:r>
+        <w:t>.</w:t>
+      </w:r>
+      <w:r>
+        <w:t xml:space="preserve"> Multiple cards can be added to the main window, forming a list of locations the user is interested in seeing. </w:t>
+      </w:r>
+    </w:p>
+    <w:p>
+      <w:pPr>
+        <w:jc w:val="center"/>
+      </w:pPr>
+      <w:r>
+        <w:rPr>
+          <w:noProof/>
+        </w:rPr>
+        <w:drawing>
+          <wp:inline distT="0" distB="0" distL="0" distR="0" wp14:anchorId="5CD31C21" wp14:editId="4D9003C8">
+            <wp:extent cx="5731510" cy="2187575"/>
+            <wp:effectExtent l="0" t="0" r="2540" b="3175"/>
+            <wp:docPr id="5" name="Picture 5"/>
+            <wp:cNvGraphicFramePr>
+              <a:graphicFrameLocks xmlns:a="http://schemas.openxmlformats.org/drawingml/2006/main" noChangeAspect="1"/>
+            </wp:cNvGraphicFramePr>
+            <a:graphic xmlns:a="http://schemas.openxmlformats.org/drawingml/2006/main">
+              <a:graphicData uri="http://schemas.openxmlformats.org/drawingml/2006/picture">
+                <pic:pic xmlns:pic="http://schemas.openxmlformats.org/drawingml/2006/picture">
+                  <pic:nvPicPr>
+                    <pic:cNvPr id="5" name="Card-flipper.png"/>
+                    <pic:cNvPicPr/>
+                  </pic:nvPicPr>
+                  <pic:blipFill>
+                    <a:blip r:embed="rId11" cstate="print">
+                      <a:extLst>
+                        <a:ext uri="{28A0092B-C50C-407E-A947-70E740481C1C}">
+                          <a14:useLocalDpi xmlns:a14="http://schemas.microsoft.com/office/drawing/2010/main" val="0"/>
+                        </a:ext>
+                      </a:extLst>
+                    </a:blip>
+                    <a:stretch>
+                      <a:fillRect/>
+                    </a:stretch>
+                  </pic:blipFill>
+                  <pic:spPr>
+                    <a:xfrm>
+                      <a:off x="0" y="0"/>
+                      <a:ext cx="5731510" cy="2187575"/>
+                    </a:xfrm>
+                    <a:prstGeom prst="rect">
+                      <a:avLst/>
+                    </a:prstGeom>
+                  </pic:spPr>
+                </pic:pic>
+              </a:graphicData>
+            </a:graphic>
+          </wp:inline>
+        </w:drawing>
+      </w:r>
+    </w:p>
+    <w:p>
+      <w:pPr>
+        <w:jc w:val="center"/>
+      </w:pPr>
+      <w:r>
+        <w:rPr>
+          <w:i/>
+        </w:rPr>
+        <w:t xml:space="preserve">Figure 3: Prototype 1’s various </w:t>
+      </w:r>
+      <w:r>
+        <w:rPr>
+          <w:i/>
+        </w:rPr>
+        <w:t>windows.</w:t>
+      </w:r>
+    </w:p>
+    <w:p>
+      <w:r>
+        <w:t xml:space="preserve">This design incorporated </w:t>
+      </w:r>
+      <w:r>
+        <w:t>all</w:t>
+      </w:r>
+      <w:r>
+        <w:t xml:space="preserve"> the </w:t>
+      </w:r>
+      <w:r>
+        <w:t>functiona</w:t>
+      </w:r>
+      <w:r>
+        <w:t xml:space="preserve">l </w:t>
+      </w:r>
+      <w:r>
+        <w:t>requirements</w:t>
+      </w:r>
+      <w:r>
+        <w:t xml:space="preserve"> </w:t>
+      </w:r>
+      <w:r>
+        <w:t xml:space="preserve">of the app into the </w:t>
+      </w:r>
+      <w:r>
+        <w:t>central card, flipping the card reveals more information about the weekly forecast of the location. The current location’s card would include a community feature section at the end of the card’s content. This allows the user to see the community report on the weather in this given location and provides the user with the option to add to the community report by casting their vote on the current weather conditions of their current location.</w:t>
+      </w:r>
+    </w:p>
+    <w:p>
+      <w:r>
+        <w:t xml:space="preserve">This design was not well received by user testing participants, as many noted that it was impractical to keep having to constantly flip the card to look between different pieces of information. The testers did not find it very easy to use </w:t>
+      </w:r>
+      <w:r>
+        <w:t>because of</w:t>
+      </w:r>
+      <w:r>
+        <w:t xml:space="preserve"> this feature, this prompted a rethink on how the user interface was to be laid out</w:t>
+      </w:r>
+      <w:r>
+        <w:t xml:space="preserve"> but testers did rate consistency very favourably, and reported that they didn’t need much to lear</w:t>
+      </w:r>
+      <w:r>
+        <w:t>n</w:t>
+      </w:r>
+      <w:r>
+        <w:t xml:space="preserve"> to understand and use the app</w:t>
+      </w:r>
+      <w:r>
+        <w:t xml:space="preserve"> (See figure 3</w:t>
+      </w:r>
+      <w:r>
+        <w:t>).</w:t>
+      </w:r>
+      <w:r>
+        <w:t xml:space="preserve"> The enter location page was specifically acceptable to testers, providing verbal feedback that the placement of the elements on that page were great for one handed usage </w:t>
+      </w:r>
+      <w:r>
+        <w:t>(</w:t>
+      </w:r>
+      <w:r>
+        <w:t>with exception to the back button</w:t>
+      </w:r>
+      <w:r>
+        <w:t>)</w:t>
+      </w:r>
+      <w:r>
+        <w:t>.</w:t>
+      </w:r>
+      <w:r>
+        <w:t xml:space="preserve"> </w:t>
+      </w:r>
+      <w:r>
+        <w:t xml:space="preserve"> </w:t>
+      </w:r>
+    </w:p>
+    <w:p>
+      <w:r>
+        <w:t xml:space="preserve">The next prototype </w:t>
+      </w:r>
+      <w:r>
+        <w:t>had a drastically different layout from the previous, learning from the issues highlighted by the user testers</w:t>
+      </w:r>
+      <w:r>
+        <w:t>.</w:t>
+      </w:r>
+      <w:r>
+        <w:t xml:space="preserve"> </w:t>
+      </w:r>
+      <w:r>
+        <w:t>The cards layout was replaced with a much simpler list of locations, which users then tap on to take them to that location</w:t>
+      </w:r>
+      <w:r>
+        <w:t>’s</w:t>
+      </w:r>
+      <w:r>
+        <w:t xml:space="preserve"> information page. </w:t>
+      </w:r>
+      <w:r>
+        <w:t>W</w:t>
+      </w:r>
+      <w:r>
+        <w:t xml:space="preserve">hile containing less </w:t>
+      </w:r>
+      <w:r>
+        <w:lastRenderedPageBreak/>
+        <w:t>weather data, the new layout has</w:t>
+      </w:r>
+      <w:r>
+        <w:t xml:space="preserve"> an improved design </w:t>
+      </w:r>
+      <w:r>
+        <w:t>with</w:t>
+      </w:r>
+      <w:r>
+        <w:t xml:space="preserve"> all information </w:t>
+      </w:r>
+      <w:r>
+        <w:t>being</w:t>
+      </w:r>
+      <w:r>
+        <w:t xml:space="preserve"> comfortably displayed </w:t>
+      </w:r>
+      <w:r>
+        <w:t xml:space="preserve">in one window </w:t>
+      </w:r>
+      <w:r>
+        <w:t>(See figure 4)</w:t>
+      </w:r>
+      <w:r>
+        <w:t>.</w:t>
+      </w:r>
+    </w:p>
+    <w:p>
+      <w:pPr>
+        <w:jc w:val="center"/>
+      </w:pPr>
+      <w:r>
+        <w:t>INSERT FIGURE 4 HERE</w:t>
+      </w:r>
+    </w:p>
+    <w:p>
+      <w:r>
+        <w:t xml:space="preserve">A tutorial was introduced into this prototype which helps user understand the basics of the app and how the community ratings features works. The tutorial was evaluated by fellow colleagues to determine </w:t>
+      </w:r>
+      <w:r>
+        <w:t>its</w:t>
+      </w:r>
+      <w:r>
+        <w:t xml:space="preserve"> effectiveness,</w:t>
+      </w:r>
+      <w:r>
+        <w:t xml:space="preserve"> which was met with positive responses</w:t>
+      </w:r>
+      <w:r>
+        <w:t>.</w:t>
+      </w:r>
+      <w:r>
+        <w:t xml:space="preserve"> Testers noted that the tutorial better helped them understand the community ratings feature, how it works, how to use it, and how the user may potentially benefit from this feature. </w:t>
+      </w:r>
+      <w:r>
+        <w:t xml:space="preserve"> </w:t>
+      </w:r>
+    </w:p>
+    <w:p>
+      <w:r>
+        <w:t xml:space="preserve">Another improvement over the original design </w:t>
+      </w:r>
+      <w:r>
+        <w:t>is how the community ratings feature has been implemented. The feature now provides the user with a popup asking them about what the current weather conditions are like outside compared to the forecasted prediction. This method, while arguably more intrusive, means that the likelihood of users contributing</w:t>
+      </w:r>
+      <w:r>
+        <w:t xml:space="preserve"> and using</w:t>
+      </w:r>
+      <w:r>
+        <w:t xml:space="preserve"> the community ratings </w:t>
+      </w:r>
+      <w:r>
+        <w:t xml:space="preserve">feature </w:t>
+      </w:r>
+      <w:r>
+        <w:t>will increase significantly. The popup improves over the original design by making it easier</w:t>
+      </w:r>
+      <w:r>
+        <w:t xml:space="preserve"> and quicker</w:t>
+      </w:r>
+      <w:r>
+        <w:t xml:space="preserve"> for </w:t>
+      </w:r>
+      <w:r>
+        <w:t xml:space="preserve">the </w:t>
+      </w:r>
+      <w:r>
+        <w:t>user to answer</w:t>
+      </w:r>
+      <w:r>
+        <w:t xml:space="preserve">, rather them swiping to the end of the card to find the feature. </w:t>
+      </w:r>
+    </w:p>
+    <w:p/>
+    <w:p/>
     <w:p/>
     <w:sectPr>
-      <w:headerReference w:type="default" r:id="rId10"/>
-      <w:footerReference w:type="default" r:id="rId11"/>
+      <w:headerReference w:type="default" r:id="rId12"/>
+      <w:footerReference w:type="default" r:id="rId13"/>
       <w:pgSz w:w="11906" w:h="16838"/>
       <w:pgMar w:top="1440" w:right="1440" w:bottom="1440" w:left="1440" w:header="708" w:footer="708" w:gutter="0"/>
       <w:cols w:space="708"/>
@@ -974,7 +1226,6 @@
         <w:docPartUnique/>
       </w:docPartObj>
     </w:sdtPr>
-    <w:sdtEndPr/>
     <w:sdtContent>
       <w:sdt>
         <w:sdtPr>
@@ -984,7 +1235,6 @@
             <w:docPartUnique/>
           </w:docPartObj>
         </w:sdtPr>
-        <w:sdtEndPr/>
         <w:sdtContent>
           <w:p>
             <w:pPr>
@@ -1025,7 +1275,7 @@
                 <w:bCs/>
                 <w:noProof/>
               </w:rPr>
-              <w:t>3</w:t>
+              <w:t>1</w:t>
             </w:r>
             <w:r>
               <w:rPr>
@@ -1070,7 +1320,7 @@
                 <w:bCs/>
                 <w:noProof/>
               </w:rPr>
-              <w:t>4</w:t>
+              <w:t>5</w:t>
             </w:r>
             <w:r>
               <w:rPr>
@@ -1363,6 +1613,7 @@
     <w:lsdException w:name="HTML Sample" w:semiHidden="1" w:unhideWhenUsed="1"/>
     <w:lsdException w:name="HTML Typewriter" w:semiHidden="1" w:unhideWhenUsed="1"/>
     <w:lsdException w:name="HTML Variable" w:semiHidden="1" w:unhideWhenUsed="1"/>
+    <w:lsdException w:name="Normal Table" w:semiHidden="1" w:unhideWhenUsed="1"/>
     <w:lsdException w:name="annotation subject" w:semiHidden="1" w:unhideWhenUsed="1"/>
     <w:lsdException w:name="No List" w:semiHidden="1" w:unhideWhenUsed="1"/>
     <w:lsdException w:name="Outline List 1" w:semiHidden="1" w:unhideWhenUsed="1"/>
@@ -1406,8 +1657,10 @@
     <w:lsdException w:name="Table Elegant" w:semiHidden="1" w:unhideWhenUsed="1"/>
     <w:lsdException w:name="Table Professional" w:semiHidden="1" w:unhideWhenUsed="1"/>
     <w:lsdException w:name="Table Subtle 1" w:semiHidden="1" w:unhideWhenUsed="1"/>
+    <w:lsdException w:name="Table Subtle 2" w:semiHidden="1" w:unhideWhenUsed="1"/>
     <w:lsdException w:name="Table Web 1" w:semiHidden="1" w:unhideWhenUsed="1"/>
     <w:lsdException w:name="Table Web 2" w:semiHidden="1" w:unhideWhenUsed="1"/>
+    <w:lsdException w:name="Table Web 3" w:semiHidden="1" w:unhideWhenUsed="1"/>
     <w:lsdException w:name="Balloon Text" w:semiHidden="1" w:unhideWhenUsed="1"/>
     <w:lsdException w:name="Table Grid" w:uiPriority="39"/>
     <w:lsdException w:name="Table Theme" w:semiHidden="1" w:unhideWhenUsed="1"/>

</xml_diff>

<commit_message>
Added location permission popup during tutorial.
</commit_message>
<xml_diff>
--- a/Cross-Platform Development Report.docx
+++ b/Cross-Platform Development Report.docx
@@ -10,8 +10,6 @@
           <w:sz w:val="36"/>
         </w:rPr>
       </w:pPr>
-      <w:bookmarkStart w:id="0" w:name="_GoBack"/>
-      <w:bookmarkEnd w:id="0"/>
       <w:r>
         <w:rPr>
           <w:b/>
@@ -467,10 +465,26 @@
     </w:p>
     <w:p>
       <w:r>
-        <w:t>The two apps that Weatherly would compete with are BBC Weather (BBC, xxxx) and Met Office Weather Forecast (Met Off</w:t>
-      </w:r>
-      <w:r>
-        <w:t xml:space="preserve">ice, xxxx). </w:t>
+        <w:t xml:space="preserve">The two apps that Weatherly would compete with are BBC Weather (BBC, </w:t>
+      </w:r>
+      <w:proofErr w:type="spellStart"/>
+      <w:r>
+        <w:t>xxxx</w:t>
+      </w:r>
+      <w:proofErr w:type="spellEnd"/>
+      <w:r>
+        <w:t>) and Met Office Weather Forecast (Met Off</w:t>
+      </w:r>
+      <w:r>
+        <w:t xml:space="preserve">ice, </w:t>
+      </w:r>
+      <w:proofErr w:type="spellStart"/>
+      <w:r>
+        <w:t>xxxx</w:t>
+      </w:r>
+      <w:proofErr w:type="spellEnd"/>
+      <w:r>
+        <w:t xml:space="preserve">). </w:t>
       </w:r>
     </w:p>
     <w:p>
@@ -481,13 +495,29 @@
         <w:t>consists of a full screen background that reacts based on the current weather conditions of a given location. The app provides weather information in</w:t>
       </w:r>
       <w:r>
-        <w:t xml:space="preserve"> great detail, ranging from reports of</w:t>
+        <w:t xml:space="preserve"> </w:t>
+      </w:r>
+      <w:proofErr w:type="gramStart"/>
+      <w:r>
+        <w:t>great detail</w:t>
+      </w:r>
+      <w:proofErr w:type="gramEnd"/>
+      <w:r>
+        <w:t>, ranging from reports of</w:t>
       </w:r>
       <w:r>
         <w:t xml:space="preserve"> air quality to </w:t>
       </w:r>
       <w:r>
-        <w:t>humidity and visibility conditions. As a result of all this det</w:t>
+        <w:t xml:space="preserve">humidity and visibility conditions. </w:t>
+      </w:r>
+      <w:proofErr w:type="gramStart"/>
+      <w:r>
+        <w:t>As a result of</w:t>
+      </w:r>
+      <w:proofErr w:type="gramEnd"/>
+      <w:r>
+        <w:t xml:space="preserve"> all this det</w:t>
       </w:r>
       <w:r>
         <w:t>ailed information, the main app’s window is densely populated without any logical placement of these elements, this leaves the window looking cluttered and potential confus</w:t>
@@ -569,7 +599,21 @@
         <w:rPr>
           <w:i/>
         </w:rPr>
-        <w:t>Figure 1: BBC Weather app’s main window of a location’s weather condition (BBC, xxxx).</w:t>
+        <w:t xml:space="preserve">Figure 1: BBC Weather app’s main window of a location’s weather condition (BBC, </w:t>
+      </w:r>
+      <w:proofErr w:type="spellStart"/>
+      <w:r>
+        <w:rPr>
+          <w:i/>
+        </w:rPr>
+        <w:t>xxxx</w:t>
+      </w:r>
+      <w:proofErr w:type="spellEnd"/>
+      <w:r>
+        <w:rPr>
+          <w:i/>
+        </w:rPr>
+        <w:t>).</w:t>
       </w:r>
     </w:p>
     <w:p>
@@ -624,7 +668,39 @@
         <w:t>nd</w:t>
       </w:r>
       <w:r>
-        <w:t xml:space="preserve"> app is MetOffice Weather Forecast (MetOffice, xxxx), its main window is more minimal in design compared to the BBC Weather app (BBC, xxxx) and shows a list of locations first, rather than current location conditions</w:t>
+        <w:t xml:space="preserve"> app is </w:t>
+      </w:r>
+      <w:proofErr w:type="spellStart"/>
+      <w:r>
+        <w:t>MetOffice</w:t>
+      </w:r>
+      <w:proofErr w:type="spellEnd"/>
+      <w:r>
+        <w:t xml:space="preserve"> Weather Forecast (</w:t>
+      </w:r>
+      <w:proofErr w:type="spellStart"/>
+      <w:r>
+        <w:t>MetOffice</w:t>
+      </w:r>
+      <w:proofErr w:type="spellEnd"/>
+      <w:r>
+        <w:t xml:space="preserve">, </w:t>
+      </w:r>
+      <w:proofErr w:type="spellStart"/>
+      <w:r>
+        <w:t>xxxx</w:t>
+      </w:r>
+      <w:proofErr w:type="spellEnd"/>
+      <w:r>
+        <w:t xml:space="preserve">), its main window is more minimal in design compared to the BBC Weather app (BBC, </w:t>
+      </w:r>
+      <w:proofErr w:type="spellStart"/>
+      <w:r>
+        <w:t>xxxx</w:t>
+      </w:r>
+      <w:proofErr w:type="spellEnd"/>
+      <w:r>
+        <w:t>) and shows a list of locations first, rather than current location conditions</w:t>
       </w:r>
       <w:r>
         <w:t xml:space="preserve"> (See figure 2)</w:t>
@@ -765,12 +841,26 @@
         <w:rPr>
           <w:i/>
         </w:rPr>
-        <w:t>Figure 2: Main window of the MetOffice Weather Forecast app being displayed</w:t>
-      </w:r>
+        <w:t xml:space="preserve">Figure 2: Main window of the </w:t>
+      </w:r>
+      <w:proofErr w:type="spellStart"/>
       <w:r>
         <w:rPr>
           <w:i/>
         </w:rPr>
+        <w:t>MetOffice</w:t>
+      </w:r>
+      <w:proofErr w:type="spellEnd"/>
+      <w:r>
+        <w:rPr>
+          <w:i/>
+        </w:rPr>
+        <w:t xml:space="preserve"> Weather Forecast app being displayed</w:t>
+      </w:r>
+      <w:r>
+        <w:rPr>
+          <w:i/>
+        </w:rPr>
         <w:t xml:space="preserve"> (left)</w:t>
       </w:r>
       <w:r>
@@ -789,7 +879,35 @@
         <w:rPr>
           <w:i/>
         </w:rPr>
-        <w:t>(MetOffice, xxxx).</w:t>
+        <w:t>(</w:t>
+      </w:r>
+      <w:proofErr w:type="spellStart"/>
+      <w:r>
+        <w:rPr>
+          <w:i/>
+        </w:rPr>
+        <w:t>MetOffice</w:t>
+      </w:r>
+      <w:proofErr w:type="spellEnd"/>
+      <w:r>
+        <w:rPr>
+          <w:i/>
+        </w:rPr>
+        <w:t xml:space="preserve">, </w:t>
+      </w:r>
+      <w:proofErr w:type="spellStart"/>
+      <w:r>
+        <w:rPr>
+          <w:i/>
+        </w:rPr>
+        <w:t>xxxx</w:t>
+      </w:r>
+      <w:proofErr w:type="spellEnd"/>
+      <w:r>
+        <w:rPr>
+          <w:i/>
+        </w:rPr>
+        <w:t>).</w:t>
       </w:r>
     </w:p>
     <w:p>
@@ -807,8 +925,27 @@
       </w:r>
     </w:p>
     <w:p>
-      <w:r>
-        <w:t xml:space="preserve">MetOffice Weather Forecast provides substantial detail, with the app harnessing the power of MetOffice’s API to provide rich detail about the current and future conditions of a particular location. </w:t>
+      <w:proofErr w:type="spellStart"/>
+      <w:r>
+        <w:t>MetOffice</w:t>
+      </w:r>
+      <w:proofErr w:type="spellEnd"/>
+      <w:r>
+        <w:t xml:space="preserve"> Weather Forecast provides substantial detail, with the app harnessing the power of </w:t>
+      </w:r>
+      <w:proofErr w:type="spellStart"/>
+      <w:r>
+        <w:t>MetOffice’s</w:t>
+      </w:r>
+      <w:proofErr w:type="spellEnd"/>
+      <w:r>
+        <w:t xml:space="preserve"> API to provide rich detail about the current and future conditions of a </w:t>
+      </w:r>
+      <w:r>
+        <w:t>location</w:t>
+      </w:r>
+      <w:r>
+        <w:t xml:space="preserve">. </w:t>
       </w:r>
       <w:r>
         <w:t>Weatherly will also make use of a forecast API to gather information about a location’s current and future weather conditions, combined with the community features this will help users paint a more accurate image of the what weather is like at a given location.</w:t>
@@ -820,7 +957,12 @@
         <w:t>both</w:t>
       </w:r>
       <w:r>
-        <w:t xml:space="preserve"> apps, Weatherly distinguishes</w:t>
+        <w:t xml:space="preserve"> apps, Weatherly</w:t>
+      </w:r>
+      <w:bookmarkStart w:id="0" w:name="_GoBack"/>
+      <w:bookmarkEnd w:id="0"/>
+      <w:r>
+        <w:t xml:space="preserve"> distinguishes</w:t>
       </w:r>
       <w:r>
         <w:t xml:space="preserve"> from them</w:t>
@@ -850,7 +992,15 @@
     </w:p>
     <w:p>
       <w:r>
-        <w:t xml:space="preserve">Prototyping work was approached through the creation of non-interactive mock-ups using Affinity Designer (Affinity, xxxx). These mock-ups show the different windows the user can navigate to when using the app and shows the layout of the user interface. </w:t>
+        <w:t xml:space="preserve">Prototyping work was approached through the creation of non-interactive mock-ups using Affinity Designer (Affinity, </w:t>
+      </w:r>
+      <w:proofErr w:type="spellStart"/>
+      <w:r>
+        <w:t>xxxx</w:t>
+      </w:r>
+      <w:proofErr w:type="spellEnd"/>
+      <w:r>
+        <w:t xml:space="preserve">). These mock-ups show the different windows the user can navigate to when using the app and shows the layout of the user interface. </w:t>
       </w:r>
       <w:r>
         <w:t xml:space="preserve">These mock-ups were then presented to fellow colleagues </w:t>
@@ -1226,6 +1376,7 @@
         <w:docPartUnique/>
       </w:docPartObj>
     </w:sdtPr>
+    <w:sdtEndPr/>
     <w:sdtContent>
       <w:sdt>
         <w:sdtPr>
@@ -1235,6 +1386,7 @@
             <w:docPartUnique/>
           </w:docPartObj>
         </w:sdtPr>
+        <w:sdtEndPr/>
         <w:sdtContent>
           <w:p>
             <w:pPr>
@@ -1275,7 +1427,7 @@
                 <w:bCs/>
                 <w:noProof/>
               </w:rPr>
-              <w:t>1</w:t>
+              <w:t>5</w:t>
             </w:r>
             <w:r>
               <w:rPr>

</xml_diff>

<commit_message>
Started writing the reflection. Added more to prototyping.
</commit_message>
<xml_diff>
--- a/Cross-Platform Development Report.docx
+++ b/Cross-Platform Development Report.docx
@@ -957,12 +957,7 @@
         <w:t>both</w:t>
       </w:r>
       <w:r>
-        <w:t xml:space="preserve"> apps, Weatherly</w:t>
-      </w:r>
-      <w:bookmarkStart w:id="0" w:name="_GoBack"/>
-      <w:bookmarkEnd w:id="0"/>
-      <w:r>
-        <w:t xml:space="preserve"> distinguishes</w:t>
+        <w:t xml:space="preserve"> apps, Weatherly distinguishes</w:t>
       </w:r>
       <w:r>
         <w:t xml:space="preserve"> from them</w:t>
@@ -1038,7 +1033,13 @@
         <w:t>most of</w:t>
       </w:r>
       <w:r>
-        <w:t xml:space="preserve"> the app situated in a large card that took up </w:t>
+        <w:t xml:space="preserve"> the </w:t>
+      </w:r>
+      <w:r>
+        <w:t>functional requirements</w:t>
+      </w:r>
+      <w:r>
+        <w:t xml:space="preserve"> situated in a large card that took up </w:t>
       </w:r>
       <w:r>
         <w:t>most of</w:t>
@@ -1059,6 +1060,18 @@
         <w:t xml:space="preserve"> Multiple cards can be added to the main window, forming a list of locations the user is interested in seeing. </w:t>
       </w:r>
     </w:p>
+    <w:p>
+      <w:r>
+        <w:t xml:space="preserve">This design incorporated all the functional requirements of the app into the central card, </w:t>
+      </w:r>
+      <w:r>
+        <w:t>performing a swipe gesture on</w:t>
+      </w:r>
+      <w:r>
+        <w:t xml:space="preserve"> the card reveals more information about the weekly forecast of the location. The current location’s card would include a community feature section at the end of the card’s content. This allows the user to see the community report on the weather in this given location and provides the user with the option to add to the community report by casting their vote on the current weather conditions of their current location.</w:t>
+      </w:r>
+    </w:p>
+    <w:p/>
     <w:p>
       <w:pPr>
         <w:jc w:val="center"/>
@@ -1124,74 +1137,71 @@
         <w:rPr>
           <w:i/>
         </w:rPr>
-        <w:t>windows.</w:t>
-      </w:r>
-    </w:p>
-    <w:p>
-      <w:r>
-        <w:t xml:space="preserve">This design incorporated </w:t>
-      </w:r>
-      <w:r>
-        <w:t>all</w:t>
-      </w:r>
-      <w:r>
-        <w:t xml:space="preserve"> the </w:t>
-      </w:r>
-      <w:r>
-        <w:t>functiona</w:t>
-      </w:r>
-      <w:r>
-        <w:t xml:space="preserve">l </w:t>
-      </w:r>
-      <w:r>
-        <w:t>requirements</w:t>
+        <w:t>windows</w:t>
+      </w:r>
+      <w:r>
+        <w:rPr>
+          <w:i/>
+        </w:rPr>
+        <w:t xml:space="preserve"> (Colours were not final)</w:t>
+      </w:r>
+      <w:r>
+        <w:rPr>
+          <w:i/>
+        </w:rPr>
+        <w:t>.</w:t>
+      </w:r>
+    </w:p>
+    <w:p>
+      <w:r>
+        <w:t xml:space="preserve">This design was not well received by user testing participants, as many noted that it was impractical to keep having to constantly flip the card to look between different pieces of information. The testers did not find it very easy to use </w:t>
+      </w:r>
+      <w:r>
+        <w:t>because of</w:t>
+      </w:r>
+      <w:r>
+        <w:t xml:space="preserve"> this feature, this prompted a rethink on how the user interface was to be laid out</w:t>
+      </w:r>
+      <w:r>
+        <w:t xml:space="preserve"> but testers did ra</w:t>
+      </w:r>
+      <w:r>
+        <w:t xml:space="preserve">te consistency very favourably, but described that the community feature was not easily understood and could do with clarity </w:t>
+      </w:r>
+      <w:r>
+        <w:t>(See figure 3</w:t>
+      </w:r>
+      <w:r>
+        <w:t>).</w:t>
+      </w:r>
+      <w:r>
+        <w:t xml:space="preserve"> The enter location page was specifically acceptable to testers, providing verbal feedback that the placement of the elements on that page were great for one handed usage </w:t>
+      </w:r>
+      <w:r>
+        <w:t>(</w:t>
+      </w:r>
+      <w:r>
+        <w:t>with exception to the back button</w:t>
+      </w:r>
+      <w:r>
+        <w:t>)</w:t>
+      </w:r>
+      <w:r>
+        <w:t>.</w:t>
       </w:r>
       <w:r>
         <w:t xml:space="preserve"> </w:t>
       </w:r>
       <w:r>
-        <w:t xml:space="preserve">of the app into the </w:t>
-      </w:r>
-      <w:r>
-        <w:t>central card, flipping the card reveals more information about the weekly forecast of the location. The current location’s card would include a community feature section at the end of the card’s content. This allows the user to see the community report on the weather in this given location and provides the user with the option to add to the community report by casting their vote on the current weather conditions of their current location.</w:t>
-      </w:r>
-    </w:p>
-    <w:p>
-      <w:r>
-        <w:t xml:space="preserve">This design was not well received by user testing participants, as many noted that it was impractical to keep having to constantly flip the card to look between different pieces of information. The testers did not find it very easy to use </w:t>
-      </w:r>
-      <w:r>
-        <w:t>because of</w:t>
-      </w:r>
-      <w:r>
-        <w:t xml:space="preserve"> this feature, this prompted a rethink on how the user interface was to be laid out</w:t>
-      </w:r>
-      <w:r>
-        <w:t xml:space="preserve"> but testers did rate consistency very favourably, and reported that they didn’t need much to lear</w:t>
-      </w:r>
-      <w:r>
-        <w:t>n</w:t>
-      </w:r>
-      <w:r>
-        <w:t xml:space="preserve"> to understand and use the app</w:t>
-      </w:r>
-      <w:r>
-        <w:t xml:space="preserve"> (See figure 3</w:t>
-      </w:r>
-      <w:r>
-        <w:t>).</w:t>
-      </w:r>
-      <w:r>
-        <w:t xml:space="preserve"> The enter location page was specifically acceptable to testers, providing verbal feedback that the placement of the elements on that page were great for one handed usage </w:t>
-      </w:r>
-      <w:r>
-        <w:t>(</w:t>
-      </w:r>
-      <w:r>
-        <w:t>with exception to the back button</w:t>
-      </w:r>
-      <w:r>
-        <w:t>)</w:t>
+        <w:t xml:space="preserve"> </w:t>
+      </w:r>
+    </w:p>
+    <w:p>
+      <w:r>
+        <w:t xml:space="preserve">The next prototype </w:t>
+      </w:r>
+      <w:r>
+        <w:t>had a drastically different layout from the previous, learning from the issues highlighted by the user testers</w:t>
       </w:r>
       <w:r>
         <w:t>.</w:t>
@@ -1200,138 +1210,375 @@
         <w:t xml:space="preserve"> </w:t>
       </w:r>
       <w:r>
+        <w:t xml:space="preserve">The cards layout was replaced with a much simpler list of locations, </w:t>
+      </w:r>
+      <w:r>
+        <w:lastRenderedPageBreak/>
+        <w:t>which users then tap on to take them to that location</w:t>
+      </w:r>
+      <w:r>
+        <w:t>’s</w:t>
+      </w:r>
+      <w:r>
+        <w:t xml:space="preserve"> information page. </w:t>
+      </w:r>
+      <w:r>
+        <w:t>W</w:t>
+      </w:r>
+      <w:r>
+        <w:t xml:space="preserve">hile containing less </w:t>
+      </w:r>
+      <w:r>
+        <w:t>weather data, the new layout has</w:t>
+      </w:r>
+      <w:r>
+        <w:t xml:space="preserve"> an improved design </w:t>
+      </w:r>
+      <w:r>
+        <w:t>with</w:t>
+      </w:r>
+      <w:r>
+        <w:t xml:space="preserve"> all information </w:t>
+      </w:r>
+      <w:r>
+        <w:t>being</w:t>
+      </w:r>
+      <w:r>
+        <w:t xml:space="preserve"> comfortably displayed </w:t>
+      </w:r>
+      <w:r>
+        <w:t xml:space="preserve">in one window </w:t>
+      </w:r>
+      <w:r>
+        <w:t>(See figure 4)</w:t>
+      </w:r>
+      <w:r>
+        <w:t>.</w:t>
+      </w:r>
+    </w:p>
+    <w:p>
+      <w:pPr>
+        <w:jc w:val="center"/>
+      </w:pPr>
+      <w:r>
+        <w:rPr>
+          <w:noProof/>
+        </w:rPr>
+        <w:drawing>
+          <wp:inline distT="0" distB="0" distL="0" distR="0" wp14:anchorId="53CAC663" wp14:editId="2ED95992">
+            <wp:extent cx="5605950" cy="2676525"/>
+            <wp:effectExtent l="0" t="0" r="0" b="0"/>
+            <wp:docPr id="6" name="Picture 6" descr="C:\Users\dcumb\AppData\Local\Microsoft\Windows\INetCache\Content.Word\CPD-FinalConcept.png"/>
+            <wp:cNvGraphicFramePr>
+              <a:graphicFrameLocks xmlns:a="http://schemas.openxmlformats.org/drawingml/2006/main" noChangeAspect="1"/>
+            </wp:cNvGraphicFramePr>
+            <a:graphic xmlns:a="http://schemas.openxmlformats.org/drawingml/2006/main">
+              <a:graphicData uri="http://schemas.openxmlformats.org/drawingml/2006/picture">
+                <pic:pic xmlns:pic="http://schemas.openxmlformats.org/drawingml/2006/picture">
+                  <pic:nvPicPr>
+                    <pic:cNvPr id="0" name="Picture 1" descr="C:\Users\dcumb\AppData\Local\Microsoft\Windows\INetCache\Content.Word\CPD-FinalConcept.png"/>
+                    <pic:cNvPicPr>
+                      <a:picLocks noChangeAspect="1" noChangeArrowheads="1"/>
+                    </pic:cNvPicPr>
+                  </pic:nvPicPr>
+                  <pic:blipFill rotWithShape="1">
+                    <a:blip r:embed="rId12" cstate="print">
+                      <a:extLst>
+                        <a:ext uri="{28A0092B-C50C-407E-A947-70E740481C1C}">
+                          <a14:useLocalDpi xmlns:a14="http://schemas.microsoft.com/office/drawing/2010/main" val="0"/>
+                        </a:ext>
+                      </a:extLst>
+                    </a:blip>
+                    <a:srcRect r="56016"/>
+                    <a:stretch/>
+                  </pic:blipFill>
+                  <pic:spPr bwMode="auto">
+                    <a:xfrm>
+                      <a:off x="0" y="0"/>
+                      <a:ext cx="5610091" cy="2678502"/>
+                    </a:xfrm>
+                    <a:prstGeom prst="rect">
+                      <a:avLst/>
+                    </a:prstGeom>
+                    <a:noFill/>
+                    <a:ln>
+                      <a:noFill/>
+                    </a:ln>
+                    <a:extLst>
+                      <a:ext uri="{53640926-AAD7-44D8-BBD7-CCE9431645EC}">
+                        <a14:shadowObscured xmlns:a14="http://schemas.microsoft.com/office/drawing/2010/main"/>
+                      </a:ext>
+                    </a:extLst>
+                  </pic:spPr>
+                </pic:pic>
+              </a:graphicData>
+            </a:graphic>
+          </wp:inline>
+        </w:drawing>
+      </w:r>
+    </w:p>
+    <w:p>
+      <w:pPr>
+        <w:jc w:val="center"/>
+      </w:pPr>
+      <w:r>
+        <w:rPr>
+          <w:noProof/>
+        </w:rPr>
+        <w:drawing>
+          <wp:inline distT="0" distB="0" distL="0" distR="0" wp14:anchorId="50692D30" wp14:editId="6D77885E">
+            <wp:extent cx="6147435" cy="2352575"/>
+            <wp:effectExtent l="0" t="0" r="5715" b="0"/>
+            <wp:docPr id="7" name="Picture 7" descr="C:\Users\dcumb\AppData\Local\Microsoft\Windows\INetCache\Content.Word\CPD-FinalConcept.png"/>
+            <wp:cNvGraphicFramePr>
+              <a:graphicFrameLocks xmlns:a="http://schemas.openxmlformats.org/drawingml/2006/main" noChangeAspect="1"/>
+            </wp:cNvGraphicFramePr>
+            <a:graphic xmlns:a="http://schemas.openxmlformats.org/drawingml/2006/main">
+              <a:graphicData uri="http://schemas.openxmlformats.org/drawingml/2006/picture">
+                <pic:pic xmlns:pic="http://schemas.openxmlformats.org/drawingml/2006/picture">
+                  <pic:nvPicPr>
+                    <pic:cNvPr id="0" name="Picture 2" descr="C:\Users\dcumb\AppData\Local\Microsoft\Windows\INetCache\Content.Word\CPD-FinalConcept.png"/>
+                    <pic:cNvPicPr>
+                      <a:picLocks noChangeAspect="1" noChangeArrowheads="1"/>
+                    </pic:cNvPicPr>
+                  </pic:nvPicPr>
+                  <pic:blipFill rotWithShape="1">
+                    <a:blip r:embed="rId13" cstate="print">
+                      <a:extLst>
+                        <a:ext uri="{28A0092B-C50C-407E-A947-70E740481C1C}">
+                          <a14:useLocalDpi xmlns:a14="http://schemas.microsoft.com/office/drawing/2010/main" val="0"/>
+                        </a:ext>
+                      </a:extLst>
+                    </a:blip>
+                    <a:srcRect l="45126"/>
+                    <a:stretch/>
+                  </pic:blipFill>
+                  <pic:spPr bwMode="auto">
+                    <a:xfrm>
+                      <a:off x="0" y="0"/>
+                      <a:ext cx="6150814" cy="2353868"/>
+                    </a:xfrm>
+                    <a:prstGeom prst="rect">
+                      <a:avLst/>
+                    </a:prstGeom>
+                    <a:noFill/>
+                    <a:ln>
+                      <a:noFill/>
+                    </a:ln>
+                    <a:extLst>
+                      <a:ext uri="{53640926-AAD7-44D8-BBD7-CCE9431645EC}">
+                        <a14:shadowObscured xmlns:a14="http://schemas.microsoft.com/office/drawing/2010/main"/>
+                      </a:ext>
+                    </a:extLst>
+                  </pic:spPr>
+                </pic:pic>
+              </a:graphicData>
+            </a:graphic>
+          </wp:inline>
+        </w:drawing>
+      </w:r>
+    </w:p>
+    <w:p>
+      <w:pPr>
+        <w:jc w:val="center"/>
+      </w:pPr>
+      <w:r>
+        <w:rPr>
+          <w:i/>
+        </w:rPr>
+        <w:t xml:space="preserve">Figure 4: The final prototype/mock-up that </w:t>
+      </w:r>
+      <w:r>
+        <w:rPr>
+          <w:i/>
+        </w:rPr>
+        <w:t>in</w:t>
+      </w:r>
+      <w:r>
+        <w:rPr>
+          <w:i/>
+        </w:rPr>
+        <w:t>spired the final app design.</w:t>
+      </w:r>
+    </w:p>
+    <w:p>
+      <w:r>
+        <w:t>Following on with suggestions pointed out by user testers</w:t>
+      </w:r>
+      <w:r>
+        <w:t xml:space="preserve"> evaluating the last prototype</w:t>
+      </w:r>
+      <w:r>
+        <w:t>, a</w:t>
+      </w:r>
+      <w:r>
+        <w:t xml:space="preserve"> tutorial was introduced into this prototype which helps user understand the basics of the app and how the community ratings features works. The tutorial was evaluated by fellow colleagues to determine </w:t>
+      </w:r>
+      <w:r>
+        <w:t>its</w:t>
+      </w:r>
+      <w:r>
+        <w:t xml:space="preserve"> effectiveness,</w:t>
+      </w:r>
+      <w:r>
+        <w:t xml:space="preserve"> which was met with positive responses</w:t>
+      </w:r>
+      <w:r>
+        <w:t>.</w:t>
+      </w:r>
+      <w:r>
+        <w:t xml:space="preserve"> Testers noted that the tutorial better helped them understand the community ratings feature, how it works, how to use it, and how the user may potentially benefit from this feature. </w:t>
+      </w:r>
+      <w:r>
         <w:t xml:space="preserve"> </w:t>
       </w:r>
     </w:p>
     <w:p>
       <w:r>
-        <w:t xml:space="preserve">The next prototype </w:t>
-      </w:r>
-      <w:r>
-        <w:t>had a drastically different layout from the previous, learning from the issues highlighted by the user testers</w:t>
-      </w:r>
-      <w:r>
-        <w:t>.</w:t>
-      </w:r>
-      <w:r>
-        <w:t xml:space="preserve"> </w:t>
-      </w:r>
-      <w:r>
-        <w:t>The cards layout was replaced with a much simpler list of locations, which users then tap on to take them to that location</w:t>
-      </w:r>
-      <w:r>
-        <w:t>’s</w:t>
-      </w:r>
-      <w:r>
-        <w:t xml:space="preserve"> information page. </w:t>
-      </w:r>
-      <w:r>
-        <w:t>W</w:t>
-      </w:r>
-      <w:r>
-        <w:t xml:space="preserve">hile containing less </w:t>
+        <w:t xml:space="preserve">Another improvement over the original design </w:t>
+      </w:r>
+      <w:r>
+        <w:t>is how the community ratings feature has been implemented. The feature now provides the user with a popup asking them about what the current weather conditions are like outside compared to the forecasted prediction. This method, while arguably more intrusive, means that the likelihood of users contributing</w:t>
+      </w:r>
+      <w:r>
+        <w:t xml:space="preserve"> and using</w:t>
+      </w:r>
+      <w:r>
+        <w:t xml:space="preserve"> the community ratings </w:t>
+      </w:r>
+      <w:r>
+        <w:t xml:space="preserve">feature </w:t>
+      </w:r>
+      <w:r>
+        <w:t>will increase significantly. The popup improves over the original design by making it easier</w:t>
+      </w:r>
+      <w:r>
+        <w:t xml:space="preserve"> and quicker</w:t>
+      </w:r>
+      <w:r>
+        <w:t xml:space="preserve"> for </w:t>
+      </w:r>
+      <w:r>
+        <w:t xml:space="preserve">the </w:t>
+      </w:r>
+      <w:r>
+        <w:t>user to answer</w:t>
+      </w:r>
+      <w:r>
+        <w:t xml:space="preserve">, rather </w:t>
+      </w:r>
+      <w:r>
+        <w:t>than them</w:t>
+      </w:r>
+      <w:r>
+        <w:t xml:space="preserve"> swiping to the end of the card to find the feature. </w:t>
+      </w:r>
+      <w:r>
+        <w:t xml:space="preserve">This improvement also aligns with the 3-click rule of usability, that implies that the </w:t>
       </w:r>
       <w:r>
         <w:lastRenderedPageBreak/>
-        <w:t>weather data, the new layout has</w:t>
-      </w:r>
-      <w:r>
-        <w:t xml:space="preserve"> an improved design </w:t>
-      </w:r>
-      <w:r>
-        <w:t>with</w:t>
-      </w:r>
-      <w:r>
-        <w:t xml:space="preserve"> all information </w:t>
-      </w:r>
-      <w:r>
-        <w:t>being</w:t>
-      </w:r>
-      <w:r>
-        <w:t xml:space="preserve"> comfortably displayed </w:t>
-      </w:r>
-      <w:r>
-        <w:t xml:space="preserve">in one window </w:t>
-      </w:r>
-      <w:r>
-        <w:t>(See figure 4)</w:t>
-      </w:r>
-      <w:r>
-        <w:t>.</w:t>
-      </w:r>
-    </w:p>
-    <w:p>
-      <w:pPr>
-        <w:jc w:val="center"/>
-      </w:pPr>
-      <w:r>
-        <w:t>INSERT FIGURE 4 HERE</w:t>
-      </w:r>
-    </w:p>
-    <w:p>
-      <w:r>
-        <w:t xml:space="preserve">A tutorial was introduced into this prototype which helps user understand the basics of the app and how the community ratings features works. The tutorial was evaluated by fellow colleagues to determine </w:t>
-      </w:r>
-      <w:r>
-        <w:t>its</w:t>
-      </w:r>
-      <w:r>
-        <w:t xml:space="preserve"> effectiveness,</w:t>
-      </w:r>
-      <w:r>
-        <w:t xml:space="preserve"> which was met with positive responses</w:t>
-      </w:r>
-      <w:r>
-        <w:t>.</w:t>
-      </w:r>
-      <w:r>
-        <w:t xml:space="preserve"> Testers noted that the tutorial better helped them understand the community ratings feature, how it works, how to use it, and how the user may potentially benefit from this feature. </w:t>
-      </w:r>
-      <w:r>
-        <w:t xml:space="preserve"> </w:t>
-      </w:r>
-    </w:p>
-    <w:p>
-      <w:r>
-        <w:t xml:space="preserve">Another improvement over the original design </w:t>
-      </w:r>
-      <w:r>
-        <w:t>is how the community ratings feature has been implemented. The feature now provides the user with a popup asking them about what the current weather conditions are like outside compared to the forecasted prediction. This method, while arguably more intrusive, means that the likelihood of users contributing</w:t>
-      </w:r>
-      <w:r>
-        <w:t xml:space="preserve"> and using</w:t>
-      </w:r>
-      <w:r>
-        <w:t xml:space="preserve"> the community ratings </w:t>
-      </w:r>
-      <w:r>
-        <w:t xml:space="preserve">feature </w:t>
-      </w:r>
-      <w:r>
-        <w:t>will increase significantly. The popup improves over the original design by making it easier</w:t>
-      </w:r>
-      <w:r>
-        <w:t xml:space="preserve"> and quicker</w:t>
-      </w:r>
-      <w:r>
-        <w:t xml:space="preserve"> for </w:t>
-      </w:r>
-      <w:r>
-        <w:t xml:space="preserve">the </w:t>
-      </w:r>
-      <w:r>
-        <w:t>user to answer</w:t>
-      </w:r>
-      <w:r>
-        <w:t xml:space="preserve">, rather them swiping to the end of the card to find the feature. </w:t>
-      </w:r>
+        <w:t xml:space="preserve">average user will </w:t>
+      </w:r>
+      <w:r>
+        <w:t>be left frustrated if they cannot find what they are looking for in 3 clicks (Porter, 2003).</w:t>
+      </w:r>
+    </w:p>
+    <w:p>
+      <w:r>
+        <w:t>As the app could be used in a variety of public/outdoor environments, e</w:t>
+      </w:r>
+      <w:r>
+        <w:t xml:space="preserve">xtra care was given to one handed usage of the app, </w:t>
+      </w:r>
+      <w:r>
+        <w:t xml:space="preserve">by </w:t>
+      </w:r>
+      <w:r>
+        <w:t xml:space="preserve">making sure </w:t>
+      </w:r>
+      <w:r>
+        <w:t xml:space="preserve">all critical elements are reachable even on larger display sizes. </w:t>
+      </w:r>
+    </w:p>
+    <w:p>
+      <w:pPr>
+        <w:pBdr>
+          <w:bottom w:val="single" w:sz="6" w:space="1" w:color="auto"/>
+        </w:pBdr>
+        <w:rPr>
+          <w:b/>
+          <w:sz w:val="32"/>
+        </w:rPr>
+      </w:pPr>
+      <w:r>
+        <w:rPr>
+          <w:b/>
+          <w:sz w:val="32"/>
+        </w:rPr>
+        <w:t>Final App</w:t>
+      </w:r>
+    </w:p>
+    <w:p>
+      <w:pPr>
+        <w:rPr>
+          <w:b/>
+        </w:rPr>
+      </w:pPr>
     </w:p>
     <w:p/>
     <w:p/>
-    <w:p/>
+    <w:p>
+      <w:pPr>
+        <w:pBdr>
+          <w:bottom w:val="single" w:sz="6" w:space="1" w:color="auto"/>
+        </w:pBdr>
+        <w:rPr>
+          <w:b/>
+          <w:sz w:val="32"/>
+        </w:rPr>
+      </w:pPr>
+      <w:r>
+        <w:rPr>
+          <w:b/>
+          <w:sz w:val="32"/>
+        </w:rPr>
+        <w:t>Reflection</w:t>
+      </w:r>
+    </w:p>
+    <w:p>
+      <w:r>
+        <w:t>Cross-Platform technologies are greatly assisting app developers in making it easier to deploy their apps for multiple platforms</w:t>
+      </w:r>
+      <w:r>
+        <w:t xml:space="preserve">, with the advantage of maintaining a single codebase for all deployed platforms. </w:t>
+      </w:r>
+      <w:r>
+        <w:t xml:space="preserve">This </w:t>
+      </w:r>
+      <w:r>
+        <w:t xml:space="preserve">improves </w:t>
+      </w:r>
+      <w:r>
+        <w:t xml:space="preserve">development time when creating apps and allows developers to reach out to as many users as possible by making their app accessible </w:t>
+      </w:r>
+      <w:r>
+        <w:t>to</w:t>
+      </w:r>
+      <w:r>
+        <w:t xml:space="preserve"> all platforms. </w:t>
+      </w:r>
+      <w:bookmarkStart w:id="0" w:name="_GoBack"/>
+      <w:bookmarkEnd w:id="0"/>
+    </w:p>
+    <w:p>
+      <w:r>
+        <w:t xml:space="preserve">This approach is not without its disadvantages, </w:t>
+      </w:r>
+    </w:p>
     <w:sectPr>
-      <w:headerReference w:type="default" r:id="rId12"/>
-      <w:footerReference w:type="default" r:id="rId13"/>
+      <w:headerReference w:type="default" r:id="rId14"/>
+      <w:footerReference w:type="default" r:id="rId15"/>
       <w:pgSz w:w="11906" w:h="16838"/>
       <w:pgMar w:top="1440" w:right="1440" w:bottom="1440" w:left="1440" w:header="708" w:footer="708" w:gutter="0"/>
       <w:cols w:space="708"/>
@@ -1427,7 +1674,7 @@
                 <w:bCs/>
                 <w:noProof/>
               </w:rPr>
-              <w:t>5</w:t>
+              <w:t>4</w:t>
             </w:r>
             <w:r>
               <w:rPr>
@@ -1472,7 +1719,7 @@
                 <w:bCs/>
                 <w:noProof/>
               </w:rPr>
-              <w:t>5</w:t>
+              <w:t>6</w:t>
             </w:r>
             <w:r>
               <w:rPr>

</xml_diff>

<commit_message>
Fixed issues with popup. Added to the report.
</commit_message>
<xml_diff>
--- a/Cross-Platform Development Report.docx
+++ b/Cross-Platform Development Report.docx
@@ -1,6 +1,6 @@
 
 <file path=word/document.xml><?xml version="1.0" encoding="utf-8"?>
-<w:document xmlns:wpc="http://schemas.microsoft.com/office/word/2010/wordprocessingCanvas" xmlns:cx="http://schemas.microsoft.com/office/drawing/2014/chartex" xmlns:cx1="http://schemas.microsoft.com/office/drawing/2015/9/8/chartex" xmlns:cx2="http://schemas.microsoft.com/office/drawing/2015/10/21/chartex" xmlns:cx3="http://schemas.microsoft.com/office/drawing/2016/5/9/chartex" xmlns:cx4="http://schemas.microsoft.com/office/drawing/2016/5/10/chartex" xmlns:cx5="http://schemas.microsoft.com/office/drawing/2016/5/11/chartex" xmlns:cx6="http://schemas.microsoft.com/office/drawing/2016/5/12/chartex" xmlns:cx7="http://schemas.microsoft.com/office/drawing/2016/5/13/chartex" xmlns:cx8="http://schemas.microsoft.com/office/drawing/2016/5/14/chartex" xmlns:mc="http://schemas.openxmlformats.org/markup-compatibility/2006" xmlns:aink="http://schemas.microsoft.com/office/drawing/2016/ink" xmlns:am3d="http://schemas.microsoft.com/office/drawing/2017/model3d" xmlns:o="urn:schemas-microsoft-com:office:office" xmlns:r="http://schemas.openxmlformats.org/officeDocument/2006/relationships" xmlns:m="http://schemas.openxmlformats.org/officeDocument/2006/math" xmlns:v="urn:schemas-microsoft-com:vml" xmlns:wp14="http://schemas.microsoft.com/office/word/2010/wordprocessingDrawing" xmlns:wp="http://schemas.openxmlformats.org/drawingml/2006/wordprocessingDrawing" xmlns:w10="urn:schemas-microsoft-com:office:word" xmlns:w="http://schemas.openxmlformats.org/wordprocessingml/2006/main" xmlns:w14="http://schemas.microsoft.com/office/word/2010/wordml" xmlns:w15="http://schemas.microsoft.com/office/word/2012/wordml" xmlns:w16cid="http://schemas.microsoft.com/office/word/2016/wordml/cid" xmlns:w16se="http://schemas.microsoft.com/office/word/2015/wordml/symex" xmlns:wpg="http://schemas.microsoft.com/office/word/2010/wordprocessingGroup" xmlns:wpi="http://schemas.microsoft.com/office/word/2010/wordprocessingInk" xmlns:wne="http://schemas.microsoft.com/office/word/2006/wordml" xmlns:wps="http://schemas.microsoft.com/office/word/2010/wordprocessingShape" mc:Ignorable="w14 w15 w16se w16cid wp14">
+<w:document xmlns:wpc="http://schemas.microsoft.com/office/word/2010/wordprocessingCanvas" xmlns:mc="http://schemas.openxmlformats.org/markup-compatibility/2006" xmlns:o="urn:schemas-microsoft-com:office:office" xmlns:r="http://schemas.openxmlformats.org/officeDocument/2006/relationships" xmlns:m="http://schemas.openxmlformats.org/officeDocument/2006/math" xmlns:v="urn:schemas-microsoft-com:vml" xmlns:wp14="http://schemas.microsoft.com/office/word/2010/wordprocessingDrawing" xmlns:wp="http://schemas.openxmlformats.org/drawingml/2006/wordprocessingDrawing" xmlns:w10="urn:schemas-microsoft-com:office:word" xmlns:w="http://schemas.openxmlformats.org/wordprocessingml/2006/main" xmlns:w14="http://schemas.microsoft.com/office/word/2010/wordml" xmlns:w15="http://schemas.microsoft.com/office/word/2012/wordml" xmlns:wpg="http://schemas.microsoft.com/office/word/2010/wordprocessingGroup" xmlns:wpi="http://schemas.microsoft.com/office/word/2010/wordprocessingInk" xmlns:wne="http://schemas.microsoft.com/office/word/2006/wordml" xmlns:wps="http://schemas.microsoft.com/office/word/2010/wordprocessingShape" mc:Ignorable="w14 w15 wp14">
   <w:body>
     <w:p>
       <w:pPr>
@@ -259,6 +259,15 @@
         <w:t xml:space="preserve"> just the most essential items</w:t>
       </w:r>
       <w:r>
+        <w:t>.</w:t>
+      </w:r>
+      <w:r>
+        <w:t xml:space="preserve"> Weatherly was motivated by the inaccuracies of weather forecast stations that frequently result in people being unprepared for adverse weather conditions. It was further motivated through the belief of forming a community of users that report current weather conditions in their current location which can help others who are travelling towards or into that area. By reporting on weather in this way, it is believed that this app can then be used to solve a genuine problem that many people have</w:t>
+      </w:r>
+      <w:r>
+        <w:t xml:space="preserve"> with traditional weather reporting</w:t>
+      </w:r>
+      <w:r>
         <w:t xml:space="preserve">. </w:t>
       </w:r>
     </w:p>
@@ -320,7 +329,11 @@
         <w:t xml:space="preserve"> for </w:t>
       </w:r>
       <w:r>
-        <w:t xml:space="preserve">his travels. He often finds that after watching the morning weather forecast on TV before work, he takes his umbrella to work with him only to find that the weather is different than the forecast and </w:t>
+        <w:t xml:space="preserve">his travels. He often finds that after </w:t>
+      </w:r>
+      <w:r>
+        <w:lastRenderedPageBreak/>
+        <w:t xml:space="preserve">watching the morning weather forecast on TV before work, he takes his umbrella to work with him only to find that the weather is different than the forecast and </w:t>
       </w:r>
       <w:r>
         <w:t xml:space="preserve">as a result he has carried his umbrella around with him for nothing. </w:t>
@@ -344,11 +357,7 @@
         <w:t xml:space="preserve"> </w:t>
       </w:r>
       <w:r>
-        <w:t xml:space="preserve">Biff uses weatherly one day that reports that his </w:t>
-      </w:r>
-      <w:r>
-        <w:lastRenderedPageBreak/>
-        <w:t xml:space="preserve">work location will be cloudy but dry, Biff then realises that the community report says others, with over 2000 users reporting that there is </w:t>
+        <w:t xml:space="preserve">Biff uses weatherly one day that reports that his work location will be cloudy but dry, Biff then realises that the community report says others, with over 2000 users reporting that there is </w:t>
       </w:r>
       <w:r>
         <w:t>rain</w:t>
@@ -430,6 +439,17 @@
       <w:r>
         <w:t xml:space="preserve"> This data then needs to be displayed onto the app’s UI for users to view.</w:t>
       </w:r>
+      <w:r>
+        <w:t xml:space="preserve"> </w:t>
+      </w:r>
+      <w:r>
+        <w:t>The user interface and experience must be consistent between pages with a good colour scheme and</w:t>
+      </w:r>
+      <w:r>
+        <w:t xml:space="preserve"> suitable for one handed usage for easy use.</w:t>
+      </w:r>
+      <w:bookmarkStart w:id="0" w:name="_GoBack"/>
+      <w:bookmarkEnd w:id="0"/>
     </w:p>
     <w:p>
       <w:r>
@@ -446,6 +466,9 @@
       </w:r>
       <w:r>
         <w:t>ions of their current locations and to receive community updates on other locations.</w:t>
+      </w:r>
+      <w:r>
+        <w:t xml:space="preserve"> </w:t>
       </w:r>
     </w:p>
     <w:p>
@@ -465,26 +488,10 @@
     </w:p>
     <w:p>
       <w:r>
-        <w:t xml:space="preserve">The two apps that Weatherly would compete with are BBC Weather (BBC, </w:t>
-      </w:r>
-      <w:proofErr w:type="spellStart"/>
-      <w:r>
-        <w:t>xxxx</w:t>
-      </w:r>
-      <w:proofErr w:type="spellEnd"/>
-      <w:r>
-        <w:t>) and Met Office Weather Forecast (Met Off</w:t>
-      </w:r>
-      <w:r>
-        <w:t xml:space="preserve">ice, </w:t>
-      </w:r>
-      <w:proofErr w:type="spellStart"/>
-      <w:r>
-        <w:t>xxxx</w:t>
-      </w:r>
-      <w:proofErr w:type="spellEnd"/>
-      <w:r>
-        <w:t xml:space="preserve">). </w:t>
+        <w:t>The two apps that Weatherly would compete with are BBC Weather (BBC, xxxx) and Met Office Weather Forecast (Met Off</w:t>
+      </w:r>
+      <w:r>
+        <w:t xml:space="preserve">ice, xxxx). </w:t>
       </w:r>
     </w:p>
     <w:p>
@@ -495,29 +502,13 @@
         <w:t>consists of a full screen background that reacts based on the current weather conditions of a given location. The app provides weather information in</w:t>
       </w:r>
       <w:r>
-        <w:t xml:space="preserve"> </w:t>
-      </w:r>
-      <w:proofErr w:type="gramStart"/>
-      <w:r>
-        <w:t>great detail</w:t>
-      </w:r>
-      <w:proofErr w:type="gramEnd"/>
-      <w:r>
-        <w:t>, ranging from reports of</w:t>
+        <w:t xml:space="preserve"> great detail, ranging from reports of</w:t>
       </w:r>
       <w:r>
         <w:t xml:space="preserve"> air quality to </w:t>
       </w:r>
       <w:r>
-        <w:t xml:space="preserve">humidity and visibility conditions. </w:t>
-      </w:r>
-      <w:proofErr w:type="gramStart"/>
-      <w:r>
-        <w:t>As a result of</w:t>
-      </w:r>
-      <w:proofErr w:type="gramEnd"/>
-      <w:r>
-        <w:t xml:space="preserve"> all this det</w:t>
+        <w:t>humidity and visibility conditions. As a result of all this det</w:t>
       </w:r>
       <w:r>
         <w:t>ailed information, the main app’s window is densely populated without any logical placement of these elements, this leaves the window looking cluttered and potential confus</w:t>
@@ -538,6 +529,7 @@
           <w:noProof/>
           <w:lang w:eastAsia="en-GB"/>
         </w:rPr>
+        <w:lastRenderedPageBreak/>
         <w:drawing>
           <wp:inline distT="0" distB="0" distL="0" distR="0" wp14:anchorId="64BCBFD6" wp14:editId="2A018AA7">
             <wp:extent cx="1492250" cy="2692400"/>
@@ -599,26 +591,11 @@
         <w:rPr>
           <w:i/>
         </w:rPr>
-        <w:t xml:space="preserve">Figure 1: BBC Weather app’s main window of a location’s weather condition (BBC, </w:t>
-      </w:r>
-      <w:proofErr w:type="spellStart"/>
-      <w:r>
-        <w:rPr>
-          <w:i/>
-        </w:rPr>
-        <w:t>xxxx</w:t>
-      </w:r>
-      <w:proofErr w:type="spellEnd"/>
-      <w:r>
-        <w:rPr>
-          <w:i/>
-        </w:rPr>
-        <w:t>).</w:t>
-      </w:r>
-    </w:p>
-    <w:p>
-      <w:r>
-        <w:lastRenderedPageBreak/>
+        <w:t>Figure 1: BBC Weather app’s main window of a location’s weather condition (BBC, xxxx).</w:t>
+      </w:r>
+    </w:p>
+    <w:p>
+      <w:r>
         <w:t>The app’s functionality allows users to search for any location around the world and a</w:t>
       </w:r>
       <w:r>
@@ -668,39 +645,7 @@
         <w:t>nd</w:t>
       </w:r>
       <w:r>
-        <w:t xml:space="preserve"> app is </w:t>
-      </w:r>
-      <w:proofErr w:type="spellStart"/>
-      <w:r>
-        <w:t>MetOffice</w:t>
-      </w:r>
-      <w:proofErr w:type="spellEnd"/>
-      <w:r>
-        <w:t xml:space="preserve"> Weather Forecast (</w:t>
-      </w:r>
-      <w:proofErr w:type="spellStart"/>
-      <w:r>
-        <w:t>MetOffice</w:t>
-      </w:r>
-      <w:proofErr w:type="spellEnd"/>
-      <w:r>
-        <w:t xml:space="preserve">, </w:t>
-      </w:r>
-      <w:proofErr w:type="spellStart"/>
-      <w:r>
-        <w:t>xxxx</w:t>
-      </w:r>
-      <w:proofErr w:type="spellEnd"/>
-      <w:r>
-        <w:t xml:space="preserve">), its main window is more minimal in design compared to the BBC Weather app (BBC, </w:t>
-      </w:r>
-      <w:proofErr w:type="spellStart"/>
-      <w:r>
-        <w:t>xxxx</w:t>
-      </w:r>
-      <w:proofErr w:type="spellEnd"/>
-      <w:r>
-        <w:t>) and shows a list of locations first, rather than current location conditions</w:t>
+        <w:t xml:space="preserve"> app is MetOffice Weather Forecast (MetOffice, xxxx), its main window is more minimal in design compared to the BBC Weather app (BBC, xxxx) and shows a list of locations first, rather than current location conditions</w:t>
       </w:r>
       <w:r>
         <w:t xml:space="preserve"> (See figure 2)</w:t>
@@ -727,6 +672,7 @@
           <w:noProof/>
           <w:lang w:eastAsia="en-GB"/>
         </w:rPr>
+        <w:lastRenderedPageBreak/>
         <w:drawing>
           <wp:inline distT="0" distB="0" distL="0" distR="0" wp14:anchorId="222545FA" wp14:editId="0AFA3D79">
             <wp:extent cx="1517650" cy="2857500"/>
@@ -841,73 +787,31 @@
         <w:rPr>
           <w:i/>
         </w:rPr>
-        <w:t xml:space="preserve">Figure 2: Main window of the </w:t>
-      </w:r>
-      <w:proofErr w:type="spellStart"/>
+        <w:t>Figure 2: Main window of the MetOffice Weather Forecast app being displayed</w:t>
+      </w:r>
       <w:r>
         <w:rPr>
           <w:i/>
         </w:rPr>
-        <w:t>MetOffice</w:t>
-      </w:r>
-      <w:proofErr w:type="spellEnd"/>
+        <w:t xml:space="preserve"> (left)</w:t>
+      </w:r>
       <w:r>
         <w:rPr>
           <w:i/>
         </w:rPr>
-        <w:t xml:space="preserve"> Weather Forecast app being displayed</w:t>
+        <w:t xml:space="preserve"> </w:t>
       </w:r>
       <w:r>
         <w:rPr>
           <w:i/>
         </w:rPr>
-        <w:t xml:space="preserve"> (left)</w:t>
+        <w:t xml:space="preserve">and the current weather conditions of a location (right) </w:t>
       </w:r>
       <w:r>
         <w:rPr>
           <w:i/>
         </w:rPr>
-        <w:t xml:space="preserve"> </w:t>
-      </w:r>
-      <w:r>
-        <w:rPr>
-          <w:i/>
-        </w:rPr>
-        <w:t xml:space="preserve">and the current weather conditions of a location (right) </w:t>
-      </w:r>
-      <w:r>
-        <w:rPr>
-          <w:i/>
-        </w:rPr>
-        <w:t>(</w:t>
-      </w:r>
-      <w:proofErr w:type="spellStart"/>
-      <w:r>
-        <w:rPr>
-          <w:i/>
-        </w:rPr>
-        <w:t>MetOffice</w:t>
-      </w:r>
-      <w:proofErr w:type="spellEnd"/>
-      <w:r>
-        <w:rPr>
-          <w:i/>
-        </w:rPr>
-        <w:t xml:space="preserve">, </w:t>
-      </w:r>
-      <w:proofErr w:type="spellStart"/>
-      <w:r>
-        <w:rPr>
-          <w:i/>
-        </w:rPr>
-        <w:t>xxxx</w:t>
-      </w:r>
-      <w:proofErr w:type="spellEnd"/>
-      <w:r>
-        <w:rPr>
-          <w:i/>
-        </w:rPr>
-        <w:t>).</w:t>
+        <w:t>(MetOffice, xxxx).</w:t>
       </w:r>
     </w:p>
     <w:p>
@@ -925,21 +829,8 @@
       </w:r>
     </w:p>
     <w:p>
-      <w:proofErr w:type="spellStart"/>
-      <w:r>
-        <w:t>MetOffice</w:t>
-      </w:r>
-      <w:proofErr w:type="spellEnd"/>
-      <w:r>
-        <w:t xml:space="preserve"> Weather Forecast provides substantial detail, with the app harnessing the power of </w:t>
-      </w:r>
-      <w:proofErr w:type="spellStart"/>
-      <w:r>
-        <w:t>MetOffice’s</w:t>
-      </w:r>
-      <w:proofErr w:type="spellEnd"/>
-      <w:r>
-        <w:t xml:space="preserve"> API to provide rich detail about the current and future conditions of a </w:t>
+      <w:r>
+        <w:t xml:space="preserve">MetOffice Weather Forecast provides substantial detail, with the app harnessing the power of MetOffice’s API to provide rich detail about the current and future conditions of a </w:t>
       </w:r>
       <w:r>
         <w:t>location</w:t>
@@ -981,87 +872,79 @@
           <w:b/>
           <w:sz w:val="32"/>
         </w:rPr>
+        <w:t>Prototyping</w:t>
+      </w:r>
+    </w:p>
+    <w:p>
+      <w:r>
+        <w:t xml:space="preserve">Prototyping work was approached through the creation of non-interactive mock-ups using Affinity Designer (Affinity, xxxx). These mock-ups show the different windows the user can navigate to when using the app and shows the layout of the user interface. </w:t>
+      </w:r>
+      <w:r>
+        <w:t xml:space="preserve">These mock-ups were then presented to fellow colleagues </w:t>
+      </w:r>
+      <w:r>
+        <w:t xml:space="preserve">along with a SUS questionnaire to evaluate their effectiveness in certain areas of design and usability. The testers were also encouraged to suggest improvements and to say what they liked and disliked. This data would then be used to improve the designs of the prototype, hopefully leading towards a sufficient design that would then be </w:t>
+      </w:r>
+      <w:r>
+        <w:t>used</w:t>
+      </w:r>
+      <w:r>
+        <w:t xml:space="preserve"> </w:t>
+      </w:r>
+      <w:r>
+        <w:t>for</w:t>
+      </w:r>
+      <w:r>
+        <w:t xml:space="preserve"> the final app</w:t>
+      </w:r>
+      <w:r>
+        <w:t xml:space="preserve"> design and layout</w:t>
+      </w:r>
+      <w:r>
+        <w:t>.</w:t>
+      </w:r>
+    </w:p>
+    <w:p>
+      <w:r>
+        <w:t xml:space="preserve">The first stage of prototyping involved an early concept </w:t>
+      </w:r>
+      <w:r>
+        <w:t xml:space="preserve">that had </w:t>
+      </w:r>
+      <w:r>
+        <w:t>most of</w:t>
+      </w:r>
+      <w:r>
+        <w:t xml:space="preserve"> the </w:t>
+      </w:r>
+      <w:r>
+        <w:t>functional requirements</w:t>
+      </w:r>
+      <w:r>
+        <w:t xml:space="preserve"> situated in a large card that took up </w:t>
+      </w:r>
+      <w:r>
+        <w:t>most of</w:t>
+      </w:r>
+      <w:r>
+        <w:t xml:space="preserve"> the display. The user would then swipe on the card to flip it over displaying more detailed information about the weather, such as a weekly look</w:t>
+      </w:r>
+      <w:r>
+        <w:t xml:space="preserve"> or wind speeds</w:t>
+      </w:r>
+      <w:r>
+        <w:t xml:space="preserve"> (See figure 3)</w:t>
+      </w:r>
+      <w:r>
+        <w:t>.</w:t>
+      </w:r>
+      <w:r>
+        <w:t xml:space="preserve"> Multiple cards can be added to the main window, forming a list of locations the user is interested in seeing. </w:t>
+      </w:r>
+    </w:p>
+    <w:p>
+      <w:r>
         <w:lastRenderedPageBreak/>
-        <w:t>Prototyping</w:t>
-      </w:r>
-    </w:p>
-    <w:p>
-      <w:r>
-        <w:t xml:space="preserve">Prototyping work was approached through the creation of non-interactive mock-ups using Affinity Designer (Affinity, </w:t>
-      </w:r>
-      <w:proofErr w:type="spellStart"/>
-      <w:r>
-        <w:t>xxxx</w:t>
-      </w:r>
-      <w:proofErr w:type="spellEnd"/>
-      <w:r>
-        <w:t xml:space="preserve">). These mock-ups show the different windows the user can navigate to when using the app and shows the layout of the user interface. </w:t>
-      </w:r>
-      <w:r>
-        <w:t xml:space="preserve">These mock-ups were then presented to fellow colleagues </w:t>
-      </w:r>
-      <w:r>
-        <w:t xml:space="preserve">along with a SUS questionnaire to evaluate their effectiveness in certain areas of design and usability. The testers were also encouraged to suggest improvements and to say what they liked and disliked. This data would then be used to improve the designs of the prototype, hopefully leading towards a sufficient design that would then be </w:t>
-      </w:r>
-      <w:r>
-        <w:t>used</w:t>
-      </w:r>
-      <w:r>
-        <w:t xml:space="preserve"> </w:t>
-      </w:r>
-      <w:r>
-        <w:t>for</w:t>
-      </w:r>
-      <w:r>
-        <w:t xml:space="preserve"> the final app</w:t>
-      </w:r>
-      <w:r>
-        <w:t xml:space="preserve"> design and layout</w:t>
-      </w:r>
-      <w:r>
-        <w:t>.</w:t>
-      </w:r>
-    </w:p>
-    <w:p>
-      <w:r>
-        <w:t xml:space="preserve">The first stage of prototyping involved an early concept </w:t>
-      </w:r>
-      <w:r>
-        <w:t xml:space="preserve">that had </w:t>
-      </w:r>
-      <w:r>
-        <w:t>most of</w:t>
-      </w:r>
-      <w:r>
-        <w:t xml:space="preserve"> the </w:t>
-      </w:r>
-      <w:r>
-        <w:t>functional requirements</w:t>
-      </w:r>
-      <w:r>
-        <w:t xml:space="preserve"> situated in a large card that took up </w:t>
-      </w:r>
-      <w:r>
-        <w:t>most of</w:t>
-      </w:r>
-      <w:r>
-        <w:t xml:space="preserve"> the display. The user would then swipe on the card to flip it over displaying more detailed information about the weather, such as a weekly look</w:t>
-      </w:r>
-      <w:r>
-        <w:t xml:space="preserve"> or wind speeds</w:t>
-      </w:r>
-      <w:r>
-        <w:t xml:space="preserve"> (See figure 3)</w:t>
-      </w:r>
-      <w:r>
-        <w:t>.</w:t>
-      </w:r>
-      <w:r>
-        <w:t xml:space="preserve"> Multiple cards can be added to the main window, forming a list of locations the user is interested in seeing. </w:t>
-      </w:r>
-    </w:p>
-    <w:p>
-      <w:r>
         <w:t>This design incorporated all the functional requirements of the app into the central card, performing a swipe gesture on the card reveals more information about the weekly forecast of the location. The current location’s card would include a community feature section at the end of the card’s content. This allows the user to see the community report on the weather in this given location and provides the user with the option to add to the community report by casting their vote on the current weather conditions of their current location.</w:t>
       </w:r>
     </w:p>
@@ -1073,6 +956,7 @@
       <w:r>
         <w:rPr>
           <w:noProof/>
+          <w:lang w:eastAsia="en-GB"/>
         </w:rPr>
         <w:drawing>
           <wp:inline distT="0" distB="0" distL="0" distR="0" wp14:anchorId="5CD31C21" wp14:editId="4D9003C8">
@@ -1193,69 +1077,70 @@
     <w:p/>
     <w:p>
       <w:r>
+        <w:t xml:space="preserve">The next prototype </w:t>
+      </w:r>
+      <w:r>
+        <w:t>had a drastically different layout from the previous, learning from the issues highlighted by the user testers</w:t>
+      </w:r>
+      <w:r>
+        <w:t>.</w:t>
+      </w:r>
+      <w:r>
+        <w:t xml:space="preserve"> </w:t>
+      </w:r>
+      <w:r>
+        <w:t>The cards layout was replaced with a much simpler list of locations, which users then tap on to take them to that location</w:t>
+      </w:r>
+      <w:r>
+        <w:t>’s</w:t>
+      </w:r>
+      <w:r>
+        <w:t xml:space="preserve"> information page. </w:t>
+      </w:r>
+      <w:r>
+        <w:t>W</w:t>
+      </w:r>
+      <w:r>
+        <w:t xml:space="preserve">hile containing less </w:t>
+      </w:r>
+      <w:r>
+        <w:t>weather data, the new layout has</w:t>
+      </w:r>
+      <w:r>
+        <w:t xml:space="preserve"> an improved design </w:t>
+      </w:r>
+      <w:r>
+        <w:t>with</w:t>
+      </w:r>
+      <w:r>
+        <w:t xml:space="preserve"> all information </w:t>
+      </w:r>
+      <w:r>
+        <w:t>being</w:t>
+      </w:r>
+      <w:r>
+        <w:t xml:space="preserve"> comfortably displayed </w:t>
+      </w:r>
+      <w:r>
+        <w:t xml:space="preserve">in one window </w:t>
+      </w:r>
+      <w:r>
+        <w:t>(See figure 4)</w:t>
+      </w:r>
+      <w:r>
+        <w:t>.</w:t>
+      </w:r>
+    </w:p>
+    <w:p>
+      <w:pPr>
+        <w:jc w:val="center"/>
+      </w:pPr>
+      <w:r>
+        <w:rPr>
+          <w:noProof/>
+          <w:lang w:eastAsia="en-GB"/>
+        </w:rPr>
         <w:lastRenderedPageBreak/>
-        <w:t xml:space="preserve">The next prototype </w:t>
-      </w:r>
-      <w:r>
-        <w:t>had a drastically different layout from the previous, learning from the issues highlighted by the user testers</w:t>
-      </w:r>
-      <w:r>
-        <w:t>.</w:t>
-      </w:r>
-      <w:r>
-        <w:t xml:space="preserve"> </w:t>
-      </w:r>
-      <w:r>
-        <w:t>The cards layout was replaced with a much simpler list of locations, which users then tap on to take them to that location</w:t>
-      </w:r>
-      <w:r>
-        <w:t>’s</w:t>
-      </w:r>
-      <w:r>
-        <w:t xml:space="preserve"> information page. </w:t>
-      </w:r>
-      <w:r>
-        <w:t>W</w:t>
-      </w:r>
-      <w:r>
-        <w:t xml:space="preserve">hile containing less </w:t>
-      </w:r>
-      <w:r>
-        <w:t>weather data, the new layout has</w:t>
-      </w:r>
-      <w:r>
-        <w:t xml:space="preserve"> an improved design </w:t>
-      </w:r>
-      <w:r>
-        <w:t>with</w:t>
-      </w:r>
-      <w:r>
-        <w:t xml:space="preserve"> all information </w:t>
-      </w:r>
-      <w:r>
-        <w:t>being</w:t>
-      </w:r>
-      <w:r>
-        <w:t xml:space="preserve"> comfortably displayed </w:t>
-      </w:r>
-      <w:r>
-        <w:t xml:space="preserve">in one window </w:t>
-      </w:r>
-      <w:r>
-        <w:t>(See figure 4)</w:t>
-      </w:r>
-      <w:r>
-        <w:t>.</w:t>
-      </w:r>
-    </w:p>
-    <w:p>
-      <w:pPr>
-        <w:jc w:val="center"/>
-      </w:pPr>
-      <w:r>
-        <w:rPr>
-          <w:noProof/>
-        </w:rPr>
         <w:drawing>
           <wp:inline distT="0" distB="0" distL="0" distR="0" wp14:anchorId="53CAC663" wp14:editId="2ED95992">
             <wp:extent cx="5605950" cy="2676525"/>
@@ -1316,6 +1201,7 @@
       <w:r>
         <w:rPr>
           <w:noProof/>
+          <w:lang w:eastAsia="en-GB"/>
         </w:rPr>
         <w:drawing>
           <wp:inline distT="0" distB="0" distL="0" distR="0" wp14:anchorId="50692D30" wp14:editId="6D77885E">
@@ -1447,39 +1333,39 @@
     </w:p>
     <w:p>
       <w:r>
+        <w:t>The popup improves over the original design by making it easier</w:t>
+      </w:r>
+      <w:r>
+        <w:t xml:space="preserve"> and quicker</w:t>
+      </w:r>
+      <w:r>
+        <w:t xml:space="preserve"> for </w:t>
+      </w:r>
+      <w:r>
+        <w:t xml:space="preserve">the </w:t>
+      </w:r>
+      <w:r>
+        <w:t>user to answer</w:t>
+      </w:r>
+      <w:r>
+        <w:t xml:space="preserve">, rather </w:t>
+      </w:r>
+      <w:r>
+        <w:t>than them</w:t>
+      </w:r>
+      <w:r>
+        <w:t xml:space="preserve"> swiping to the end of the card to find the feature. </w:t>
+      </w:r>
+      <w:r>
+        <w:t xml:space="preserve">This improvement also aligns with the 3-click rule of usability, that implies that the average user will </w:t>
+      </w:r>
+      <w:r>
+        <w:t>be left frustrated if they cannot find what they are looking for in 3 clicks (Porter, 2003).</w:t>
+      </w:r>
+    </w:p>
+    <w:p>
+      <w:r>
         <w:lastRenderedPageBreak/>
-        <w:t>The popup improves over the original design by making it easier</w:t>
-      </w:r>
-      <w:r>
-        <w:t xml:space="preserve"> and quicker</w:t>
-      </w:r>
-      <w:r>
-        <w:t xml:space="preserve"> for </w:t>
-      </w:r>
-      <w:r>
-        <w:t xml:space="preserve">the </w:t>
-      </w:r>
-      <w:r>
-        <w:t>user to answer</w:t>
-      </w:r>
-      <w:r>
-        <w:t xml:space="preserve">, rather </w:t>
-      </w:r>
-      <w:r>
-        <w:t>than them</w:t>
-      </w:r>
-      <w:r>
-        <w:t xml:space="preserve"> swiping to the end of the card to find the feature. </w:t>
-      </w:r>
-      <w:r>
-        <w:t xml:space="preserve">This improvement also aligns with the 3-click rule of usability, that implies that the average user will </w:t>
-      </w:r>
-      <w:r>
-        <w:t>be left frustrated if they cannot find what they are looking for in 3 clicks (Porter, 2003).</w:t>
-      </w:r>
-    </w:p>
-    <w:p>
-      <w:r>
         <w:t>As the app could be used in a variety of public/outdoor environments, e</w:t>
       </w:r>
       <w:r>
@@ -1519,10 +1405,7 @@
         <w:t>Final App</w:t>
       </w:r>
     </w:p>
-    <w:p>
-      <w:bookmarkStart w:id="0" w:name="_GoBack"/>
-      <w:bookmarkEnd w:id="0"/>
-    </w:p>
+    <w:p/>
     <w:p/>
     <w:p/>
     <w:p>
@@ -1569,6 +1452,18 @@
     <w:p>
       <w:r>
         <w:t xml:space="preserve">This approach is not without its disadvantages, </w:t>
+      </w:r>
+      <w:r>
+        <w:t>cross-platform web apps generally tend to be slower than their native counterparts and do not have access to all 1</w:t>
+      </w:r>
+      <w:r>
+        <w:rPr>
+          <w:vertAlign w:val="superscript"/>
+        </w:rPr>
+        <w:t>st</w:t>
+      </w:r>
+      <w:r>
+        <w:t xml:space="preserve"> party plugins/tools that can be leveraged by native apps.</w:t>
       </w:r>
     </w:p>
     <w:sectPr>
@@ -1584,7 +1479,7 @@
 </file>
 
 <file path=word/endnotes.xml><?xml version="1.0" encoding="utf-8"?>
-<w:endnotes xmlns:wpc="http://schemas.microsoft.com/office/word/2010/wordprocessingCanvas" xmlns:cx="http://schemas.microsoft.com/office/drawing/2014/chartex" xmlns:cx1="http://schemas.microsoft.com/office/drawing/2015/9/8/chartex" xmlns:cx2="http://schemas.microsoft.com/office/drawing/2015/10/21/chartex" xmlns:cx3="http://schemas.microsoft.com/office/drawing/2016/5/9/chartex" xmlns:cx4="http://schemas.microsoft.com/office/drawing/2016/5/10/chartex" xmlns:cx5="http://schemas.microsoft.com/office/drawing/2016/5/11/chartex" xmlns:cx6="http://schemas.microsoft.com/office/drawing/2016/5/12/chartex" xmlns:cx7="http://schemas.microsoft.com/office/drawing/2016/5/13/chartex" xmlns:cx8="http://schemas.microsoft.com/office/drawing/2016/5/14/chartex" xmlns:mc="http://schemas.openxmlformats.org/markup-compatibility/2006" xmlns:aink="http://schemas.microsoft.com/office/drawing/2016/ink" xmlns:am3d="http://schemas.microsoft.com/office/drawing/2017/model3d" xmlns:o="urn:schemas-microsoft-com:office:office" xmlns:r="http://schemas.openxmlformats.org/officeDocument/2006/relationships" xmlns:m="http://schemas.openxmlformats.org/officeDocument/2006/math" xmlns:v="urn:schemas-microsoft-com:vml" xmlns:wp14="http://schemas.microsoft.com/office/word/2010/wordprocessingDrawing" xmlns:wp="http://schemas.openxmlformats.org/drawingml/2006/wordprocessingDrawing" xmlns:w10="urn:schemas-microsoft-com:office:word" xmlns:w="http://schemas.openxmlformats.org/wordprocessingml/2006/main" xmlns:w14="http://schemas.microsoft.com/office/word/2010/wordml" xmlns:w15="http://schemas.microsoft.com/office/word/2012/wordml" xmlns:w16cid="http://schemas.microsoft.com/office/word/2016/wordml/cid" xmlns:w16se="http://schemas.microsoft.com/office/word/2015/wordml/symex" xmlns:wpg="http://schemas.microsoft.com/office/word/2010/wordprocessingGroup" xmlns:wpi="http://schemas.microsoft.com/office/word/2010/wordprocessingInk" xmlns:wne="http://schemas.microsoft.com/office/word/2006/wordml" xmlns:wps="http://schemas.microsoft.com/office/word/2010/wordprocessingShape" mc:Ignorable="w14 w15 w16se w16cid wp14">
+<w:endnotes xmlns:wpc="http://schemas.microsoft.com/office/word/2010/wordprocessingCanvas" xmlns:mc="http://schemas.openxmlformats.org/markup-compatibility/2006" xmlns:o="urn:schemas-microsoft-com:office:office" xmlns:r="http://schemas.openxmlformats.org/officeDocument/2006/relationships" xmlns:m="http://schemas.openxmlformats.org/officeDocument/2006/math" xmlns:v="urn:schemas-microsoft-com:vml" xmlns:wp14="http://schemas.microsoft.com/office/word/2010/wordprocessingDrawing" xmlns:wp="http://schemas.openxmlformats.org/drawingml/2006/wordprocessingDrawing" xmlns:w10="urn:schemas-microsoft-com:office:word" xmlns:w="http://schemas.openxmlformats.org/wordprocessingml/2006/main" xmlns:w14="http://schemas.microsoft.com/office/word/2010/wordml" xmlns:w15="http://schemas.microsoft.com/office/word/2012/wordml" xmlns:wpg="http://schemas.microsoft.com/office/word/2010/wordprocessingGroup" xmlns:wpi="http://schemas.microsoft.com/office/word/2010/wordprocessingInk" xmlns:wne="http://schemas.microsoft.com/office/word/2006/wordml" xmlns:wps="http://schemas.microsoft.com/office/word/2010/wordprocessingShape" mc:Ignorable="w14 w15 wp14">
   <w:endnote w:type="separator" w:id="-1">
     <w:p>
       <w:pPr>
@@ -1609,7 +1504,7 @@
 </file>
 
 <file path=word/footer1.xml><?xml version="1.0" encoding="utf-8"?>
-<w:ftr xmlns:wpc="http://schemas.microsoft.com/office/word/2010/wordprocessingCanvas" xmlns:cx="http://schemas.microsoft.com/office/drawing/2014/chartex" xmlns:cx1="http://schemas.microsoft.com/office/drawing/2015/9/8/chartex" xmlns:cx2="http://schemas.microsoft.com/office/drawing/2015/10/21/chartex" xmlns:cx3="http://schemas.microsoft.com/office/drawing/2016/5/9/chartex" xmlns:cx4="http://schemas.microsoft.com/office/drawing/2016/5/10/chartex" xmlns:cx5="http://schemas.microsoft.com/office/drawing/2016/5/11/chartex" xmlns:cx6="http://schemas.microsoft.com/office/drawing/2016/5/12/chartex" xmlns:cx7="http://schemas.microsoft.com/office/drawing/2016/5/13/chartex" xmlns:cx8="http://schemas.microsoft.com/office/drawing/2016/5/14/chartex" xmlns:mc="http://schemas.openxmlformats.org/markup-compatibility/2006" xmlns:aink="http://schemas.microsoft.com/office/drawing/2016/ink" xmlns:am3d="http://schemas.microsoft.com/office/drawing/2017/model3d" xmlns:o="urn:schemas-microsoft-com:office:office" xmlns:r="http://schemas.openxmlformats.org/officeDocument/2006/relationships" xmlns:m="http://schemas.openxmlformats.org/officeDocument/2006/math" xmlns:v="urn:schemas-microsoft-com:vml" xmlns:wp14="http://schemas.microsoft.com/office/word/2010/wordprocessingDrawing" xmlns:wp="http://schemas.openxmlformats.org/drawingml/2006/wordprocessingDrawing" xmlns:w10="urn:schemas-microsoft-com:office:word" xmlns:w="http://schemas.openxmlformats.org/wordprocessingml/2006/main" xmlns:w14="http://schemas.microsoft.com/office/word/2010/wordml" xmlns:w15="http://schemas.microsoft.com/office/word/2012/wordml" xmlns:w16cid="http://schemas.microsoft.com/office/word/2016/wordml/cid" xmlns:w16se="http://schemas.microsoft.com/office/word/2015/wordml/symex" xmlns:wpg="http://schemas.microsoft.com/office/word/2010/wordprocessingGroup" xmlns:wpi="http://schemas.microsoft.com/office/word/2010/wordprocessingInk" xmlns:wne="http://schemas.microsoft.com/office/word/2006/wordml" xmlns:wps="http://schemas.microsoft.com/office/word/2010/wordprocessingShape" mc:Ignorable="w14 w15 w16se w16cid wp14">
+<w:ftr xmlns:wpc="http://schemas.microsoft.com/office/word/2010/wordprocessingCanvas" xmlns:mc="http://schemas.openxmlformats.org/markup-compatibility/2006" xmlns:o="urn:schemas-microsoft-com:office:office" xmlns:r="http://schemas.openxmlformats.org/officeDocument/2006/relationships" xmlns:m="http://schemas.openxmlformats.org/officeDocument/2006/math" xmlns:v="urn:schemas-microsoft-com:vml" xmlns:wp14="http://schemas.microsoft.com/office/word/2010/wordprocessingDrawing" xmlns:wp="http://schemas.openxmlformats.org/drawingml/2006/wordprocessingDrawing" xmlns:w10="urn:schemas-microsoft-com:office:word" xmlns:w="http://schemas.openxmlformats.org/wordprocessingml/2006/main" xmlns:w14="http://schemas.microsoft.com/office/word/2010/wordml" xmlns:w15="http://schemas.microsoft.com/office/word/2012/wordml" xmlns:wpg="http://schemas.microsoft.com/office/word/2010/wordprocessingGroup" xmlns:wpi="http://schemas.microsoft.com/office/word/2010/wordprocessingInk" xmlns:wne="http://schemas.microsoft.com/office/word/2006/wordml" xmlns:wps="http://schemas.microsoft.com/office/word/2010/wordprocessingShape" mc:Ignorable="w14 w15 wp14">
   <w:sdt>
     <w:sdtPr>
       <w:id w:val="-1681277951"/>
@@ -1669,7 +1564,7 @@
                 <w:bCs/>
                 <w:noProof/>
               </w:rPr>
-              <w:t>6</w:t>
+              <w:t>2</w:t>
             </w:r>
             <w:r>
               <w:rPr>
@@ -1714,7 +1609,7 @@
                 <w:bCs/>
                 <w:noProof/>
               </w:rPr>
-              <w:t>6</w:t>
+              <w:t>7</w:t>
             </w:r>
             <w:r>
               <w:rPr>
@@ -1750,7 +1645,7 @@
 </file>
 
 <file path=word/footnotes.xml><?xml version="1.0" encoding="utf-8"?>
-<w:footnotes xmlns:wpc="http://schemas.microsoft.com/office/word/2010/wordprocessingCanvas" xmlns:cx="http://schemas.microsoft.com/office/drawing/2014/chartex" xmlns:cx1="http://schemas.microsoft.com/office/drawing/2015/9/8/chartex" xmlns:cx2="http://schemas.microsoft.com/office/drawing/2015/10/21/chartex" xmlns:cx3="http://schemas.microsoft.com/office/drawing/2016/5/9/chartex" xmlns:cx4="http://schemas.microsoft.com/office/drawing/2016/5/10/chartex" xmlns:cx5="http://schemas.microsoft.com/office/drawing/2016/5/11/chartex" xmlns:cx6="http://schemas.microsoft.com/office/drawing/2016/5/12/chartex" xmlns:cx7="http://schemas.microsoft.com/office/drawing/2016/5/13/chartex" xmlns:cx8="http://schemas.microsoft.com/office/drawing/2016/5/14/chartex" xmlns:mc="http://schemas.openxmlformats.org/markup-compatibility/2006" xmlns:aink="http://schemas.microsoft.com/office/drawing/2016/ink" xmlns:am3d="http://schemas.microsoft.com/office/drawing/2017/model3d" xmlns:o="urn:schemas-microsoft-com:office:office" xmlns:r="http://schemas.openxmlformats.org/officeDocument/2006/relationships" xmlns:m="http://schemas.openxmlformats.org/officeDocument/2006/math" xmlns:v="urn:schemas-microsoft-com:vml" xmlns:wp14="http://schemas.microsoft.com/office/word/2010/wordprocessingDrawing" xmlns:wp="http://schemas.openxmlformats.org/drawingml/2006/wordprocessingDrawing" xmlns:w10="urn:schemas-microsoft-com:office:word" xmlns:w="http://schemas.openxmlformats.org/wordprocessingml/2006/main" xmlns:w14="http://schemas.microsoft.com/office/word/2010/wordml" xmlns:w15="http://schemas.microsoft.com/office/word/2012/wordml" xmlns:w16cid="http://schemas.microsoft.com/office/word/2016/wordml/cid" xmlns:w16se="http://schemas.microsoft.com/office/word/2015/wordml/symex" xmlns:wpg="http://schemas.microsoft.com/office/word/2010/wordprocessingGroup" xmlns:wpi="http://schemas.microsoft.com/office/word/2010/wordprocessingInk" xmlns:wne="http://schemas.microsoft.com/office/word/2006/wordml" xmlns:wps="http://schemas.microsoft.com/office/word/2010/wordprocessingShape" mc:Ignorable="w14 w15 w16se w16cid wp14">
+<w:footnotes xmlns:wpc="http://schemas.microsoft.com/office/word/2010/wordprocessingCanvas" xmlns:mc="http://schemas.openxmlformats.org/markup-compatibility/2006" xmlns:o="urn:schemas-microsoft-com:office:office" xmlns:r="http://schemas.openxmlformats.org/officeDocument/2006/relationships" xmlns:m="http://schemas.openxmlformats.org/officeDocument/2006/math" xmlns:v="urn:schemas-microsoft-com:vml" xmlns:wp14="http://schemas.microsoft.com/office/word/2010/wordprocessingDrawing" xmlns:wp="http://schemas.openxmlformats.org/drawingml/2006/wordprocessingDrawing" xmlns:w10="urn:schemas-microsoft-com:office:word" xmlns:w="http://schemas.openxmlformats.org/wordprocessingml/2006/main" xmlns:w14="http://schemas.microsoft.com/office/word/2010/wordml" xmlns:w15="http://schemas.microsoft.com/office/word/2012/wordml" xmlns:wpg="http://schemas.microsoft.com/office/word/2010/wordprocessingGroup" xmlns:wpi="http://schemas.microsoft.com/office/word/2010/wordprocessingInk" xmlns:wne="http://schemas.microsoft.com/office/word/2006/wordml" xmlns:wps="http://schemas.microsoft.com/office/word/2010/wordprocessingShape" mc:Ignorable="w14 w15 wp14">
   <w:footnote w:type="separator" w:id="-1">
     <w:p>
       <w:pPr>
@@ -1775,7 +1670,7 @@
 </file>
 
 <file path=word/header1.xml><?xml version="1.0" encoding="utf-8"?>
-<w:hdr xmlns:wpc="http://schemas.microsoft.com/office/word/2010/wordprocessingCanvas" xmlns:cx="http://schemas.microsoft.com/office/drawing/2014/chartex" xmlns:cx1="http://schemas.microsoft.com/office/drawing/2015/9/8/chartex" xmlns:cx2="http://schemas.microsoft.com/office/drawing/2015/10/21/chartex" xmlns:cx3="http://schemas.microsoft.com/office/drawing/2016/5/9/chartex" xmlns:cx4="http://schemas.microsoft.com/office/drawing/2016/5/10/chartex" xmlns:cx5="http://schemas.microsoft.com/office/drawing/2016/5/11/chartex" xmlns:cx6="http://schemas.microsoft.com/office/drawing/2016/5/12/chartex" xmlns:cx7="http://schemas.microsoft.com/office/drawing/2016/5/13/chartex" xmlns:cx8="http://schemas.microsoft.com/office/drawing/2016/5/14/chartex" xmlns:mc="http://schemas.openxmlformats.org/markup-compatibility/2006" xmlns:aink="http://schemas.microsoft.com/office/drawing/2016/ink" xmlns:am3d="http://schemas.microsoft.com/office/drawing/2017/model3d" xmlns:o="urn:schemas-microsoft-com:office:office" xmlns:r="http://schemas.openxmlformats.org/officeDocument/2006/relationships" xmlns:m="http://schemas.openxmlformats.org/officeDocument/2006/math" xmlns:v="urn:schemas-microsoft-com:vml" xmlns:wp14="http://schemas.microsoft.com/office/word/2010/wordprocessingDrawing" xmlns:wp="http://schemas.openxmlformats.org/drawingml/2006/wordprocessingDrawing" xmlns:w10="urn:schemas-microsoft-com:office:word" xmlns:w="http://schemas.openxmlformats.org/wordprocessingml/2006/main" xmlns:w14="http://schemas.microsoft.com/office/word/2010/wordml" xmlns:w15="http://schemas.microsoft.com/office/word/2012/wordml" xmlns:w16cid="http://schemas.microsoft.com/office/word/2016/wordml/cid" xmlns:w16se="http://schemas.microsoft.com/office/word/2015/wordml/symex" xmlns:wpg="http://schemas.microsoft.com/office/word/2010/wordprocessingGroup" xmlns:wpi="http://schemas.microsoft.com/office/word/2010/wordprocessingInk" xmlns:wne="http://schemas.microsoft.com/office/word/2006/wordml" xmlns:wps="http://schemas.microsoft.com/office/word/2010/wordprocessingShape" mc:Ignorable="w14 w15 w16se w16cid wp14">
+<w:hdr xmlns:wpc="http://schemas.microsoft.com/office/word/2010/wordprocessingCanvas" xmlns:mc="http://schemas.openxmlformats.org/markup-compatibility/2006" xmlns:o="urn:schemas-microsoft-com:office:office" xmlns:r="http://schemas.openxmlformats.org/officeDocument/2006/relationships" xmlns:m="http://schemas.openxmlformats.org/officeDocument/2006/math" xmlns:v="urn:schemas-microsoft-com:vml" xmlns:wp14="http://schemas.microsoft.com/office/word/2010/wordprocessingDrawing" xmlns:wp="http://schemas.openxmlformats.org/drawingml/2006/wordprocessingDrawing" xmlns:w10="urn:schemas-microsoft-com:office:word" xmlns:w="http://schemas.openxmlformats.org/wordprocessingml/2006/main" xmlns:w14="http://schemas.microsoft.com/office/word/2010/wordml" xmlns:w15="http://schemas.microsoft.com/office/word/2012/wordml" xmlns:wpg="http://schemas.microsoft.com/office/word/2010/wordprocessingGroup" xmlns:wpi="http://schemas.microsoft.com/office/word/2010/wordprocessingInk" xmlns:wne="http://schemas.microsoft.com/office/word/2006/wordml" xmlns:wps="http://schemas.microsoft.com/office/word/2010/wordprocessingShape" mc:Ignorable="w14 w15 wp14">
   <w:p>
     <w:pPr>
       <w:pStyle w:val="Header"/>
@@ -1788,8 +1683,8 @@
 </file>
 
 <file path=word/numbering.xml><?xml version="1.0" encoding="utf-8"?>
-<w:numbering xmlns:wpc="http://schemas.microsoft.com/office/word/2010/wordprocessingCanvas" xmlns:cx="http://schemas.microsoft.com/office/drawing/2014/chartex" xmlns:cx1="http://schemas.microsoft.com/office/drawing/2015/9/8/chartex" xmlns:cx2="http://schemas.microsoft.com/office/drawing/2015/10/21/chartex" xmlns:cx3="http://schemas.microsoft.com/office/drawing/2016/5/9/chartex" xmlns:cx4="http://schemas.microsoft.com/office/drawing/2016/5/10/chartex" xmlns:cx5="http://schemas.microsoft.com/office/drawing/2016/5/11/chartex" xmlns:cx6="http://schemas.microsoft.com/office/drawing/2016/5/12/chartex" xmlns:cx7="http://schemas.microsoft.com/office/drawing/2016/5/13/chartex" xmlns:cx8="http://schemas.microsoft.com/office/drawing/2016/5/14/chartex" xmlns:mc="http://schemas.openxmlformats.org/markup-compatibility/2006" xmlns:aink="http://schemas.microsoft.com/office/drawing/2016/ink" xmlns:am3d="http://schemas.microsoft.com/office/drawing/2017/model3d" xmlns:o="urn:schemas-microsoft-com:office:office" xmlns:r="http://schemas.openxmlformats.org/officeDocument/2006/relationships" xmlns:m="http://schemas.openxmlformats.org/officeDocument/2006/math" xmlns:v="urn:schemas-microsoft-com:vml" xmlns:wp14="http://schemas.microsoft.com/office/word/2010/wordprocessingDrawing" xmlns:wp="http://schemas.openxmlformats.org/drawingml/2006/wordprocessingDrawing" xmlns:w10="urn:schemas-microsoft-com:office:word" xmlns:w="http://schemas.openxmlformats.org/wordprocessingml/2006/main" xmlns:w14="http://schemas.microsoft.com/office/word/2010/wordml" xmlns:w15="http://schemas.microsoft.com/office/word/2012/wordml" xmlns:w16cid="http://schemas.microsoft.com/office/word/2016/wordml/cid" xmlns:w16se="http://schemas.microsoft.com/office/word/2015/wordml/symex" xmlns:wpg="http://schemas.microsoft.com/office/word/2010/wordprocessingGroup" xmlns:wpi="http://schemas.microsoft.com/office/word/2010/wordprocessingInk" xmlns:wne="http://schemas.microsoft.com/office/word/2006/wordml" xmlns:wps="http://schemas.microsoft.com/office/word/2010/wordprocessingShape" mc:Ignorable="w14 w15 w16se w16cid wp14">
-  <w:abstractNum w:abstractNumId="0" w15:restartNumberingAfterBreak="0">
+<w:numbering xmlns:wpc="http://schemas.microsoft.com/office/word/2010/wordprocessingCanvas" xmlns:mc="http://schemas.openxmlformats.org/markup-compatibility/2006" xmlns:o="urn:schemas-microsoft-com:office:office" xmlns:r="http://schemas.openxmlformats.org/officeDocument/2006/relationships" xmlns:m="http://schemas.openxmlformats.org/officeDocument/2006/math" xmlns:v="urn:schemas-microsoft-com:vml" xmlns:wp14="http://schemas.microsoft.com/office/word/2010/wordprocessingDrawing" xmlns:wp="http://schemas.openxmlformats.org/drawingml/2006/wordprocessingDrawing" xmlns:w10="urn:schemas-microsoft-com:office:word" xmlns:w="http://schemas.openxmlformats.org/wordprocessingml/2006/main" xmlns:w14="http://schemas.microsoft.com/office/word/2010/wordml" xmlns:w15="http://schemas.microsoft.com/office/word/2012/wordml" xmlns:wpg="http://schemas.microsoft.com/office/word/2010/wordprocessingGroup" xmlns:wpi="http://schemas.microsoft.com/office/word/2010/wordprocessingInk" xmlns:wne="http://schemas.microsoft.com/office/word/2006/wordml" xmlns:wps="http://schemas.microsoft.com/office/word/2010/wordprocessingShape" mc:Ignorable="w14 w15 wp14">
+  <w:abstractNum w:abstractNumId="0">
     <w:nsid w:val="0A6A469E"/>
     <w:multiLevelType w:val="hybridMultilevel"/>
     <w:tmpl w:val="80EA0896"/>
@@ -1885,7 +1780,7 @@
 </file>
 
 <file path=word/styles.xml><?xml version="1.0" encoding="utf-8"?>
-<w:styles xmlns:mc="http://schemas.openxmlformats.org/markup-compatibility/2006" xmlns:r="http://schemas.openxmlformats.org/officeDocument/2006/relationships" xmlns:w="http://schemas.openxmlformats.org/wordprocessingml/2006/main" xmlns:w14="http://schemas.microsoft.com/office/word/2010/wordml" xmlns:w15="http://schemas.microsoft.com/office/word/2012/wordml" xmlns:w16cid="http://schemas.microsoft.com/office/word/2016/wordml/cid" xmlns:w16se="http://schemas.microsoft.com/office/word/2015/wordml/symex" mc:Ignorable="w14 w15 w16se w16cid">
+<w:styles xmlns:mc="http://schemas.openxmlformats.org/markup-compatibility/2006" xmlns:r="http://schemas.openxmlformats.org/officeDocument/2006/relationships" xmlns:w="http://schemas.openxmlformats.org/wordprocessingml/2006/main" xmlns:w14="http://schemas.microsoft.com/office/word/2010/wordml" xmlns:w15="http://schemas.microsoft.com/office/word/2012/wordml" mc:Ignorable="w14 w15">
   <w:docDefaults>
     <w:rPrDefault>
       <w:rPr>
@@ -1901,7 +1796,7 @@
       </w:pPr>
     </w:pPrDefault>
   </w:docDefaults>
-  <w:latentStyles w:defLockedState="0" w:defUIPriority="99" w:defSemiHidden="0" w:defUnhideWhenUsed="0" w:defQFormat="0" w:count="375">
+  <w:latentStyles w:defLockedState="0" w:defUIPriority="99" w:defSemiHidden="0" w:defUnhideWhenUsed="0" w:defQFormat="0" w:count="371">
     <w:lsdException w:name="Normal" w:uiPriority="0" w:qFormat="1"/>
     <w:lsdException w:name="heading 1" w:uiPriority="9" w:qFormat="1"/>
     <w:lsdException w:name="heading 2" w:semiHidden="1" w:uiPriority="9" w:unhideWhenUsed="1" w:qFormat="1"/>
@@ -2273,10 +2168,6 @@
     <w:lsdException w:name="List Table 5 Dark Accent 6" w:uiPriority="50"/>
     <w:lsdException w:name="List Table 6 Colorful Accent 6" w:uiPriority="51"/>
     <w:lsdException w:name="List Table 7 Colorful Accent 6" w:uiPriority="52"/>
-    <w:lsdException w:name="Mention" w:semiHidden="1" w:unhideWhenUsed="1"/>
-    <w:lsdException w:name="Smart Hyperlink" w:semiHidden="1" w:unhideWhenUsed="1"/>
-    <w:lsdException w:name="Hashtag" w:semiHidden="1" w:unhideWhenUsed="1"/>
-    <w:lsdException w:name="Unresolved Mention" w:semiHidden="1" w:unhideWhenUsed="1"/>
   </w:latentStyles>
   <w:style w:type="paragraph" w:default="1" w:styleId="Normal">
     <w:name w:val="Normal"/>

</xml_diff>

<commit_message>
Removed useless assets. Added more content to report.
</commit_message>
<xml_diff>
--- a/Cross-Platform Development Report.docx
+++ b/Cross-Platform Development Report.docx
@@ -17,13 +17,6 @@
         </w:rPr>
         <w:t>Cross-Platform Development Assessment Item 1 Report</w:t>
       </w:r>
-    </w:p>
-    <w:p>
-      <w:pPr>
-        <w:rPr>
-          <w:b/>
-        </w:rPr>
-      </w:pPr>
     </w:p>
     <w:p>
       <w:pPr>
@@ -162,7 +155,7 @@
                     </pic:cNvPicPr>
                   </pic:nvPicPr>
                   <pic:blipFill>
-                    <a:blip r:embed="rId7">
+                    <a:blip r:embed="rId8">
                       <a:extLst>
                         <a:ext uri="{28A0092B-C50C-407E-A947-70E740481C1C}">
                           <a14:useLocalDpi xmlns:a14="http://schemas.microsoft.com/office/drawing/2010/main" val="0"/>
@@ -344,23 +337,23 @@
         <w:t xml:space="preserve"> </w:t>
       </w:r>
       <w:r>
-        <w:t xml:space="preserve">Biff uses weatherly one day that reports that his </w:t>
+        <w:t xml:space="preserve">Biff uses weatherly one day that reports that his work location will be cloudy but dry, Biff then realises that the community report says others, with over 2000 users reporting that there is </w:t>
+      </w:r>
+      <w:r>
+        <w:t>rain</w:t>
+      </w:r>
+      <w:r>
+        <w:t xml:space="preserve"> present. With this new knowledge he </w:t>
+      </w:r>
+      <w:r>
+        <w:t xml:space="preserve">can </w:t>
+      </w:r>
+      <w:r>
+        <w:t xml:space="preserve">now more </w:t>
       </w:r>
       <w:r>
         <w:lastRenderedPageBreak/>
-        <w:t xml:space="preserve">work location will be cloudy but dry, Biff then realises that the community report says others, with over 2000 users reporting that there is </w:t>
-      </w:r>
-      <w:r>
-        <w:t>rain</w:t>
-      </w:r>
-      <w:r>
-        <w:t xml:space="preserve"> present. With this new knowledge he </w:t>
-      </w:r>
-      <w:r>
-        <w:t xml:space="preserve">can </w:t>
-      </w:r>
-      <w:r>
-        <w:t xml:space="preserve">now more easily </w:t>
+        <w:t xml:space="preserve">easily </w:t>
       </w:r>
       <w:r>
         <w:t>justify</w:t>
@@ -465,26 +458,10 @@
     </w:p>
     <w:p>
       <w:r>
-        <w:t xml:space="preserve">The two apps that Weatherly would compete with are BBC Weather (BBC, </w:t>
-      </w:r>
-      <w:proofErr w:type="spellStart"/>
-      <w:r>
-        <w:t>xxxx</w:t>
-      </w:r>
-      <w:proofErr w:type="spellEnd"/>
-      <w:r>
-        <w:t>) and Met Office Weather Forecast (Met Off</w:t>
-      </w:r>
-      <w:r>
-        <w:t xml:space="preserve">ice, </w:t>
-      </w:r>
-      <w:proofErr w:type="spellStart"/>
-      <w:r>
-        <w:t>xxxx</w:t>
-      </w:r>
-      <w:proofErr w:type="spellEnd"/>
-      <w:r>
-        <w:t xml:space="preserve">). </w:t>
+        <w:t>The two apps that Weatherly would compete with are BBC Weather (BBC, xxxx) and Met Office Weather Forecast (Met Off</w:t>
+      </w:r>
+      <w:r>
+        <w:t xml:space="preserve">ice, xxxx). </w:t>
       </w:r>
     </w:p>
     <w:p>
@@ -497,11 +474,9 @@
       <w:r>
         <w:t xml:space="preserve"> </w:t>
       </w:r>
-      <w:proofErr w:type="gramStart"/>
-      <w:r>
-        <w:t>great detail</w:t>
-      </w:r>
-      <w:proofErr w:type="gramEnd"/>
+      <w:r>
+        <w:t>detail</w:t>
+      </w:r>
       <w:r>
         <w:t>, ranging from reports of</w:t>
       </w:r>
@@ -511,13 +486,17 @@
       <w:r>
         <w:t xml:space="preserve">humidity and visibility conditions. </w:t>
       </w:r>
-      <w:proofErr w:type="gramStart"/>
-      <w:r>
-        <w:t>As a result of</w:t>
-      </w:r>
-      <w:proofErr w:type="gramEnd"/>
-      <w:r>
-        <w:t xml:space="preserve"> all this det</w:t>
+      <w:r>
+        <w:t>Because of</w:t>
+      </w:r>
+      <w:r>
+        <w:t xml:space="preserve"> all </w:t>
+      </w:r>
+      <w:r>
+        <w:t>the</w:t>
+      </w:r>
+      <w:r>
+        <w:t xml:space="preserve"> det</w:t>
       </w:r>
       <w:r>
         <w:t>ailed information, the main app’s window is densely populated without any logical placement of these elements, this leaves the window looking cluttered and potential confus</w:t>
@@ -556,7 +535,7 @@
                     </pic:cNvPicPr>
                   </pic:nvPicPr>
                   <pic:blipFill>
-                    <a:blip r:embed="rId8" cstate="print">
+                    <a:blip r:embed="rId9" cstate="print">
                       <a:extLst>
                         <a:ext uri="{28A0092B-C50C-407E-A947-70E740481C1C}">
                           <a14:useLocalDpi xmlns:a14="http://schemas.microsoft.com/office/drawing/2010/main" val="0"/>
@@ -599,21 +578,7 @@
         <w:rPr>
           <w:i/>
         </w:rPr>
-        <w:t xml:space="preserve">Figure 1: BBC Weather app’s main window of a location’s weather condition (BBC, </w:t>
-      </w:r>
-      <w:proofErr w:type="spellStart"/>
-      <w:r>
-        <w:rPr>
-          <w:i/>
-        </w:rPr>
-        <w:t>xxxx</w:t>
-      </w:r>
-      <w:proofErr w:type="spellEnd"/>
-      <w:r>
-        <w:rPr>
-          <w:i/>
-        </w:rPr>
-        <w:t>).</w:t>
+        <w:t>Figure 1: BBC Weather app’s main window of a location’s weather condition (BBC, xxxx).</w:t>
       </w:r>
     </w:p>
     <w:p>
@@ -668,39 +633,7 @@
         <w:t>nd</w:t>
       </w:r>
       <w:r>
-        <w:t xml:space="preserve"> app is </w:t>
-      </w:r>
-      <w:proofErr w:type="spellStart"/>
-      <w:r>
-        <w:t>MetOffice</w:t>
-      </w:r>
-      <w:proofErr w:type="spellEnd"/>
-      <w:r>
-        <w:t xml:space="preserve"> Weather Forecast (</w:t>
-      </w:r>
-      <w:proofErr w:type="spellStart"/>
-      <w:r>
-        <w:t>MetOffice</w:t>
-      </w:r>
-      <w:proofErr w:type="spellEnd"/>
-      <w:r>
-        <w:t xml:space="preserve">, </w:t>
-      </w:r>
-      <w:proofErr w:type="spellStart"/>
-      <w:r>
-        <w:t>xxxx</w:t>
-      </w:r>
-      <w:proofErr w:type="spellEnd"/>
-      <w:r>
-        <w:t xml:space="preserve">), its main window is more minimal in design compared to the BBC Weather app (BBC, </w:t>
-      </w:r>
-      <w:proofErr w:type="spellStart"/>
-      <w:r>
-        <w:t>xxxx</w:t>
-      </w:r>
-      <w:proofErr w:type="spellEnd"/>
-      <w:r>
-        <w:t>) and shows a list of locations first, rather than current location conditions</w:t>
+        <w:t xml:space="preserve"> app is MetOffice Weather Forecast (MetOffice, xxxx), its main window is more minimal in design compared to the BBC Weather app (BBC, xxxx) and shows a list of locations first, rather than current location conditions</w:t>
       </w:r>
       <w:r>
         <w:t xml:space="preserve"> (See figure 2)</w:t>
@@ -745,7 +678,7 @@
                     </pic:cNvPicPr>
                   </pic:nvPicPr>
                   <pic:blipFill>
-                    <a:blip r:embed="rId9" cstate="print">
+                    <a:blip r:embed="rId10" cstate="print">
                       <a:extLst>
                         <a:ext uri="{28A0092B-C50C-407E-A947-70E740481C1C}">
                           <a14:useLocalDpi xmlns:a14="http://schemas.microsoft.com/office/drawing/2010/main" val="0"/>
@@ -799,7 +732,7 @@
                     </pic:cNvPicPr>
                   </pic:nvPicPr>
                   <pic:blipFill>
-                    <a:blip r:embed="rId10" cstate="print">
+                    <a:blip r:embed="rId11" cstate="print">
                       <a:extLst>
                         <a:ext uri="{28A0092B-C50C-407E-A947-70E740481C1C}">
                           <a14:useLocalDpi xmlns:a14="http://schemas.microsoft.com/office/drawing/2010/main" val="0"/>
@@ -841,73 +774,31 @@
         <w:rPr>
           <w:i/>
         </w:rPr>
-        <w:t xml:space="preserve">Figure 2: Main window of the </w:t>
-      </w:r>
-      <w:proofErr w:type="spellStart"/>
+        <w:t>Figure 2: Main window of the MetOffice Weather Forecast app being displayed</w:t>
+      </w:r>
       <w:r>
         <w:rPr>
           <w:i/>
         </w:rPr>
-        <w:t>MetOffice</w:t>
-      </w:r>
-      <w:proofErr w:type="spellEnd"/>
+        <w:t xml:space="preserve"> (left)</w:t>
+      </w:r>
       <w:r>
         <w:rPr>
           <w:i/>
         </w:rPr>
-        <w:t xml:space="preserve"> Weather Forecast app being displayed</w:t>
+        <w:t xml:space="preserve"> </w:t>
       </w:r>
       <w:r>
         <w:rPr>
           <w:i/>
         </w:rPr>
-        <w:t xml:space="preserve"> (left)</w:t>
+        <w:t xml:space="preserve">and the current weather conditions of a location (right) </w:t>
       </w:r>
       <w:r>
         <w:rPr>
           <w:i/>
         </w:rPr>
-        <w:t xml:space="preserve"> </w:t>
-      </w:r>
-      <w:r>
-        <w:rPr>
-          <w:i/>
-        </w:rPr>
-        <w:t xml:space="preserve">and the current weather conditions of a location (right) </w:t>
-      </w:r>
-      <w:r>
-        <w:rPr>
-          <w:i/>
-        </w:rPr>
-        <w:t>(</w:t>
-      </w:r>
-      <w:proofErr w:type="spellStart"/>
-      <w:r>
-        <w:rPr>
-          <w:i/>
-        </w:rPr>
-        <w:t>MetOffice</w:t>
-      </w:r>
-      <w:proofErr w:type="spellEnd"/>
-      <w:r>
-        <w:rPr>
-          <w:i/>
-        </w:rPr>
-        <w:t xml:space="preserve">, </w:t>
-      </w:r>
-      <w:proofErr w:type="spellStart"/>
-      <w:r>
-        <w:rPr>
-          <w:i/>
-        </w:rPr>
-        <w:t>xxxx</w:t>
-      </w:r>
-      <w:proofErr w:type="spellEnd"/>
-      <w:r>
-        <w:rPr>
-          <w:i/>
-        </w:rPr>
-        <w:t>).</w:t>
+        <w:t>(MetOffice, xxxx).</w:t>
       </w:r>
     </w:p>
     <w:p>
@@ -925,21 +816,8 @@
       </w:r>
     </w:p>
     <w:p>
-      <w:proofErr w:type="spellStart"/>
-      <w:r>
-        <w:t>MetOffice</w:t>
-      </w:r>
-      <w:proofErr w:type="spellEnd"/>
-      <w:r>
-        <w:t xml:space="preserve"> Weather Forecast provides substantial detail, with the app harnessing the power of </w:t>
-      </w:r>
-      <w:proofErr w:type="spellStart"/>
-      <w:r>
-        <w:t>MetOffice’s</w:t>
-      </w:r>
-      <w:proofErr w:type="spellEnd"/>
-      <w:r>
-        <w:t xml:space="preserve"> API to provide rich detail about the current and future conditions of a </w:t>
+      <w:r>
+        <w:t xml:space="preserve">MetOffice Weather Forecast provides substantial detail, with the app harnessing the power of MetOffice’s API to provide rich detail about the current and future conditions of a </w:t>
       </w:r>
       <w:r>
         <w:t>location</w:t>
@@ -987,21 +865,25 @@
     </w:p>
     <w:p>
       <w:r>
-        <w:t xml:space="preserve">Prototyping work was approached through the creation of non-interactive mock-ups using Affinity Designer (Affinity, </w:t>
-      </w:r>
-      <w:proofErr w:type="spellStart"/>
-      <w:r>
-        <w:t>xxxx</w:t>
-      </w:r>
-      <w:proofErr w:type="spellEnd"/>
-      <w:r>
-        <w:t xml:space="preserve">). These mock-ups show the different windows the user can navigate to when using the app and shows the layout of the user interface. </w:t>
+        <w:t xml:space="preserve">Prototyping work was approached through the creation of non-interactive mock-ups using Affinity Designer (Affinity, xxxx). These mock-ups show the different windows the user can navigate to when using the app and shows the layout of the user interface. </w:t>
       </w:r>
       <w:r>
         <w:t xml:space="preserve">These mock-ups were then presented to fellow colleagues </w:t>
       </w:r>
       <w:r>
-        <w:t xml:space="preserve">along with a SUS questionnaire to evaluate their effectiveness in certain areas of design and usability. The testers were also encouraged to suggest improvements and to say what they liked and disliked. This data would then be used to improve the designs of the prototype, hopefully leading towards a sufficient design that would then be </w:t>
+        <w:t>along with a SUS questionnaire to eva</w:t>
+      </w:r>
+      <w:r>
+        <w:t xml:space="preserve">luate their effectiveness in </w:t>
+      </w:r>
+      <w:r>
+        <w:t xml:space="preserve">areas of design and usability. The testers were also encouraged to suggest improvements and to say what they liked and disliked. This </w:t>
+      </w:r>
+      <w:r>
+        <w:t>feedback</w:t>
+      </w:r>
+      <w:r>
+        <w:t xml:space="preserve"> would then be used to improve the designs of the prototype, hopefully leading towards a sufficient design that would then be </w:t>
       </w:r>
       <w:r>
         <w:t>used</w:t>
@@ -1090,7 +972,7 @@
                     <pic:cNvPicPr/>
                   </pic:nvPicPr>
                   <pic:blipFill>
-                    <a:blip r:embed="rId11" cstate="print">
+                    <a:blip r:embed="rId12" cstate="print">
                       <a:extLst>
                         <a:ext uri="{28A0092B-C50C-407E-A947-70E740481C1C}">
                           <a14:useLocalDpi xmlns:a14="http://schemas.microsoft.com/office/drawing/2010/main" val="0"/>
@@ -1148,7 +1030,13 @@
     </w:p>
     <w:p>
       <w:r>
-        <w:t xml:space="preserve">This design was not well received by user testing participants, as many noted that it was impractical to keep having to constantly flip the card to look between different pieces of information. The testers did not find it very easy to use </w:t>
+        <w:t>This design was not well received by user testing participants, as many noted that it was impractical to keep having to constantly flip the card to look between different pieces of information</w:t>
+      </w:r>
+      <w:r>
+        <w:t xml:space="preserve"> (See figure 4)</w:t>
+      </w:r>
+      <w:r>
+        <w:t xml:space="preserve">. The testers did not find it very easy to use </w:t>
       </w:r>
       <w:r>
         <w:t>because of</w:t>
@@ -1200,6 +1088,9 @@
         <w:t>had a drastically different layout from the previous, learning from the issues highlighted by the user testers</w:t>
       </w:r>
       <w:r>
+        <w:t>’ feedback</w:t>
+      </w:r>
+      <w:r>
         <w:t>.</w:t>
       </w:r>
       <w:r>
@@ -1242,7 +1133,10 @@
         <w:t xml:space="preserve">in one window </w:t>
       </w:r>
       <w:r>
-        <w:t>(See figure 4)</w:t>
+        <w:t>(See figure 5</w:t>
+      </w:r>
+      <w:r>
+        <w:t>)</w:t>
       </w:r>
       <w:r>
         <w:t>.</w:t>
@@ -1274,7 +1168,7 @@
                     </pic:cNvPicPr>
                   </pic:nvPicPr>
                   <pic:blipFill rotWithShape="1">
-                    <a:blip r:embed="rId12" cstate="print">
+                    <a:blip r:embed="rId13" cstate="print">
                       <a:extLst>
                         <a:ext uri="{28A0092B-C50C-407E-A947-70E740481C1C}">
                           <a14:useLocalDpi xmlns:a14="http://schemas.microsoft.com/office/drawing/2010/main" val="0"/>
@@ -1335,7 +1229,7 @@
                     </pic:cNvPicPr>
                   </pic:nvPicPr>
                   <pic:blipFill rotWithShape="1">
-                    <a:blip r:embed="rId13" cstate="print">
+                    <a:blip r:embed="rId14" cstate="print">
                       <a:extLst>
                         <a:ext uri="{28A0092B-C50C-407E-A947-70E740481C1C}">
                           <a14:useLocalDpi xmlns:a14="http://schemas.microsoft.com/office/drawing/2010/main" val="0"/>
@@ -1376,14 +1270,78 @@
       </w:pPr>
       <w:r>
         <w:rPr>
+          <w:noProof/>
+        </w:rPr>
+        <w:drawing>
+          <wp:inline distT="0" distB="0" distL="0" distR="0" wp14:anchorId="7970EE25" wp14:editId="03D57B96">
+            <wp:extent cx="1257300" cy="2233528"/>
+            <wp:effectExtent l="0" t="0" r="0" b="0"/>
+            <wp:docPr id="8" name="Picture 8" descr="C:\Users\dcumb\AppData\Local\Microsoft\Windows\INetCache\Content.Word\CPD-FinalConcept-rainmap.png"/>
+            <wp:cNvGraphicFramePr>
+              <a:graphicFrameLocks xmlns:a="http://schemas.openxmlformats.org/drawingml/2006/main" noChangeAspect="1"/>
+            </wp:cNvGraphicFramePr>
+            <a:graphic xmlns:a="http://schemas.openxmlformats.org/drawingml/2006/main">
+              <a:graphicData uri="http://schemas.openxmlformats.org/drawingml/2006/picture">
+                <pic:pic xmlns:pic="http://schemas.openxmlformats.org/drawingml/2006/picture">
+                  <pic:nvPicPr>
+                    <pic:cNvPr id="0" name="Picture 1" descr="C:\Users\dcumb\AppData\Local\Microsoft\Windows\INetCache\Content.Word\CPD-FinalConcept-rainmap.png"/>
+                    <pic:cNvPicPr>
+                      <a:picLocks noChangeAspect="1" noChangeArrowheads="1"/>
+                    </pic:cNvPicPr>
+                  </pic:nvPicPr>
+                  <pic:blipFill>
+                    <a:blip r:embed="rId15" cstate="print">
+                      <a:extLst>
+                        <a:ext uri="{28A0092B-C50C-407E-A947-70E740481C1C}">
+                          <a14:useLocalDpi xmlns:a14="http://schemas.microsoft.com/office/drawing/2010/main" val="0"/>
+                        </a:ext>
+                      </a:extLst>
+                    </a:blip>
+                    <a:srcRect/>
+                    <a:stretch>
+                      <a:fillRect/>
+                    </a:stretch>
+                  </pic:blipFill>
+                  <pic:spPr bwMode="auto">
+                    <a:xfrm>
+                      <a:off x="0" y="0"/>
+                      <a:ext cx="1263184" cy="2243980"/>
+                    </a:xfrm>
+                    <a:prstGeom prst="rect">
+                      <a:avLst/>
+                    </a:prstGeom>
+                    <a:noFill/>
+                    <a:ln>
+                      <a:noFill/>
+                    </a:ln>
+                  </pic:spPr>
+                </pic:pic>
+              </a:graphicData>
+            </a:graphic>
+          </wp:inline>
+        </w:drawing>
+      </w:r>
+    </w:p>
+    <w:p>
+      <w:pPr>
+        <w:jc w:val="center"/>
+      </w:pPr>
+      <w:r>
+        <w:rPr>
           <w:i/>
         </w:rPr>
-        <w:t xml:space="preserve">Figure 4: The final prototype/mock-up that </w:t>
+        <w:t>Figure 5</w:t>
       </w:r>
       <w:r>
         <w:rPr>
           <w:i/>
         </w:rPr>
+        <w:t xml:space="preserve">: The final prototype/mock-up that </w:t>
+      </w:r>
+      <w:r>
+        <w:rPr>
+          <w:i/>
+        </w:rPr>
         <w:t>in</w:t>
       </w:r>
       <w:r>
@@ -1395,6 +1353,7 @@
     </w:p>
     <w:p>
       <w:r>
+        <w:lastRenderedPageBreak/>
         <w:t>Following on with suggestions pointed out by user testers</w:t>
       </w:r>
       <w:r>
@@ -1419,7 +1378,13 @@
         <w:t>.</w:t>
       </w:r>
       <w:r>
-        <w:t xml:space="preserve"> Testers noted that the tutorial better helped them understand the community ratings feature, how it works, how to use it, and how the user may potentially benefit from this feature. </w:t>
+        <w:t xml:space="preserve"> Testers noted that the tutorial better helped them understand the community ratings feature, how it works, how to use it, and how the user may potentially benefit from this feature</w:t>
+      </w:r>
+      <w:r>
+        <w:t xml:space="preserve"> (See figure 6)</w:t>
+      </w:r>
+      <w:r>
+        <w:t xml:space="preserve">. </w:t>
       </w:r>
       <w:r>
         <w:t xml:space="preserve"> </w:t>
@@ -1444,10 +1409,21 @@
       <w:r>
         <w:t xml:space="preserve">will increase significantly. </w:t>
       </w:r>
-    </w:p>
-    <w:p>
-      <w:r>
-        <w:lastRenderedPageBreak/>
+      <w:r>
+        <w:t xml:space="preserve">Another feature was also proposed in this prototype, a heatmap layered over </w:t>
+      </w:r>
+      <w:r>
+        <w:t>google maps allows</w:t>
+      </w:r>
+      <w:r>
+        <w:t xml:space="preserve"> for users to see exactly where </w:t>
+      </w:r>
+      <w:r>
+        <w:t>adverse weather has been reported.</w:t>
+      </w:r>
+    </w:p>
+    <w:p>
+      <w:r>
         <w:t>The popup improves over the original design by making it easier</w:t>
       </w:r>
       <w:r>
@@ -1501,6 +1477,22 @@
         <w:t xml:space="preserve">. </w:t>
       </w:r>
     </w:p>
+    <w:p/>
+    <w:p/>
+    <w:p/>
+    <w:p/>
+    <w:p/>
+    <w:p/>
+    <w:p/>
+    <w:p/>
+    <w:p/>
+    <w:p/>
+    <w:p/>
+    <w:p/>
+    <w:p/>
+    <w:p/>
+    <w:p/>
+    <w:p/>
     <w:p>
       <w:pPr>
         <w:pBdr>
@@ -1516,13 +1508,328 @@
           <w:b/>
           <w:sz w:val="32"/>
         </w:rPr>
+        <w:lastRenderedPageBreak/>
         <w:t>Final App</w:t>
       </w:r>
     </w:p>
     <w:p>
+      <w:r>
+        <w:t xml:space="preserve">The final version of the app adhered strongly to the final prototype </w:t>
+      </w:r>
+      <w:r>
+        <w:t>mock-up</w:t>
+      </w:r>
+      <w:r>
+        <w:t xml:space="preserve"> </w:t>
+      </w:r>
+      <w:r>
+        <w:t>except for</w:t>
+      </w:r>
+      <w:r>
+        <w:t xml:space="preserve"> the lack of the slant on iOS device</w:t>
+      </w:r>
+      <w:r>
+        <w:t>s</w:t>
+      </w:r>
+      <w:r>
+        <w:t xml:space="preserve"> due to lack of support on Safari (</w:t>
+      </w:r>
+      <w:r>
+        <w:t>See figure 7).</w:t>
+      </w:r>
+    </w:p>
+    <w:p>
+      <w:pPr>
+        <w:jc w:val="center"/>
+      </w:pPr>
+      <w:r>
+        <w:rPr>
+          <w:noProof/>
+        </w:rPr>
+        <w:drawing>
+          <wp:inline distT="0" distB="0" distL="0" distR="0" wp14:anchorId="476E8E68" wp14:editId="12D2990B">
+            <wp:extent cx="3717292" cy="1859851"/>
+            <wp:effectExtent l="0" t="4445" r="0" b="0"/>
+            <wp:docPr id="9" name="Picture 9" descr="C:\Users\dcumb\AppData\Local\Microsoft\Windows\INetCache\Content.Word\20180416_163827_HDR.JPG"/>
+            <wp:cNvGraphicFramePr>
+              <a:graphicFrameLocks xmlns:a="http://schemas.openxmlformats.org/drawingml/2006/main" noChangeAspect="1"/>
+            </wp:cNvGraphicFramePr>
+            <a:graphic xmlns:a="http://schemas.openxmlformats.org/drawingml/2006/main">
+              <a:graphicData uri="http://schemas.openxmlformats.org/drawingml/2006/picture">
+                <pic:pic xmlns:pic="http://schemas.openxmlformats.org/drawingml/2006/picture">
+                  <pic:nvPicPr>
+                    <pic:cNvPr id="0" name="Picture 1" descr="C:\Users\dcumb\AppData\Local\Microsoft\Windows\INetCache\Content.Word\20180416_163827_HDR.JPG"/>
+                    <pic:cNvPicPr>
+                      <a:picLocks noChangeAspect="1" noChangeArrowheads="1"/>
+                    </pic:cNvPicPr>
+                  </pic:nvPicPr>
+                  <pic:blipFill rotWithShape="1">
+                    <a:blip r:embed="rId16" cstate="print">
+                      <a:extLst>
+                        <a:ext uri="{28A0092B-C50C-407E-A947-70E740481C1C}">
+                          <a14:useLocalDpi xmlns:a14="http://schemas.microsoft.com/office/drawing/2010/main" val="0"/>
+                        </a:ext>
+                      </a:extLst>
+                    </a:blip>
+                    <a:srcRect t="15501" b="17678"/>
+                    <a:stretch/>
+                  </pic:blipFill>
+                  <pic:spPr bwMode="auto">
+                    <a:xfrm rot="5400000">
+                      <a:off x="0" y="0"/>
+                      <a:ext cx="3723290" cy="1862852"/>
+                    </a:xfrm>
+                    <a:prstGeom prst="rect">
+                      <a:avLst/>
+                    </a:prstGeom>
+                    <a:noFill/>
+                    <a:ln>
+                      <a:noFill/>
+                    </a:ln>
+                    <a:extLst>
+                      <a:ext uri="{53640926-AAD7-44D8-BBD7-CCE9431645EC}">
+                        <a14:shadowObscured xmlns:a14="http://schemas.microsoft.com/office/drawing/2010/main"/>
+                      </a:ext>
+                    </a:extLst>
+                  </pic:spPr>
+                </pic:pic>
+              </a:graphicData>
+            </a:graphic>
+          </wp:inline>
+        </w:drawing>
+      </w:r>
+      <w:r>
+        <w:rPr>
+          <w:noProof/>
+        </w:rPr>
+        <w:drawing>
+          <wp:inline distT="0" distB="0" distL="0" distR="0" wp14:anchorId="63EA1784" wp14:editId="4178BAD5">
+            <wp:extent cx="1979825" cy="3711575"/>
+            <wp:effectExtent l="0" t="0" r="1905" b="3175"/>
+            <wp:docPr id="10" name="Picture 10" descr="C:\Users\dcumb\AppData\Local\Microsoft\Windows\INetCache\Content.Word\31144213_2150268868324489_2548197534006771712_n.jpg"/>
+            <wp:cNvGraphicFramePr>
+              <a:graphicFrameLocks xmlns:a="http://schemas.openxmlformats.org/drawingml/2006/main" noChangeAspect="1"/>
+            </wp:cNvGraphicFramePr>
+            <a:graphic xmlns:a="http://schemas.openxmlformats.org/drawingml/2006/main">
+              <a:graphicData uri="http://schemas.openxmlformats.org/drawingml/2006/picture">
+                <pic:pic xmlns:pic="http://schemas.openxmlformats.org/drawingml/2006/picture">
+                  <pic:nvPicPr>
+                    <pic:cNvPr id="0" name="Picture 2" descr="C:\Users\dcumb\AppData\Local\Microsoft\Windows\INetCache\Content.Word\31144213_2150268868324489_2548197534006771712_n.jpg"/>
+                    <pic:cNvPicPr>
+                      <a:picLocks noChangeAspect="1" noChangeArrowheads="1"/>
+                    </pic:cNvPicPr>
+                  </pic:nvPicPr>
+                  <pic:blipFill rotWithShape="1">
+                    <a:blip r:embed="rId17" cstate="print">
+                      <a:extLst>
+                        <a:ext uri="{28A0092B-C50C-407E-A947-70E740481C1C}">
+                          <a14:useLocalDpi xmlns:a14="http://schemas.microsoft.com/office/drawing/2010/main" val="0"/>
+                        </a:ext>
+                      </a:extLst>
+                    </a:blip>
+                    <a:srcRect l="11090" t="9248" r="9560" b="7096"/>
+                    <a:stretch/>
+                  </pic:blipFill>
+                  <pic:spPr bwMode="auto">
+                    <a:xfrm>
+                      <a:off x="0" y="0"/>
+                      <a:ext cx="1990208" cy="3731040"/>
+                    </a:xfrm>
+                    <a:prstGeom prst="rect">
+                      <a:avLst/>
+                    </a:prstGeom>
+                    <a:noFill/>
+                    <a:ln>
+                      <a:noFill/>
+                    </a:ln>
+                    <a:extLst>
+                      <a:ext uri="{53640926-AAD7-44D8-BBD7-CCE9431645EC}">
+                        <a14:shadowObscured xmlns:a14="http://schemas.microsoft.com/office/drawing/2010/main"/>
+                      </a:ext>
+                    </a:extLst>
+                  </pic:spPr>
+                </pic:pic>
+              </a:graphicData>
+            </a:graphic>
+          </wp:inline>
+        </w:drawing>
+      </w:r>
+    </w:p>
+    <w:p>
+      <w:pPr>
+        <w:jc w:val="center"/>
+        <w:rPr>
+          <w:i/>
+        </w:rPr>
+      </w:pPr>
+      <w:r>
+        <w:rPr>
+          <w:i/>
+        </w:rPr>
+        <w:t>Figure 7: The final app working on both iOS</w:t>
+      </w:r>
+      <w:r>
+        <w:rPr>
+          <w:i/>
+        </w:rPr>
+        <w:t xml:space="preserve"> (left</w:t>
+      </w:r>
+      <w:r>
+        <w:rPr>
+          <w:i/>
+        </w:rPr>
+        <w:t xml:space="preserve"> iPhone SE </w:t>
+      </w:r>
+      <w:r>
+        <w:rPr>
+          <w:i/>
+        </w:rPr>
+        <w:t>(</w:t>
+      </w:r>
+      <w:r>
+        <w:rPr>
+          <w:i/>
+        </w:rPr>
+        <w:t>1136 x 640</w:t>
+      </w:r>
+      <w:r>
+        <w:rPr>
+          <w:i/>
+        </w:rPr>
+        <w:t>)</w:t>
+      </w:r>
+      <w:r>
+        <w:rPr>
+          <w:i/>
+        </w:rPr>
+        <w:t>)</w:t>
+      </w:r>
+      <w:r>
+        <w:rPr>
+          <w:i/>
+        </w:rPr>
+        <w:t xml:space="preserve"> </w:t>
+      </w:r>
+      <w:r>
+        <w:rPr>
+          <w:i/>
+        </w:rPr>
+        <w:t>and Android</w:t>
+      </w:r>
+      <w:r>
+        <w:rPr>
+          <w:i/>
+        </w:rPr>
+        <w:t xml:space="preserve"> (right</w:t>
+      </w:r>
+      <w:r>
+        <w:rPr>
+          <w:i/>
+        </w:rPr>
+        <w:t xml:space="preserve"> LG V30 </w:t>
+      </w:r>
+      <w:r>
+        <w:rPr>
+          <w:i/>
+        </w:rPr>
+        <w:t>(1440 x 2880)</w:t>
+      </w:r>
+      <w:r>
+        <w:rPr>
+          <w:i/>
+        </w:rPr>
+        <w:t>)</w:t>
+      </w:r>
+      <w:r>
+        <w:rPr>
+          <w:i/>
+        </w:rPr>
+        <w:t xml:space="preserve"> devices.</w:t>
+      </w:r>
+    </w:p>
+    <w:p>
+      <w:r>
+        <w:t xml:space="preserve">The community ratings </w:t>
+      </w:r>
+      <w:r>
+        <w:t>feature</w:t>
+      </w:r>
+      <w:r>
+        <w:t xml:space="preserve"> and the weather API </w:t>
+      </w:r>
+      <w:r>
+        <w:t xml:space="preserve">are two highlight features of the Weatherly app. The community ratings feature </w:t>
+      </w:r>
+      <w:r>
+        <w:t xml:space="preserve">provided ample challenge for the development process of this app, </w:t>
+      </w:r>
+      <w:r>
+        <w:t xml:space="preserve">the feature was implemented into the app </w:t>
+      </w:r>
+      <w:r>
+        <w:t>using</w:t>
+      </w:r>
+      <w:r>
+        <w:t xml:space="preserve"> a custom API hosted on </w:t>
+      </w:r>
+      <w:r>
+        <w:t>an</w:t>
+      </w:r>
+      <w:r>
+        <w:t xml:space="preserve"> external</w:t>
+      </w:r>
+      <w:r>
+        <w:t xml:space="preserve"> server. </w:t>
+      </w:r>
+      <w:r>
+        <w:t xml:space="preserve">The external server is hosted using a service called Heroku (Heroku Inc., 2007) </w:t>
+      </w:r>
+      <w:r>
+        <w:t xml:space="preserve">which stores </w:t>
+      </w:r>
+      <w:r>
+        <w:t>all</w:t>
+      </w:r>
+      <w:r>
+        <w:t xml:space="preserve"> the API’s data for all devices using the app to access. </w:t>
+      </w:r>
+      <w:r>
+        <w:t xml:space="preserve"> You can see the raw data here:</w:t>
+      </w:r>
+    </w:p>
+    <w:p>
+      <w:hyperlink r:id="rId18" w:history="1">
+        <w:r>
+          <w:rPr>
+            <w:rStyle w:val="Hyperlink"/>
+          </w:rPr>
+          <w:t>https://secret-meadow-93624.herokuapp.com/ratings</w:t>
+        </w:r>
+      </w:hyperlink>
+      <w:r>
+        <w:t xml:space="preserve"> </w:t>
+      </w:r>
+    </w:p>
+    <w:p>
+      <w:r>
+        <w:t xml:space="preserve">Creating a custom API for the app to communicate with was a new experience, this feature was achieved through using a boilerplate </w:t>
+      </w:r>
+      <w:r>
+        <w:t>via Yeoma</w:t>
+      </w:r>
       <w:bookmarkStart w:id="0" w:name="_GoBack"/>
       <w:bookmarkEnd w:id="0"/>
-    </w:p>
+      <w:r>
+        <w:t xml:space="preserve">n </w:t>
+      </w:r>
+    </w:p>
+    <w:p/>
+    <w:p/>
+    <w:p/>
+    <w:p/>
+    <w:p/>
+    <w:p/>
+    <w:p/>
     <w:p/>
     <w:p/>
     <w:p>
@@ -1571,9 +1878,31 @@
         <w:t xml:space="preserve">This approach is not without its disadvantages, </w:t>
       </w:r>
     </w:p>
+    <w:p/>
+    <w:p/>
+    <w:p/>
+    <w:p>
+      <w:pPr>
+        <w:pBdr>
+          <w:bottom w:val="single" w:sz="6" w:space="1" w:color="auto"/>
+        </w:pBdr>
+        <w:rPr>
+          <w:b/>
+          <w:sz w:val="32"/>
+        </w:rPr>
+      </w:pPr>
+      <w:r>
+        <w:rPr>
+          <w:b/>
+          <w:sz w:val="32"/>
+        </w:rPr>
+        <w:t>References</w:t>
+      </w:r>
+    </w:p>
+    <w:p/>
     <w:sectPr>
-      <w:headerReference w:type="default" r:id="rId14"/>
-      <w:footerReference w:type="default" r:id="rId15"/>
+      <w:headerReference w:type="default" r:id="rId19"/>
+      <w:footerReference w:type="default" r:id="rId20"/>
       <w:pgSz w:w="11906" w:h="16838"/>
       <w:pgMar w:top="1440" w:right="1440" w:bottom="1440" w:left="1440" w:header="708" w:footer="708" w:gutter="0"/>
       <w:cols w:space="708"/>
@@ -1669,7 +1998,7 @@
                 <w:bCs/>
                 <w:noProof/>
               </w:rPr>
-              <w:t>6</w:t>
+              <w:t>8</w:t>
             </w:r>
             <w:r>
               <w:rPr>
@@ -1714,7 +2043,7 @@
                 <w:bCs/>
                 <w:noProof/>
               </w:rPr>
-              <w:t>6</w:t>
+              <w:t>8</w:t>
             </w:r>
             <w:r>
               <w:rPr>
@@ -2462,6 +2791,29 @@
       <w:szCs w:val="18"/>
     </w:rPr>
   </w:style>
+  <w:style w:type="character" w:styleId="Hyperlink">
+    <w:name w:val="Hyperlink"/>
+    <w:basedOn w:val="DefaultParagraphFont"/>
+    <w:uiPriority w:val="99"/>
+    <w:unhideWhenUsed/>
+    <w:rsid w:val="000F25D2"/>
+    <w:rPr>
+      <w:color w:val="0563C1" w:themeColor="hyperlink"/>
+      <w:u w:val="single"/>
+    </w:rPr>
+  </w:style>
+  <w:style w:type="character" w:styleId="UnresolvedMention">
+    <w:name w:val="Unresolved Mention"/>
+    <w:basedOn w:val="DefaultParagraphFont"/>
+    <w:uiPriority w:val="99"/>
+    <w:semiHidden/>
+    <w:unhideWhenUsed/>
+    <w:rsid w:val="000F25D2"/>
+    <w:rPr>
+      <w:color w:val="808080"/>
+      <w:shd w:val="clear" w:color="auto" w:fill="E6E6E6"/>
+    </w:rPr>
+  </w:style>
 </w:styles>
 </file>
 
@@ -2758,4 +3110,16 @@
     </a:ext>
   </a:extLst>
 </a:theme>
+</file>
+
+<file path=customXml/item1.xml><?xml version="1.0" encoding="utf-8"?>
+<b:Sources xmlns:b="http://schemas.openxmlformats.org/officeDocument/2006/bibliography" xmlns="http://schemas.openxmlformats.org/officeDocument/2006/bibliography" SelectedStyle="\APASixthEditionOfficeOnline.xsl" StyleName="APA" Version="6"/>
+</file>
+
+<file path=customXml/itemProps1.xml><?xml version="1.0" encoding="utf-8"?>
+<ds:datastoreItem xmlns:ds="http://schemas.openxmlformats.org/officeDocument/2006/customXml" ds:itemID="{D6EEFCF9-85EB-417F-B5D1-E14775A65C78}">
+  <ds:schemaRefs>
+    <ds:schemaRef ds:uri="http://schemas.openxmlformats.org/officeDocument/2006/bibliography"/>
+  </ds:schemaRefs>
+</ds:datastoreItem>
 </file>
</xml_diff>

<commit_message>
Completed 1st draft of the report.
</commit_message>
<xml_diff>
--- a/Cross-Platform Development Report.docx
+++ b/Cross-Platform Development Report.docx
@@ -458,10 +458,24 @@
     </w:p>
     <w:p>
       <w:r>
-        <w:t>The two apps that Weatherly would compete with are BBC Weather (BBC, xxxx) and Met Office Weather Forecast (Met Off</w:t>
-      </w:r>
-      <w:r>
-        <w:t xml:space="preserve">ice, xxxx). </w:t>
+        <w:t xml:space="preserve">The two apps that Weatherly would compete with are BBC Weather (BBC, </w:t>
+      </w:r>
+      <w:r>
+        <w:t>2013</w:t>
+      </w:r>
+      <w:r>
+        <w:t>) and Met Office Weather Forecast (Met Off</w:t>
+      </w:r>
+      <w:r>
+        <w:t xml:space="preserve">ice, </w:t>
+      </w:r>
+      <w:proofErr w:type="spellStart"/>
+      <w:r>
+        <w:t>xxxx</w:t>
+      </w:r>
+      <w:proofErr w:type="spellEnd"/>
+      <w:r>
+        <w:t xml:space="preserve">). </w:t>
       </w:r>
     </w:p>
     <w:p>
@@ -578,7 +592,19 @@
         <w:rPr>
           <w:i/>
         </w:rPr>
-        <w:t>Figure 1: BBC Weather app’s main window of a location’s weather condition (BBC, xxxx).</w:t>
+        <w:t xml:space="preserve">Figure 1: BBC Weather app’s main window of a location’s weather condition (BBC, </w:t>
+      </w:r>
+      <w:r>
+        <w:rPr>
+          <w:i/>
+        </w:rPr>
+        <w:t>2013</w:t>
+      </w:r>
+      <w:r>
+        <w:rPr>
+          <w:i/>
+        </w:rPr>
+        <w:t>).</w:t>
       </w:r>
     </w:p>
     <w:p>
@@ -633,7 +659,35 @@
         <w:t>nd</w:t>
       </w:r>
       <w:r>
-        <w:t xml:space="preserve"> app is MetOffice Weather Forecast (MetOffice, xxxx), its main window is more minimal in design compared to the BBC Weather app (BBC, xxxx) and shows a list of locations first, rather than current location conditions</w:t>
+        <w:t xml:space="preserve"> app is </w:t>
+      </w:r>
+      <w:proofErr w:type="spellStart"/>
+      <w:r>
+        <w:t>MetOffice</w:t>
+      </w:r>
+      <w:proofErr w:type="spellEnd"/>
+      <w:r>
+        <w:t xml:space="preserve"> Weather Forecast (</w:t>
+      </w:r>
+      <w:proofErr w:type="spellStart"/>
+      <w:r>
+        <w:t>MetOffice</w:t>
+      </w:r>
+      <w:proofErr w:type="spellEnd"/>
+      <w:r>
+        <w:t xml:space="preserve">, </w:t>
+      </w:r>
+      <w:r>
+        <w:t>2013</w:t>
+      </w:r>
+      <w:r>
+        <w:t xml:space="preserve">), its main window is more minimal in design compared to the BBC Weather app (BBC, </w:t>
+      </w:r>
+      <w:r>
+        <w:t>2013</w:t>
+      </w:r>
+      <w:r>
+        <w:t>) and shows a list of locations first, rather than current location conditions</w:t>
       </w:r>
       <w:r>
         <w:t xml:space="preserve"> (See figure 2)</w:t>
@@ -774,7 +828,21 @@
         <w:rPr>
           <w:i/>
         </w:rPr>
-        <w:t>Figure 2: Main window of the MetOffice Weather Forecast app being displayed</w:t>
+        <w:t xml:space="preserve">Figure 2: Main window of the </w:t>
+      </w:r>
+      <w:proofErr w:type="spellStart"/>
+      <w:r>
+        <w:rPr>
+          <w:i/>
+        </w:rPr>
+        <w:t>MetOffice</w:t>
+      </w:r>
+      <w:proofErr w:type="spellEnd"/>
+      <w:r>
+        <w:rPr>
+          <w:i/>
+        </w:rPr>
+        <w:t xml:space="preserve"> Weather Forecast app being displayed</w:t>
       </w:r>
       <w:r>
         <w:rPr>
@@ -798,7 +866,30 @@
         <w:rPr>
           <w:i/>
         </w:rPr>
-        <w:t>(MetOffice, xxxx).</w:t>
+        <w:t>(</w:t>
+      </w:r>
+      <w:proofErr w:type="spellStart"/>
+      <w:r>
+        <w:rPr>
+          <w:i/>
+        </w:rPr>
+        <w:t>MetOffice</w:t>
+      </w:r>
+      <w:proofErr w:type="spellEnd"/>
+      <w:r>
+        <w:rPr>
+          <w:i/>
+        </w:rPr>
+        <w:t xml:space="preserve">, </w:t>
+      </w:r>
+      <w:r>
+        <w:t>2013</w:t>
+      </w:r>
+      <w:r>
+        <w:rPr>
+          <w:i/>
+        </w:rPr>
+        <w:t>).</w:t>
       </w:r>
     </w:p>
     <w:p>
@@ -816,8 +907,21 @@
       </w:r>
     </w:p>
     <w:p>
-      <w:r>
-        <w:t xml:space="preserve">MetOffice Weather Forecast provides substantial detail, with the app harnessing the power of MetOffice’s API to provide rich detail about the current and future conditions of a </w:t>
+      <w:proofErr w:type="spellStart"/>
+      <w:r>
+        <w:t>MetOffice</w:t>
+      </w:r>
+      <w:proofErr w:type="spellEnd"/>
+      <w:r>
+        <w:t xml:space="preserve"> Weather Forecast provides substantial detail, with the app harnessing the power of </w:t>
+      </w:r>
+      <w:proofErr w:type="spellStart"/>
+      <w:r>
+        <w:t>MetOffice’s</w:t>
+      </w:r>
+      <w:proofErr w:type="spellEnd"/>
+      <w:r>
+        <w:t xml:space="preserve"> API to provide rich detail about the current and future conditions of a </w:t>
       </w:r>
       <w:r>
         <w:t>location</w:t>
@@ -865,7 +969,13 @@
     </w:p>
     <w:p>
       <w:r>
-        <w:t xml:space="preserve">Prototyping work was approached through the creation of non-interactive mock-ups using Affinity Designer (Affinity, xxxx). These mock-ups show the different windows the user can navigate to when using the app and shows the layout of the user interface. </w:t>
+        <w:t xml:space="preserve">Prototyping work was approached through the creation of non-interactive mock-ups using Affinity Designer (Affinity, </w:t>
+      </w:r>
+      <w:r>
+        <w:t>2014</w:t>
+      </w:r>
+      <w:r>
+        <w:t xml:space="preserve">). These mock-ups show the different windows the user can navigate to when using the app and shows the layout of the user interface. </w:t>
       </w:r>
       <w:r>
         <w:t xml:space="preserve">These mock-ups were then presented to fellow colleagues </w:t>
@@ -1451,7 +1561,10 @@
         <w:t xml:space="preserve">This improvement also aligns with the 3-click rule of usability, that implies that the average user will </w:t>
       </w:r>
       <w:r>
-        <w:t>be left frustrated if they cannot find what they are looking for in 3 clicks (Porter, 2003).</w:t>
+        <w:t>be left frustrated if they cannot find what t</w:t>
+      </w:r>
+      <w:r>
+        <w:t>hey are looking for in 3 clicks.</w:t>
       </w:r>
     </w:p>
     <w:p>
@@ -1474,7 +1587,16 @@
         <w:t>devices</w:t>
       </w:r>
       <w:r>
-        <w:t xml:space="preserve">. </w:t>
+        <w:t xml:space="preserve"> which was well received by testers as they noted usability was much better than the previous prototype</w:t>
+      </w:r>
+      <w:r>
+        <w:t>.</w:t>
+      </w:r>
+      <w:r>
+        <w:t xml:space="preserve"> </w:t>
+      </w:r>
+      <w:r>
+        <w:t xml:space="preserve"> </w:t>
       </w:r>
     </w:p>
     <w:p/>
@@ -1732,7 +1854,27 @@
         <w:rPr>
           <w:i/>
         </w:rPr>
-        <w:t>(1440 x 2880)</w:t>
+        <w:t xml:space="preserve">(1440 x </w:t>
+      </w:r>
+      <w:proofErr w:type="gramStart"/>
+      <w:r>
+        <w:rPr>
+          <w:i/>
+        </w:rPr>
+        <w:t>2880</w:t>
+      </w:r>
+      <w:r>
+        <w:rPr>
+          <w:i/>
+        </w:rPr>
+        <w:t xml:space="preserve"> ;</w:t>
+      </w:r>
+      <w:proofErr w:type="gramEnd"/>
+      <w:r>
+        <w:rPr>
+          <w:i/>
+        </w:rPr>
+        <w:t xml:space="preserve"> 18:9 </w:t>
       </w:r>
       <w:r>
         <w:rPr>
@@ -1744,6 +1886,12 @@
         <w:rPr>
           <w:i/>
         </w:rPr>
+        <w:t>)</w:t>
+      </w:r>
+      <w:r>
+        <w:rPr>
+          <w:i/>
+        </w:rPr>
         <w:t xml:space="preserve"> devices.</w:t>
       </w:r>
     </w:p>
@@ -1779,7 +1927,13 @@
         <w:t xml:space="preserve"> external</w:t>
       </w:r>
       <w:r>
-        <w:t xml:space="preserve"> server. </w:t>
+        <w:t xml:space="preserve"> server</w:t>
+      </w:r>
+      <w:r>
+        <w:t xml:space="preserve"> which proved difficult to work with</w:t>
+      </w:r>
+      <w:r>
+        <w:t xml:space="preserve">. </w:t>
       </w:r>
       <w:r>
         <w:t xml:space="preserve">The external server is hosted using a service called Heroku (Heroku Inc., 2007) </w:t>
@@ -1815,12 +1969,404 @@
         <w:t xml:space="preserve">Creating a custom API for the app to communicate with was a new experience, this feature was achieved through using a boilerplate </w:t>
       </w:r>
       <w:r>
-        <w:t>via Yeoma</w:t>
-      </w:r>
-      <w:bookmarkStart w:id="0" w:name="_GoBack"/>
-      <w:bookmarkEnd w:id="0"/>
-      <w:r>
-        <w:t xml:space="preserve">n </w:t>
+        <w:t xml:space="preserve">via Yeoman </w:t>
+      </w:r>
+      <w:r>
+        <w:t>to create the server backend files automatically and create the API service</w:t>
+      </w:r>
+      <w:r>
+        <w:t xml:space="preserve"> (Yeoman Inc., </w:t>
+      </w:r>
+      <w:proofErr w:type="spellStart"/>
+      <w:r>
+        <w:t>xxxx</w:t>
+      </w:r>
+      <w:proofErr w:type="spellEnd"/>
+      <w:r>
+        <w:t>)</w:t>
+      </w:r>
+      <w:r>
+        <w:t xml:space="preserve">. </w:t>
+      </w:r>
+      <w:r>
+        <w:t>The M</w:t>
+      </w:r>
+      <w:r>
+        <w:t xml:space="preserve">ongoDB plugin was added to the server so the API data could be stored correctly for the app to </w:t>
+      </w:r>
+      <w:r>
+        <w:t xml:space="preserve">send GET and PUT requests to </w:t>
+      </w:r>
+      <w:r>
+        <w:t xml:space="preserve">(MongoDB Inc., 2009).  </w:t>
+      </w:r>
+      <w:r>
+        <w:t>The structure/schema of the API can be seen below (See figure 8).</w:t>
+      </w:r>
+      <w:r>
+        <w:t xml:space="preserve"> </w:t>
+      </w:r>
+    </w:p>
+    <w:p>
+      <w:r>
+        <w:t xml:space="preserve">Using a custom API allows for data to be freely shared and updated across devices running the app with </w:t>
+      </w:r>
+      <w:r>
+        <w:t>quickly and easily</w:t>
+      </w:r>
+      <w:r>
+        <w:t xml:space="preserve">, this system helps to </w:t>
+      </w:r>
+      <w:r>
+        <w:t>facilitate the community requirements of the app</w:t>
+      </w:r>
+      <w:r>
+        <w:t>. The ratings data is then taken from the API based on the location in question via a GET request, this data is then displayed subtly underneath the conditions of current weather</w:t>
+      </w:r>
+      <w:r>
+        <w:t xml:space="preserve"> showing a user if others reported the area was raining or dry. The nature of the API allows it to be highly expandable and </w:t>
+      </w:r>
+      <w:r>
+        <w:lastRenderedPageBreak/>
+        <w:t>account for all other weather types</w:t>
+      </w:r>
+      <w:r>
+        <w:t xml:space="preserve"> in the future</w:t>
+      </w:r>
+      <w:r>
+        <w:t xml:space="preserve"> by replacing the yes and no fields in the schema to types of extreme weather such as high winds, snow, ice, hurricane </w:t>
+      </w:r>
+      <w:proofErr w:type="spellStart"/>
+      <w:r>
+        <w:t>ect</w:t>
+      </w:r>
+      <w:proofErr w:type="spellEnd"/>
+      <w:r>
+        <w:t xml:space="preserve">. </w:t>
+      </w:r>
+    </w:p>
+    <w:p>
+      <w:r>
+        <w:t>The UI would</w:t>
+      </w:r>
+      <w:r>
+        <w:t xml:space="preserve"> then</w:t>
+      </w:r>
+      <w:r>
+        <w:t xml:space="preserve"> be updated to show the most voted weather condition rather than show all responses as this would look cluttered, users would be able to view all response by tapping on the community report div to bring up a popup.</w:t>
+      </w:r>
+    </w:p>
+    <w:p>
+      <w:pPr>
+        <w:jc w:val="center"/>
+      </w:pPr>
+      <w:r>
+        <w:rPr>
+          <w:noProof/>
+        </w:rPr>
+        <w:drawing>
+          <wp:inline distT="0" distB="0" distL="0" distR="0" wp14:anchorId="0F6E27C9" wp14:editId="30919EC6">
+            <wp:extent cx="2524125" cy="2231571"/>
+            <wp:effectExtent l="0" t="0" r="0" b="0"/>
+            <wp:docPr id="11" name="Picture 11" descr="C:\Users\dcumb\AppData\Local\Microsoft\Windows\INetCache\Content.Word\Screenshot_2.png"/>
+            <wp:cNvGraphicFramePr>
+              <a:graphicFrameLocks xmlns:a="http://schemas.openxmlformats.org/drawingml/2006/main" noChangeAspect="1"/>
+            </wp:cNvGraphicFramePr>
+            <a:graphic xmlns:a="http://schemas.openxmlformats.org/drawingml/2006/main">
+              <a:graphicData uri="http://schemas.openxmlformats.org/drawingml/2006/picture">
+                <pic:pic xmlns:pic="http://schemas.openxmlformats.org/drawingml/2006/picture">
+                  <pic:nvPicPr>
+                    <pic:cNvPr id="0" name="Picture 1" descr="C:\Users\dcumb\AppData\Local\Microsoft\Windows\INetCache\Content.Word\Screenshot_2.png"/>
+                    <pic:cNvPicPr>
+                      <a:picLocks noChangeAspect="1" noChangeArrowheads="1"/>
+                    </pic:cNvPicPr>
+                  </pic:nvPicPr>
+                  <pic:blipFill>
+                    <a:blip r:embed="rId19">
+                      <a:extLst>
+                        <a:ext uri="{28A0092B-C50C-407E-A947-70E740481C1C}">
+                          <a14:useLocalDpi xmlns:a14="http://schemas.microsoft.com/office/drawing/2010/main" val="0"/>
+                        </a:ext>
+                      </a:extLst>
+                    </a:blip>
+                    <a:srcRect/>
+                    <a:stretch>
+                      <a:fillRect/>
+                    </a:stretch>
+                  </pic:blipFill>
+                  <pic:spPr bwMode="auto">
+                    <a:xfrm>
+                      <a:off x="0" y="0"/>
+                      <a:ext cx="2524125" cy="2231571"/>
+                    </a:xfrm>
+                    <a:prstGeom prst="rect">
+                      <a:avLst/>
+                    </a:prstGeom>
+                    <a:noFill/>
+                    <a:ln>
+                      <a:noFill/>
+                    </a:ln>
+                  </pic:spPr>
+                </pic:pic>
+              </a:graphicData>
+            </a:graphic>
+          </wp:inline>
+        </w:drawing>
+      </w:r>
+    </w:p>
+    <w:p>
+      <w:pPr>
+        <w:jc w:val="center"/>
+      </w:pPr>
+      <w:r>
+        <w:rPr>
+          <w:i/>
+        </w:rPr>
+        <w:t>Figure 8: The structure/schema of the JSON data for my custom API</w:t>
+      </w:r>
+      <w:r>
+        <w:rPr>
+          <w:i/>
+        </w:rPr>
+        <w:t xml:space="preserve"> with fields for location, yes and no as well as id and timestamps of when the data was published to the server.</w:t>
+      </w:r>
+    </w:p>
+    <w:p>
+      <w:r>
+        <w:t>The 2</w:t>
+      </w:r>
+      <w:r>
+        <w:rPr>
+          <w:vertAlign w:val="superscript"/>
+        </w:rPr>
+        <w:t>nd</w:t>
+      </w:r>
+      <w:r>
+        <w:t xml:space="preserve"> core feature of this </w:t>
+      </w:r>
+      <w:r>
+        <w:t xml:space="preserve">app is the API weather service that </w:t>
+      </w:r>
+      <w:r>
+        <w:t xml:space="preserve">is </w:t>
+      </w:r>
+      <w:r>
+        <w:t xml:space="preserve">used to get forecasted weather from a traditional source. </w:t>
+      </w:r>
+      <w:r>
+        <w:t xml:space="preserve">This API </w:t>
+      </w:r>
+      <w:r>
+        <w:t xml:space="preserve">returns detailed data about the current and future weather conditions of the location requested, </w:t>
+      </w:r>
+      <w:r>
+        <w:t xml:space="preserve">and displays that data to UI for the user to see. </w:t>
+      </w:r>
+    </w:p>
+    <w:p>
+      <w:r>
+        <w:t>The weather</w:t>
+      </w:r>
+      <w:r>
+        <w:t xml:space="preserve"> data is laid out in the app with careful consideration to the layout, the current temperature draws the most attention with the large and bold font it employs.</w:t>
+      </w:r>
+      <w:r>
+        <w:t xml:space="preserve"> The icon attempts to denote the current conditions of the weather, but this may not be </w:t>
+      </w:r>
+      <w:r>
+        <w:t xml:space="preserve">universally translatable so conditions are also displayed in plain text too to improve usability.  </w:t>
+      </w:r>
+      <w:r>
+        <w:t>As the community ratings feature is intended to be complementary data to the primary weather data, the font size for this UI element is smaller as a result.</w:t>
+      </w:r>
+    </w:p>
+    <w:p>
+      <w:r>
+        <w:t>The heatmap feature proposed in the prototype was not included in the final app</w:t>
+      </w:r>
+      <w:r>
+        <w:t xml:space="preserve"> due to this feature</w:t>
+      </w:r>
+      <w:r>
+        <w:t xml:space="preserve"> not adding anything meaningful to the overall experience</w:t>
+      </w:r>
+      <w:r>
+        <w:t xml:space="preserve">. </w:t>
+      </w:r>
+      <w:proofErr w:type="spellStart"/>
+      <w:r>
+        <w:t>Hoehle</w:t>
+      </w:r>
+      <w:proofErr w:type="spellEnd"/>
+      <w:r>
+        <w:t xml:space="preserve"> and </w:t>
+      </w:r>
+      <w:r>
+        <w:t>Venkatesh</w:t>
+      </w:r>
+      <w:r>
+        <w:t xml:space="preserve"> (2015) state that apps with poor usability </w:t>
+      </w:r>
+      <w:r>
+        <w:t>tend to not prioritise the most “</w:t>
+      </w:r>
+      <w:r>
+        <w:rPr>
+          <w:i/>
+        </w:rPr>
+        <w:t>essential aspects</w:t>
+      </w:r>
+      <w:r>
+        <w:t>” of the app and content is therefore “</w:t>
+      </w:r>
+      <w:r>
+        <w:rPr>
+          <w:i/>
+        </w:rPr>
+        <w:t>ineffectively presented</w:t>
+      </w:r>
+      <w:r>
+        <w:t xml:space="preserve">” which negatively affects users. </w:t>
+      </w:r>
+      <w:r>
+        <w:t xml:space="preserve">Lee </w:t>
+      </w:r>
+      <w:r>
+        <w:rPr>
+          <w:i/>
+        </w:rPr>
+        <w:t xml:space="preserve">et al., </w:t>
+      </w:r>
+      <w:r>
+        <w:t xml:space="preserve">(2014) </w:t>
+      </w:r>
+      <w:r>
+        <w:t xml:space="preserve">notes the importance of using simplicity in an apps design which greatly improves its overall usability and design. This logic is applied within the Weatherly app, with simplicity and ease of use being key factors for the requirements of the app, as it is intended to be used to quickly acquire knowledge of weather conditions while on the move. </w:t>
+      </w:r>
+    </w:p>
+    <w:p/>
+    <w:p/>
+    <w:p/>
+    <w:p/>
+    <w:p>
+      <w:pPr>
+        <w:pBdr>
+          <w:bottom w:val="single" w:sz="6" w:space="1" w:color="auto"/>
+        </w:pBdr>
+      </w:pPr>
+    </w:p>
+    <w:p>
+      <w:pPr>
+        <w:pBdr>
+          <w:bottom w:val="single" w:sz="6" w:space="1" w:color="auto"/>
+        </w:pBdr>
+        <w:rPr>
+          <w:b/>
+          <w:sz w:val="32"/>
+        </w:rPr>
+      </w:pPr>
+      <w:r>
+        <w:rPr>
+          <w:b/>
+          <w:sz w:val="32"/>
+        </w:rPr>
+        <w:lastRenderedPageBreak/>
+        <w:t>Reflection</w:t>
+      </w:r>
+    </w:p>
+    <w:p>
+      <w:r>
+        <w:t>Cross-Platform technologies are greatly assisting app developers in making it easier to deploy their apps for multiple platforms</w:t>
+      </w:r>
+      <w:r>
+        <w:t xml:space="preserve">, with the advantage of maintaining a single codebase for all deployed platforms. </w:t>
+      </w:r>
+      <w:r>
+        <w:t xml:space="preserve">This </w:t>
+      </w:r>
+      <w:r>
+        <w:t xml:space="preserve">improves </w:t>
+      </w:r>
+      <w:r>
+        <w:t xml:space="preserve">development time when creating apps and allows developers to reach out to as many users as possible by making their app accessible </w:t>
+      </w:r>
+      <w:r>
+        <w:t>to</w:t>
+      </w:r>
+      <w:r>
+        <w:t xml:space="preserve"> all platforms. This is reflected through my personal experience when developing the Mobile Computing assignment which took a similar amount of time to develop for but only works on the android platform. </w:t>
+      </w:r>
+    </w:p>
+    <w:p>
+      <w:r>
+        <w:t xml:space="preserve">This approach is not without its disadvantages, </w:t>
+      </w:r>
+      <w:r>
+        <w:t>this method of development results in a final app that is likely to be slower overall in terms of performance when compa</w:t>
+      </w:r>
+      <w:r>
+        <w:t>red to</w:t>
+      </w:r>
+      <w:r>
+        <w:t xml:space="preserve"> native app</w:t>
+      </w:r>
+      <w:r>
+        <w:t>s</w:t>
+      </w:r>
+      <w:r>
+        <w:t xml:space="preserve">. </w:t>
+      </w:r>
+    </w:p>
+    <w:p>
+      <w:r>
+        <w:t>Choosing a cross-platform method would completely depend on the proposed app’s requirements and d</w:t>
+      </w:r>
+      <w:r>
+        <w:t>ue dates.</w:t>
+      </w:r>
+      <w:r>
+        <w:t xml:space="preserve"> </w:t>
+      </w:r>
+      <w:r>
+        <w:t>If an app requires a heavy reliance on hardware features</w:t>
+      </w:r>
+      <w:r>
+        <w:t>,</w:t>
+      </w:r>
+      <w:r>
+        <w:t xml:space="preserve"> a native app will have </w:t>
+      </w:r>
+      <w:r>
+        <w:t xml:space="preserve">much better support and stability over a web app as a native app is tailored for that specific platform. </w:t>
+      </w:r>
+      <w:r>
+        <w:t xml:space="preserve">It can also access more specific hardware elements that web apps can’t such as proximity sensors </w:t>
+      </w:r>
+      <w:r>
+        <w:t xml:space="preserve">and ambient light detectors. </w:t>
+      </w:r>
+      <w:r>
+        <w:t xml:space="preserve">However, apps that only leverage internet connectivity to provide content to users such as a weather app, it makes more sense to use a web app for its advantages of single codebase and faster development speeds. </w:t>
+      </w:r>
+    </w:p>
+    <w:p>
+      <w:r>
+        <w:t>Companies with lower budgets can also opt for using cross-platform technologies as they are generally cheaper to produce than their native equivalents</w:t>
+      </w:r>
+      <w:r>
+        <w:t>.</w:t>
+      </w:r>
+      <w:r>
+        <w:t xml:space="preserve"> </w:t>
+      </w:r>
+      <w:r>
+        <w:t xml:space="preserve">This is </w:t>
+      </w:r>
+      <w:r>
+        <w:t>due to native requiring different developers as the programming languages differ and iOS specifically requires a mac machine to develop with</w:t>
+      </w:r>
+      <w:r>
+        <w:t>, which all increase expenses.</w:t>
       </w:r>
     </w:p>
     <w:p/>
@@ -1832,6 +2378,12 @@
     <w:p/>
     <w:p/>
     <w:p/>
+    <w:p/>
+    <w:p/>
+    <w:p/>
+    <w:p/>
+    <w:p/>
+    <w:p/>
     <w:p>
       <w:pPr>
         <w:pBdr>
@@ -1847,62 +2399,289 @@
           <w:b/>
           <w:sz w:val="32"/>
         </w:rPr>
-        <w:t>Reflection</w:t>
-      </w:r>
-    </w:p>
-    <w:p>
-      <w:r>
-        <w:t>Cross-Platform technologies are greatly assisting app developers in making it easier to deploy their apps for multiple platforms</w:t>
-      </w:r>
-      <w:r>
-        <w:t xml:space="preserve">, with the advantage of maintaining a single codebase for all deployed platforms. </w:t>
-      </w:r>
-      <w:r>
-        <w:t xml:space="preserve">This </w:t>
-      </w:r>
-      <w:r>
-        <w:t xml:space="preserve">improves </w:t>
-      </w:r>
-      <w:r>
-        <w:t xml:space="preserve">development time when creating apps and allows developers to reach out to as many users as possible by making their app accessible </w:t>
-      </w:r>
-      <w:r>
-        <w:t>to</w:t>
-      </w:r>
-      <w:r>
-        <w:t xml:space="preserve"> all platforms. </w:t>
-      </w:r>
-    </w:p>
-    <w:p>
-      <w:r>
-        <w:t xml:space="preserve">This approach is not without its disadvantages, </w:t>
-      </w:r>
-    </w:p>
-    <w:p/>
-    <w:p/>
-    <w:p/>
-    <w:p>
-      <w:pPr>
-        <w:pBdr>
-          <w:bottom w:val="single" w:sz="6" w:space="1" w:color="auto"/>
-        </w:pBdr>
+        <w:lastRenderedPageBreak/>
+        <w:t>Refe</w:t>
+      </w:r>
+      <w:bookmarkStart w:id="0" w:name="_GoBack"/>
+      <w:bookmarkEnd w:id="0"/>
+      <w:r>
         <w:rPr>
           <w:b/>
           <w:sz w:val="32"/>
         </w:rPr>
-      </w:pPr>
-      <w:r>
-        <w:rPr>
-          <w:b/>
-          <w:sz w:val="32"/>
-        </w:rPr>
-        <w:t>References</w:t>
-      </w:r>
-    </w:p>
-    <w:p/>
+        <w:t>rences</w:t>
+      </w:r>
+    </w:p>
+    <w:p>
+      <w:r>
+        <w:t>Affinity</w:t>
+      </w:r>
+      <w:r>
+        <w:t>.</w:t>
+      </w:r>
+      <w:r>
+        <w:t xml:space="preserve"> (2014) </w:t>
+      </w:r>
+      <w:r>
+        <w:rPr>
+          <w:i/>
+        </w:rPr>
+        <w:t xml:space="preserve">Affinity Designer </w:t>
+      </w:r>
+      <w:r>
+        <w:t xml:space="preserve">[vector graphics editor]. Available from </w:t>
+      </w:r>
+      <w:hyperlink r:id="rId20" w:history="1">
+        <w:r>
+          <w:rPr>
+            <w:rStyle w:val="Hyperlink"/>
+          </w:rPr>
+          <w:t>https://affinity.serif.com/en-gb/</w:t>
+        </w:r>
+      </w:hyperlink>
+      <w:r>
+        <w:t xml:space="preserve"> [accessed 25</w:t>
+      </w:r>
+      <w:r>
+        <w:rPr>
+          <w:vertAlign w:val="superscript"/>
+        </w:rPr>
+        <w:t>th</w:t>
+      </w:r>
+      <w:r>
+        <w:t xml:space="preserve"> April 2018].</w:t>
+      </w:r>
+    </w:p>
+    <w:p>
+      <w:r>
+        <w:t>BBC Media Applications Technologies Limited</w:t>
+      </w:r>
+      <w:r>
+        <w:t xml:space="preserve">. (2013) </w:t>
+      </w:r>
+      <w:r>
+        <w:rPr>
+          <w:i/>
+        </w:rPr>
+        <w:t>BBC Weather</w:t>
+      </w:r>
+      <w:r>
+        <w:t xml:space="preserve"> [app]. Available from </w:t>
+      </w:r>
+      <w:hyperlink r:id="rId21" w:history="1">
+        <w:r>
+          <w:rPr>
+            <w:rStyle w:val="Hyperlink"/>
+          </w:rPr>
+          <w:t>https://play.google.com/store/apps/details?id=bbc.mobile.weather&amp;hl=en_GB</w:t>
+        </w:r>
+      </w:hyperlink>
+      <w:r>
+        <w:t xml:space="preserve"> [accessed 23</w:t>
+      </w:r>
+      <w:r>
+        <w:rPr>
+          <w:vertAlign w:val="superscript"/>
+        </w:rPr>
+        <w:t>rd</w:t>
+      </w:r>
+      <w:r>
+        <w:t xml:space="preserve"> April 2018].</w:t>
+      </w:r>
+      <w:r>
+        <w:t xml:space="preserve"> </w:t>
+      </w:r>
+    </w:p>
+    <w:p>
+      <w:r>
+        <w:t xml:space="preserve">Heroku, Inc. (2007) </w:t>
+      </w:r>
+      <w:r>
+        <w:rPr>
+          <w:i/>
+        </w:rPr>
+        <w:t>Heroku</w:t>
+      </w:r>
+      <w:r>
+        <w:t xml:space="preserve"> [cloud platform as a service]. Available from </w:t>
+      </w:r>
+      <w:hyperlink r:id="rId22" w:history="1">
+        <w:r>
+          <w:rPr>
+            <w:rStyle w:val="Hyperlink"/>
+          </w:rPr>
+          <w:t>https://www.heroku.com/</w:t>
+        </w:r>
+      </w:hyperlink>
+      <w:r>
+        <w:t xml:space="preserve"> [accessed 25</w:t>
+      </w:r>
+      <w:r>
+        <w:rPr>
+          <w:vertAlign w:val="superscript"/>
+        </w:rPr>
+        <w:t>th</w:t>
+      </w:r>
+      <w:r>
+        <w:t xml:space="preserve"> April 2018].</w:t>
+      </w:r>
+    </w:p>
+    <w:p>
+      <w:proofErr w:type="spellStart"/>
+      <w:r>
+        <w:t>Hoehle</w:t>
+      </w:r>
+      <w:proofErr w:type="spellEnd"/>
+      <w:r>
+        <w:t>, H</w:t>
+      </w:r>
+      <w:r>
+        <w:t>.</w:t>
+      </w:r>
+      <w:r>
+        <w:t xml:space="preserve"> and Venkatesh, V. (2015) </w:t>
+      </w:r>
+      <w:r>
+        <w:t xml:space="preserve">Mobile Application Usability: Conceptualization </w:t>
+      </w:r>
+      <w:r>
+        <w:t>and</w:t>
+      </w:r>
+      <w:r>
+        <w:t xml:space="preserve"> Instrument Development. In: </w:t>
+      </w:r>
+      <w:r>
+        <w:rPr>
+          <w:i/>
+        </w:rPr>
+        <w:t>MIS Quarterly</w:t>
+      </w:r>
+      <w:r>
+        <w:t xml:space="preserve">. 39(2). 435-472. Available from </w:t>
+      </w:r>
+      <w:hyperlink r:id="rId23" w:history="1">
+        <w:r>
+          <w:rPr>
+            <w:rStyle w:val="Hyperlink"/>
+          </w:rPr>
+          <w:t>http://www.vvenkatesh.com/wp-content/uploads/dlm_uploads/2015/11/Hoehle-and-Venkatesh-2015-MISQ.pdf</w:t>
+        </w:r>
+      </w:hyperlink>
+      <w:r>
+        <w:t xml:space="preserve"> [accessed 25th April 2018]. </w:t>
+      </w:r>
+    </w:p>
+    <w:p>
+      <w:r>
+        <w:t xml:space="preserve">Lee, D., Kim J.Y. and </w:t>
+      </w:r>
+      <w:r>
+        <w:t xml:space="preserve">Yi, Y.M. (2014) </w:t>
+      </w:r>
+      <w:r>
+        <w:t>Antecedents and consequences of mobile phone usability: Linking simplicity and interactivity to satisfaction, trust, and brand loyalty</w:t>
+      </w:r>
+      <w:r>
+        <w:t xml:space="preserve">. In: </w:t>
+      </w:r>
+      <w:r>
+        <w:rPr>
+          <w:i/>
+        </w:rPr>
+        <w:t>Information &amp; Management</w:t>
+      </w:r>
+      <w:r>
+        <w:t xml:space="preserve">. 52(3). 295-304. Available from </w:t>
+      </w:r>
+      <w:hyperlink r:id="rId24" w:history="1">
+        <w:r>
+          <w:rPr>
+            <w:rStyle w:val="Hyperlink"/>
+          </w:rPr>
+          <w:t>https://www.sciencedirect.com/science/article/abs/pii/S0378720614001463</w:t>
+        </w:r>
+      </w:hyperlink>
+      <w:r>
+        <w:t xml:space="preserve"> [accessed 25th April 2018].</w:t>
+      </w:r>
+    </w:p>
+    <w:p>
+      <w:r>
+        <w:t xml:space="preserve">Met Office. (2013) </w:t>
+      </w:r>
+      <w:r>
+        <w:rPr>
+          <w:i/>
+        </w:rPr>
+        <w:t>Met Office Weather Forecast</w:t>
+      </w:r>
+      <w:r>
+        <w:t xml:space="preserve"> [app]. Available from </w:t>
+      </w:r>
+      <w:hyperlink r:id="rId25" w:history="1">
+        <w:r>
+          <w:rPr>
+            <w:rStyle w:val="Hyperlink"/>
+          </w:rPr>
+          <w:t>https://play.google.com/store/apps/details?id=uk.gov.metoffice.weather.android&amp;hl=en_GB</w:t>
+        </w:r>
+      </w:hyperlink>
+      <w:r>
+        <w:t xml:space="preserve"> [accessed 25</w:t>
+      </w:r>
+      <w:r>
+        <w:rPr>
+          <w:vertAlign w:val="superscript"/>
+        </w:rPr>
+        <w:t>th</w:t>
+      </w:r>
+      <w:r>
+        <w:t xml:space="preserve"> April 2018].</w:t>
+      </w:r>
+    </w:p>
+    <w:p>
+      <w:r>
+        <w:t>Mongo</w:t>
+      </w:r>
+      <w:r>
+        <w:t>DB</w:t>
+      </w:r>
+      <w:r>
+        <w:t xml:space="preserve"> Inc. (2009) </w:t>
+      </w:r>
+      <w:r>
+        <w:rPr>
+          <w:i/>
+        </w:rPr>
+        <w:t>MongoDB</w:t>
+      </w:r>
+      <w:r>
+        <w:t xml:space="preserve"> [database plugin]. Available from </w:t>
+      </w:r>
+      <w:hyperlink r:id="rId26" w:history="1">
+        <w:r>
+          <w:rPr>
+            <w:rStyle w:val="Hyperlink"/>
+          </w:rPr>
+          <w:t>https://www.mongodb.com/</w:t>
+        </w:r>
+      </w:hyperlink>
+      <w:r>
+        <w:t xml:space="preserve"> [accessed 25</w:t>
+      </w:r>
+      <w:r>
+        <w:rPr>
+          <w:vertAlign w:val="superscript"/>
+        </w:rPr>
+        <w:t>th</w:t>
+      </w:r>
+      <w:r>
+        <w:t xml:space="preserve"> April 2018]. </w:t>
+      </w:r>
+    </w:p>
     <w:sectPr>
-      <w:headerReference w:type="default" r:id="rId19"/>
-      <w:footerReference w:type="default" r:id="rId20"/>
+      <w:headerReference w:type="default" r:id="rId27"/>
+      <w:footerReference w:type="default" r:id="rId28"/>
       <w:pgSz w:w="11906" w:h="16838"/>
       <w:pgMar w:top="1440" w:right="1440" w:bottom="1440" w:left="1440" w:header="708" w:footer="708" w:gutter="0"/>
       <w:cols w:space="708"/>
@@ -1947,7 +2726,6 @@
         <w:docPartUnique/>
       </w:docPartObj>
     </w:sdtPr>
-    <w:sdtEndPr/>
     <w:sdtContent>
       <w:sdt>
         <w:sdtPr>
@@ -1957,7 +2735,6 @@
             <w:docPartUnique/>
           </w:docPartObj>
         </w:sdtPr>
-        <w:sdtEndPr/>
         <w:sdtContent>
           <w:p>
             <w:pPr>
@@ -1998,7 +2775,7 @@
                 <w:bCs/>
                 <w:noProof/>
               </w:rPr>
-              <w:t>8</w:t>
+              <w:t>10</w:t>
             </w:r>
             <w:r>
               <w:rPr>
@@ -2043,7 +2820,7 @@
                 <w:bCs/>
                 <w:noProof/>
               </w:rPr>
-              <w:t>8</w:t>
+              <w:t>10</w:t>
             </w:r>
             <w:r>
               <w:rPr>
@@ -2814,6 +3591,18 @@
       <w:shd w:val="clear" w:color="auto" w:fill="E6E6E6"/>
     </w:rPr>
   </w:style>
+  <w:style w:type="character" w:styleId="FollowedHyperlink">
+    <w:name w:val="FollowedHyperlink"/>
+    <w:basedOn w:val="DefaultParagraphFont"/>
+    <w:uiPriority w:val="99"/>
+    <w:semiHidden/>
+    <w:unhideWhenUsed/>
+    <w:rsid w:val="00A5264A"/>
+    <w:rPr>
+      <w:color w:val="954F72" w:themeColor="followedHyperlink"/>
+      <w:u w:val="single"/>
+    </w:rPr>
+  </w:style>
 </w:styles>
 </file>
 
@@ -3117,7 +3906,7 @@
 </file>
 
 <file path=customXml/itemProps1.xml><?xml version="1.0" encoding="utf-8"?>
-<ds:datastoreItem xmlns:ds="http://schemas.openxmlformats.org/officeDocument/2006/customXml" ds:itemID="{D6EEFCF9-85EB-417F-B5D1-E14775A65C78}">
+<ds:datastoreItem xmlns:ds="http://schemas.openxmlformats.org/officeDocument/2006/customXml" ds:itemID="{EDD3421D-82E4-4D83-9BD2-0BB02480D3D0}">
   <ds:schemaRefs>
     <ds:schemaRef ds:uri="http://schemas.openxmlformats.org/officeDocument/2006/bibliography"/>
   </ds:schemaRefs>

</xml_diff>

<commit_message>
Completed 2nd draft of the report.
</commit_message>
<xml_diff>
--- a/Cross-Platform Development Report.docx
+++ b/Cross-Platform Development Report.docx
@@ -469,11 +469,9 @@
       <w:r>
         <w:t xml:space="preserve">ice, </w:t>
       </w:r>
-      <w:proofErr w:type="spellStart"/>
-      <w:r>
-        <w:t>xxxx</w:t>
-      </w:r>
-      <w:proofErr w:type="spellEnd"/>
+      <w:r>
+        <w:t>2013</w:t>
+      </w:r>
       <w:r>
         <w:t xml:space="preserve">). </w:t>
       </w:r>
@@ -1067,9 +1065,9 @@
           <w:noProof/>
         </w:rPr>
         <w:drawing>
-          <wp:inline distT="0" distB="0" distL="0" distR="0" wp14:anchorId="5CD31C21" wp14:editId="4D9003C8">
-            <wp:extent cx="5731510" cy="2187575"/>
-            <wp:effectExtent l="0" t="0" r="2540" b="3175"/>
+          <wp:inline distT="0" distB="0" distL="0" distR="0" wp14:anchorId="5CD31C21" wp14:editId="07FCBCB8">
+            <wp:extent cx="5057775" cy="1930427"/>
+            <wp:effectExtent l="0" t="0" r="0" b="0"/>
             <wp:docPr id="5" name="Picture 5"/>
             <wp:cNvGraphicFramePr>
               <a:graphicFrameLocks xmlns:a="http://schemas.openxmlformats.org/drawingml/2006/main" noChangeAspect="1"/>
@@ -1096,7 +1094,7 @@
                   <pic:spPr>
                     <a:xfrm>
                       <a:off x="0" y="0"/>
-                      <a:ext cx="5731510" cy="2187575"/>
+                      <a:ext cx="5072584" cy="1936079"/>
                     </a:xfrm>
                     <a:prstGeom prst="rect">
                       <a:avLst/>
@@ -1143,10 +1141,12 @@
         <w:t>This design was not well received by user testing participants, as many noted that it was impractical to keep having to constantly flip the card to look between different pieces of information</w:t>
       </w:r>
       <w:r>
-        <w:t xml:space="preserve"> (See figure 4)</w:t>
-      </w:r>
-      <w:r>
-        <w:t xml:space="preserve">. The testers did not find it very easy to use </w:t>
+        <w:t>.</w:t>
+      </w:r>
+    </w:p>
+    <w:p>
+      <w:r>
+        <w:t xml:space="preserve">The testers did not find it very easy to use </w:t>
       </w:r>
       <w:r>
         <w:t>because of</w:t>
@@ -1188,10 +1188,86 @@
         <w:t xml:space="preserve"> </w:t>
       </w:r>
     </w:p>
-    <w:p/>
     <w:p>
       <w:r>
         <w:lastRenderedPageBreak/>
+        <w:t xml:space="preserve">An iteration on this idea was created to for users to test again but they again found that flipping the card to see more data and interact with the community ratings feature seemed too inconvenient and more awkward than it should be (See figure 4). </w:t>
+      </w:r>
+    </w:p>
+    <w:p>
+      <w:pPr>
+        <w:jc w:val="center"/>
+      </w:pPr>
+      <w:r>
+        <w:rPr>
+          <w:noProof/>
+        </w:rPr>
+        <w:drawing>
+          <wp:inline distT="0" distB="0" distL="0" distR="0" wp14:anchorId="1F37A319" wp14:editId="228F984F">
+            <wp:extent cx="1495425" cy="2885908"/>
+            <wp:effectExtent l="0" t="0" r="0" b="0"/>
+            <wp:docPr id="13" name="Picture 13" descr="C:\Users\dcumb\AppData\Local\Microsoft\Windows\INetCache\Content.Word\28054126_1724530634277517_8072825_n.png"/>
+            <wp:cNvGraphicFramePr>
+              <a:graphicFrameLocks xmlns:a="http://schemas.openxmlformats.org/drawingml/2006/main" noChangeAspect="1"/>
+            </wp:cNvGraphicFramePr>
+            <a:graphic xmlns:a="http://schemas.openxmlformats.org/drawingml/2006/main">
+              <a:graphicData uri="http://schemas.openxmlformats.org/drawingml/2006/picture">
+                <pic:pic xmlns:pic="http://schemas.openxmlformats.org/drawingml/2006/picture">
+                  <pic:nvPicPr>
+                    <pic:cNvPr id="0" name="Picture 2" descr="C:\Users\dcumb\AppData\Local\Microsoft\Windows\INetCache\Content.Word\28054126_1724530634277517_8072825_n.png"/>
+                    <pic:cNvPicPr>
+                      <a:picLocks noChangeAspect="1" noChangeArrowheads="1"/>
+                    </pic:cNvPicPr>
+                  </pic:nvPicPr>
+                  <pic:blipFill>
+                    <a:blip r:embed="rId13" cstate="print">
+                      <a:extLst>
+                        <a:ext uri="{28A0092B-C50C-407E-A947-70E740481C1C}">
+                          <a14:useLocalDpi xmlns:a14="http://schemas.microsoft.com/office/drawing/2010/main" val="0"/>
+                        </a:ext>
+                      </a:extLst>
+                    </a:blip>
+                    <a:srcRect/>
+                    <a:stretch>
+                      <a:fillRect/>
+                    </a:stretch>
+                  </pic:blipFill>
+                  <pic:spPr bwMode="auto">
+                    <a:xfrm>
+                      <a:off x="0" y="0"/>
+                      <a:ext cx="1518986" cy="2931377"/>
+                    </a:xfrm>
+                    <a:prstGeom prst="rect">
+                      <a:avLst/>
+                    </a:prstGeom>
+                    <a:noFill/>
+                    <a:ln>
+                      <a:noFill/>
+                    </a:ln>
+                  </pic:spPr>
+                </pic:pic>
+              </a:graphicData>
+            </a:graphic>
+          </wp:inline>
+        </w:drawing>
+      </w:r>
+    </w:p>
+    <w:p>
+      <w:pPr>
+        <w:jc w:val="center"/>
+        <w:rPr>
+          <w:i/>
+        </w:rPr>
+      </w:pPr>
+      <w:r>
+        <w:rPr>
+          <w:i/>
+        </w:rPr>
+        <w:t>Figure 4: An interactive iteration on the initial prototype that attempts to show more information at once to the user.</w:t>
+      </w:r>
+    </w:p>
+    <w:p>
+      <w:r>
         <w:t xml:space="preserve">The next prototype </w:t>
       </w:r>
       <w:r>
@@ -1261,8 +1337,8 @@
           <w:noProof/>
         </w:rPr>
         <w:drawing>
-          <wp:inline distT="0" distB="0" distL="0" distR="0" wp14:anchorId="53CAC663" wp14:editId="2ED95992">
-            <wp:extent cx="5605950" cy="2676525"/>
+          <wp:inline distT="0" distB="0" distL="0" distR="0" wp14:anchorId="53CAC663" wp14:editId="658FE2BB">
+            <wp:extent cx="5162550" cy="2464827"/>
             <wp:effectExtent l="0" t="0" r="0" b="0"/>
             <wp:docPr id="6" name="Picture 6" descr="C:\Users\dcumb\AppData\Local\Microsoft\Windows\INetCache\Content.Word\CPD-FinalConcept.png"/>
             <wp:cNvGraphicFramePr>
@@ -1278,7 +1354,7 @@
                     </pic:cNvPicPr>
                   </pic:nvPicPr>
                   <pic:blipFill rotWithShape="1">
-                    <a:blip r:embed="rId13" cstate="print">
+                    <a:blip r:embed="rId14" cstate="print">
                       <a:extLst>
                         <a:ext uri="{28A0092B-C50C-407E-A947-70E740481C1C}">
                           <a14:useLocalDpi xmlns:a14="http://schemas.microsoft.com/office/drawing/2010/main" val="0"/>
@@ -1291,7 +1367,7 @@
                   <pic:spPr bwMode="auto">
                     <a:xfrm>
                       <a:off x="0" y="0"/>
-                      <a:ext cx="5610091" cy="2678502"/>
+                      <a:ext cx="5177157" cy="2471801"/>
                     </a:xfrm>
                     <a:prstGeom prst="rect">
                       <a:avLst/>
@@ -1321,10 +1397,11 @@
         <w:rPr>
           <w:noProof/>
         </w:rPr>
+        <w:lastRenderedPageBreak/>
         <w:drawing>
-          <wp:inline distT="0" distB="0" distL="0" distR="0" wp14:anchorId="50692D30" wp14:editId="6D77885E">
-            <wp:extent cx="6147435" cy="2352575"/>
-            <wp:effectExtent l="0" t="0" r="5715" b="0"/>
+          <wp:inline distT="0" distB="0" distL="0" distR="0" wp14:anchorId="50692D30" wp14:editId="3C334A38">
+            <wp:extent cx="5448300" cy="2085022"/>
+            <wp:effectExtent l="0" t="0" r="0" b="0"/>
             <wp:docPr id="7" name="Picture 7" descr="C:\Users\dcumb\AppData\Local\Microsoft\Windows\INetCache\Content.Word\CPD-FinalConcept.png"/>
             <wp:cNvGraphicFramePr>
               <a:graphicFrameLocks xmlns:a="http://schemas.openxmlformats.org/drawingml/2006/main" noChangeAspect="1"/>
@@ -1339,7 +1416,7 @@
                     </pic:cNvPicPr>
                   </pic:nvPicPr>
                   <pic:blipFill rotWithShape="1">
-                    <a:blip r:embed="rId14" cstate="print">
+                    <a:blip r:embed="rId15" cstate="print">
                       <a:extLst>
                         <a:ext uri="{28A0092B-C50C-407E-A947-70E740481C1C}">
                           <a14:useLocalDpi xmlns:a14="http://schemas.microsoft.com/office/drawing/2010/main" val="0"/>
@@ -1352,7 +1429,7 @@
                   <pic:spPr bwMode="auto">
                     <a:xfrm>
                       <a:off x="0" y="0"/>
-                      <a:ext cx="6150814" cy="2353868"/>
+                      <a:ext cx="5476664" cy="2095877"/>
                     </a:xfrm>
                     <a:prstGeom prst="rect">
                       <a:avLst/>
@@ -1383,8 +1460,8 @@
           <w:noProof/>
         </w:rPr>
         <w:drawing>
-          <wp:inline distT="0" distB="0" distL="0" distR="0" wp14:anchorId="7970EE25" wp14:editId="03D57B96">
-            <wp:extent cx="1257300" cy="2233528"/>
+          <wp:inline distT="0" distB="0" distL="0" distR="0" wp14:anchorId="7970EE25" wp14:editId="3DBA5770">
+            <wp:extent cx="1066800" cy="1895114"/>
             <wp:effectExtent l="0" t="0" r="0" b="0"/>
             <wp:docPr id="8" name="Picture 8" descr="C:\Users\dcumb\AppData\Local\Microsoft\Windows\INetCache\Content.Word\CPD-FinalConcept-rainmap.png"/>
             <wp:cNvGraphicFramePr>
@@ -1400,7 +1477,7 @@
                     </pic:cNvPicPr>
                   </pic:nvPicPr>
                   <pic:blipFill>
-                    <a:blip r:embed="rId15" cstate="print">
+                    <a:blip r:embed="rId16" cstate="print">
                       <a:extLst>
                         <a:ext uri="{28A0092B-C50C-407E-A947-70E740481C1C}">
                           <a14:useLocalDpi xmlns:a14="http://schemas.microsoft.com/office/drawing/2010/main" val="0"/>
@@ -1415,7 +1492,7 @@
                   <pic:spPr bwMode="auto">
                     <a:xfrm>
                       <a:off x="0" y="0"/>
-                      <a:ext cx="1263184" cy="2243980"/>
+                      <a:ext cx="1076402" cy="1912171"/>
                     </a:xfrm>
                     <a:prstGeom prst="rect">
                       <a:avLst/>
@@ -1463,140 +1540,287 @@
     </w:p>
     <w:p>
       <w:r>
+        <w:t>Following on with suggestions pointed out by user testers</w:t>
+      </w:r>
+      <w:r>
+        <w:t xml:space="preserve"> evaluating the last prototype</w:t>
+      </w:r>
+      <w:r>
+        <w:t>, a</w:t>
+      </w:r>
+      <w:r>
+        <w:t xml:space="preserve"> tutorial was introduced into this prototype which helps user understand the basics of the app and how the community ratings features works. The tutorial was evaluated by fellow colleagues to determine </w:t>
+      </w:r>
+      <w:r>
+        <w:t>its</w:t>
+      </w:r>
+      <w:r>
+        <w:t xml:space="preserve"> effectiveness,</w:t>
+      </w:r>
+      <w:r>
+        <w:t xml:space="preserve"> which was met with positive responses</w:t>
+      </w:r>
+      <w:r>
+        <w:t>.</w:t>
+      </w:r>
+      <w:r>
+        <w:t xml:space="preserve"> Testers noted that the tutorial better helped them understand the community ratings feature, how it works, how to use it, and how the user may potentially benefit from this feature</w:t>
+      </w:r>
+      <w:r>
+        <w:t>.</w:t>
+      </w:r>
+      <w:r>
+        <w:t xml:space="preserve"> </w:t>
+      </w:r>
+      <w:r>
+        <w:t>A wireframe was produced that mimicked the layout and design of the initial prototype (See Figure 6).</w:t>
+      </w:r>
+    </w:p>
+    <w:p>
+      <w:pPr>
+        <w:jc w:val="center"/>
+      </w:pPr>
+      <w:r>
+        <w:rPr>
+          <w:noProof/>
+        </w:rPr>
+        <w:drawing>
+          <wp:inline distT="0" distB="0" distL="0" distR="0" wp14:anchorId="19899E11" wp14:editId="5D6CBF0E">
+            <wp:extent cx="1292302" cy="2171700"/>
+            <wp:effectExtent l="0" t="0" r="3175" b="0"/>
+            <wp:docPr id="12" name="Picture 12" descr="C:\Users\dcumb\AppData\Local\Microsoft\Windows\INetCache\Content.Word\29855937_1771938512870062_397332377_n (1).png"/>
+            <wp:cNvGraphicFramePr>
+              <a:graphicFrameLocks xmlns:a="http://schemas.openxmlformats.org/drawingml/2006/main" noChangeAspect="1"/>
+            </wp:cNvGraphicFramePr>
+            <a:graphic xmlns:a="http://schemas.openxmlformats.org/drawingml/2006/main">
+              <a:graphicData uri="http://schemas.openxmlformats.org/drawingml/2006/picture">
+                <pic:pic xmlns:pic="http://schemas.openxmlformats.org/drawingml/2006/picture">
+                  <pic:nvPicPr>
+                    <pic:cNvPr id="0" name="Picture 1" descr="C:\Users\dcumb\AppData\Local\Microsoft\Windows\INetCache\Content.Word\29855937_1771938512870062_397332377_n (1).png"/>
+                    <pic:cNvPicPr>
+                      <a:picLocks noChangeAspect="1" noChangeArrowheads="1"/>
+                    </pic:cNvPicPr>
+                  </pic:nvPicPr>
+                  <pic:blipFill>
+                    <a:blip r:embed="rId17" cstate="print">
+                      <a:extLst>
+                        <a:ext uri="{28A0092B-C50C-407E-A947-70E740481C1C}">
+                          <a14:useLocalDpi xmlns:a14="http://schemas.microsoft.com/office/drawing/2010/main" val="0"/>
+                        </a:ext>
+                      </a:extLst>
+                    </a:blip>
+                    <a:srcRect/>
+                    <a:stretch>
+                      <a:fillRect/>
+                    </a:stretch>
+                  </pic:blipFill>
+                  <pic:spPr bwMode="auto">
+                    <a:xfrm>
+                      <a:off x="0" y="0"/>
+                      <a:ext cx="1318307" cy="2215400"/>
+                    </a:xfrm>
+                    <a:prstGeom prst="rect">
+                      <a:avLst/>
+                    </a:prstGeom>
+                    <a:noFill/>
+                    <a:ln>
+                      <a:noFill/>
+                    </a:ln>
+                  </pic:spPr>
+                </pic:pic>
+              </a:graphicData>
+            </a:graphic>
+          </wp:inline>
+        </w:drawing>
+      </w:r>
+    </w:p>
+    <w:p>
+      <w:pPr>
+        <w:jc w:val="center"/>
+        <w:rPr>
+          <w:i/>
+        </w:rPr>
+      </w:pPr>
+      <w:r>
+        <w:rPr>
+          <w:i/>
+        </w:rPr>
+        <w:t>Figure 6: The initial wireframe layout with the weather API built in and successfully fetching data about the current weather conditions.</w:t>
+      </w:r>
+    </w:p>
+    <w:p>
+      <w:r>
         <w:lastRenderedPageBreak/>
-        <w:t>Following on with suggestions pointed out by user testers</w:t>
-      </w:r>
-      <w:r>
-        <w:t xml:space="preserve"> evaluating the last prototype</w:t>
-      </w:r>
-      <w:r>
-        <w:t>, a</w:t>
-      </w:r>
-      <w:r>
-        <w:t xml:space="preserve"> tutorial was introduced into this prototype which helps user understand the basics of the app and how the community ratings features works. The tutorial was evaluated by fellow colleagues to determine </w:t>
-      </w:r>
-      <w:r>
-        <w:t>its</w:t>
-      </w:r>
-      <w:r>
-        <w:t xml:space="preserve"> effectiveness,</w:t>
-      </w:r>
-      <w:r>
-        <w:t xml:space="preserve"> which was met with positive responses</w:t>
+        <w:t xml:space="preserve">Another improvement over the original design </w:t>
+      </w:r>
+      <w:r>
+        <w:t>is how the community ratings feature has been implemented. The feature now provides the user with a popup asking them about what the current weather conditions are like outside compared to the forecasted prediction. This method, while arguably more intrusive, means that the likelihood of users contributing</w:t>
+      </w:r>
+      <w:r>
+        <w:t xml:space="preserve"> and using</w:t>
+      </w:r>
+      <w:r>
+        <w:t xml:space="preserve"> the community ratings </w:t>
+      </w:r>
+      <w:r>
+        <w:t xml:space="preserve">feature </w:t>
+      </w:r>
+      <w:r>
+        <w:t xml:space="preserve">will increase significantly. </w:t>
+      </w:r>
+      <w:r>
+        <w:t xml:space="preserve">Another feature was also proposed in this prototype, a heatmap layered over </w:t>
+      </w:r>
+      <w:r>
+        <w:t>google maps allows</w:t>
+      </w:r>
+      <w:r>
+        <w:t xml:space="preserve"> for users to see exactly where </w:t>
+      </w:r>
+      <w:r>
+        <w:t>adverse weather has been reported.</w:t>
+      </w:r>
+    </w:p>
+    <w:p>
+      <w:r>
+        <w:t>The popup improves over the original design by making it easier</w:t>
+      </w:r>
+      <w:r>
+        <w:t xml:space="preserve"> and quicker</w:t>
+      </w:r>
+      <w:r>
+        <w:t xml:space="preserve"> for </w:t>
+      </w:r>
+      <w:r>
+        <w:t xml:space="preserve">the </w:t>
+      </w:r>
+      <w:r>
+        <w:t>user to answer</w:t>
+      </w:r>
+      <w:r>
+        <w:t xml:space="preserve">, rather </w:t>
+      </w:r>
+      <w:r>
+        <w:t>than them</w:t>
+      </w:r>
+      <w:r>
+        <w:t xml:space="preserve"> swiping to the end of the card to find the feature. </w:t>
+      </w:r>
+      <w:r>
+        <w:t xml:space="preserve">This improvement also aligns with the 3-click rule of usability, that implies that the average user will </w:t>
+      </w:r>
+      <w:r>
+        <w:t>be left frustrated if they cannot find what t</w:t>
+      </w:r>
+      <w:r>
+        <w:t>hey are looking for in 3 clicks.</w:t>
+      </w:r>
+    </w:p>
+    <w:p>
+      <w:r>
+        <w:t>As the app could be used in a variety of public/outdoor environments, e</w:t>
+      </w:r>
+      <w:r>
+        <w:t xml:space="preserve">xtra care was given to one handed usage of the app, </w:t>
+      </w:r>
+      <w:r>
+        <w:t xml:space="preserve">by </w:t>
+      </w:r>
+      <w:r>
+        <w:t xml:space="preserve">making sure </w:t>
+      </w:r>
+      <w:r>
+        <w:t xml:space="preserve">all critical elements are reachable even on larger display </w:t>
+      </w:r>
+      <w:r>
+        <w:t>devices</w:t>
+      </w:r>
+      <w:r>
+        <w:t xml:space="preserve"> which was well received by testers as they noted usability was much better than the previous prototype</w:t>
       </w:r>
       <w:r>
         <w:t>.</w:t>
       </w:r>
       <w:r>
-        <w:t xml:space="preserve"> Testers noted that the tutorial better helped them understand the community ratings feature, how it works, how to use it, and how the user may potentially benefit from this feature</w:t>
-      </w:r>
-      <w:r>
-        <w:t xml:space="preserve"> (See figure 6)</w:t>
-      </w:r>
-      <w:r>
-        <w:t xml:space="preserve">. </w:t>
+        <w:t xml:space="preserve"> This design then matured into the final look of the app shown below (See figure 7).</w:t>
       </w:r>
       <w:r>
         <w:t xml:space="preserve"> </w:t>
       </w:r>
-    </w:p>
-    <w:p>
-      <w:r>
-        <w:t xml:space="preserve">Another improvement over the original design </w:t>
-      </w:r>
-      <w:r>
-        <w:t>is how the community ratings feature has been implemented. The feature now provides the user with a popup asking them about what the current weather conditions are like outside compared to the forecasted prediction. This method, while arguably more intrusive, means that the likelihood of users contributing</w:t>
-      </w:r>
-      <w:r>
-        <w:t xml:space="preserve"> and using</w:t>
-      </w:r>
-      <w:r>
-        <w:t xml:space="preserve"> the community ratings </w:t>
-      </w:r>
-      <w:r>
-        <w:t xml:space="preserve">feature </w:t>
-      </w:r>
-      <w:r>
-        <w:t xml:space="preserve">will increase significantly. </w:t>
-      </w:r>
-      <w:r>
-        <w:t xml:space="preserve">Another feature was also proposed in this prototype, a heatmap layered over </w:t>
-      </w:r>
-      <w:r>
-        <w:t>google maps allows</w:t>
-      </w:r>
-      <w:r>
-        <w:t xml:space="preserve"> for users to see exactly where </w:t>
-      </w:r>
-      <w:r>
-        <w:t>adverse weather has been reported.</w:t>
-      </w:r>
-    </w:p>
-    <w:p>
-      <w:r>
-        <w:t>The popup improves over the original design by making it easier</w:t>
-      </w:r>
-      <w:r>
-        <w:t xml:space="preserve"> and quicker</w:t>
-      </w:r>
-      <w:r>
-        <w:t xml:space="preserve"> for </w:t>
-      </w:r>
-      <w:r>
-        <w:t xml:space="preserve">the </w:t>
-      </w:r>
-      <w:r>
-        <w:t>user to answer</w:t>
-      </w:r>
-      <w:r>
-        <w:t xml:space="preserve">, rather </w:t>
-      </w:r>
-      <w:r>
-        <w:t>than them</w:t>
-      </w:r>
-      <w:r>
-        <w:t xml:space="preserve"> swiping to the end of the card to find the feature. </w:t>
-      </w:r>
-      <w:r>
-        <w:t xml:space="preserve">This improvement also aligns with the 3-click rule of usability, that implies that the average user will </w:t>
-      </w:r>
-      <w:r>
-        <w:t>be left frustrated if they cannot find what t</w:t>
-      </w:r>
-      <w:r>
-        <w:t>hey are looking for in 3 clicks.</w:t>
-      </w:r>
-    </w:p>
-    <w:p>
-      <w:r>
-        <w:t>As the app could be used in a variety of public/outdoor environments, e</w:t>
-      </w:r>
-      <w:r>
-        <w:t xml:space="preserve">xtra care was given to one handed usage of the app, </w:t>
-      </w:r>
-      <w:r>
-        <w:t xml:space="preserve">by </w:t>
-      </w:r>
-      <w:r>
-        <w:t xml:space="preserve">making sure </w:t>
-      </w:r>
-      <w:r>
-        <w:t xml:space="preserve">all critical elements are reachable even on larger display </w:t>
-      </w:r>
-      <w:r>
-        <w:t>devices</w:t>
-      </w:r>
-      <w:r>
-        <w:t xml:space="preserve"> which was well received by testers as they noted usability was much better than the previous prototype</w:t>
-      </w:r>
-      <w:r>
-        <w:t>.</w:t>
-      </w:r>
       <w:r>
         <w:t xml:space="preserve"> </w:t>
       </w:r>
-      <w:r>
-        <w:t xml:space="preserve"> </w:t>
+    </w:p>
+    <w:p>
+      <w:pPr>
+        <w:jc w:val="center"/>
+      </w:pPr>
+      <w:r>
+        <w:rPr>
+          <w:noProof/>
+        </w:rPr>
+        <w:drawing>
+          <wp:inline distT="0" distB="0" distL="0" distR="0" wp14:anchorId="0F0FE16C" wp14:editId="1635C55A">
+            <wp:extent cx="3771900" cy="2886978"/>
+            <wp:effectExtent l="0" t="0" r="0" b="8890"/>
+            <wp:docPr id="14" name="Picture 14" descr="C:\Users\dcumb\AppData\Local\Microsoft\Windows\INetCache\Content.Word\Screenshot_4.png"/>
+            <wp:cNvGraphicFramePr>
+              <a:graphicFrameLocks xmlns:a="http://schemas.openxmlformats.org/drawingml/2006/main" noChangeAspect="1"/>
+            </wp:cNvGraphicFramePr>
+            <a:graphic xmlns:a="http://schemas.openxmlformats.org/drawingml/2006/main">
+              <a:graphicData uri="http://schemas.openxmlformats.org/drawingml/2006/picture">
+                <pic:pic xmlns:pic="http://schemas.openxmlformats.org/drawingml/2006/picture">
+                  <pic:nvPicPr>
+                    <pic:cNvPr id="0" name="Picture 3" descr="C:\Users\dcumb\AppData\Local\Microsoft\Windows\INetCache\Content.Word\Screenshot_4.png"/>
+                    <pic:cNvPicPr>
+                      <a:picLocks noChangeAspect="1" noChangeArrowheads="1"/>
+                    </pic:cNvPicPr>
+                  </pic:nvPicPr>
+                  <pic:blipFill>
+                    <a:blip r:embed="rId18" cstate="print">
+                      <a:extLst>
+                        <a:ext uri="{28A0092B-C50C-407E-A947-70E740481C1C}">
+                          <a14:useLocalDpi xmlns:a14="http://schemas.microsoft.com/office/drawing/2010/main" val="0"/>
+                        </a:ext>
+                      </a:extLst>
+                    </a:blip>
+                    <a:srcRect/>
+                    <a:stretch>
+                      <a:fillRect/>
+                    </a:stretch>
+                  </pic:blipFill>
+                  <pic:spPr bwMode="auto">
+                    <a:xfrm>
+                      <a:off x="0" y="0"/>
+                      <a:ext cx="3802183" cy="2910156"/>
+                    </a:xfrm>
+                    <a:prstGeom prst="rect">
+                      <a:avLst/>
+                    </a:prstGeom>
+                    <a:noFill/>
+                    <a:ln>
+                      <a:noFill/>
+                    </a:ln>
+                  </pic:spPr>
+                </pic:pic>
+              </a:graphicData>
+            </a:graphic>
+          </wp:inline>
+        </w:drawing>
+      </w:r>
+    </w:p>
+    <w:p>
+      <w:pPr>
+        <w:jc w:val="center"/>
+        <w:rPr>
+          <w:i/>
+        </w:rPr>
+      </w:pPr>
+      <w:r>
+        <w:rPr>
+          <w:i/>
+        </w:rPr>
+        <w:t>Figure 7: The final look of the app shown on an Apple iPad Mini 2 in landscape mode.</w:t>
       </w:r>
     </w:p>
     <w:p/>
@@ -1605,16 +1829,20 @@
     <w:p/>
     <w:p/>
     <w:p/>
-    <w:p/>
-    <w:p/>
-    <w:p/>
-    <w:p/>
-    <w:p/>
-    <w:p/>
-    <w:p/>
-    <w:p/>
-    <w:p/>
-    <w:p/>
+    <w:p>
+      <w:pPr>
+        <w:pBdr>
+          <w:bottom w:val="single" w:sz="6" w:space="1" w:color="auto"/>
+        </w:pBdr>
+      </w:pPr>
+    </w:p>
+    <w:p>
+      <w:pPr>
+        <w:pBdr>
+          <w:bottom w:val="single" w:sz="6" w:space="1" w:color="auto"/>
+        </w:pBdr>
+      </w:pPr>
+    </w:p>
     <w:p>
       <w:pPr>
         <w:pBdr>
@@ -1686,7 +1914,7 @@
                     </pic:cNvPicPr>
                   </pic:nvPicPr>
                   <pic:blipFill rotWithShape="1">
-                    <a:blip r:embed="rId16" cstate="print">
+                    <a:blip r:embed="rId19" cstate="print">
                       <a:extLst>
                         <a:ext uri="{28A0092B-C50C-407E-A947-70E740481C1C}">
                           <a14:useLocalDpi xmlns:a14="http://schemas.microsoft.com/office/drawing/2010/main" val="0"/>
@@ -1742,7 +1970,7 @@
                     </pic:cNvPicPr>
                   </pic:nvPicPr>
                   <pic:blipFill rotWithShape="1">
-                    <a:blip r:embed="rId17" cstate="print">
+                    <a:blip r:embed="rId20" cstate="print">
                       <a:extLst>
                         <a:ext uri="{28A0092B-C50C-407E-A947-70E740481C1C}">
                           <a14:useLocalDpi xmlns:a14="http://schemas.microsoft.com/office/drawing/2010/main" val="0"/>
@@ -1856,20 +2084,12 @@
         </w:rPr>
         <w:t xml:space="preserve">(1440 x </w:t>
       </w:r>
-      <w:proofErr w:type="gramStart"/>
-      <w:r>
-        <w:rPr>
-          <w:i/>
-        </w:rPr>
-        <w:t>2880</w:t>
-      </w:r>
-      <w:r>
-        <w:rPr>
-          <w:i/>
-        </w:rPr>
-        <w:t xml:space="preserve"> ;</w:t>
-      </w:r>
-      <w:proofErr w:type="gramEnd"/>
+      <w:r>
+        <w:rPr>
+          <w:i/>
+        </w:rPr>
+        <w:t>2880;</w:t>
+      </w:r>
       <w:r>
         <w:rPr>
           <w:i/>
@@ -1894,6 +2114,8 @@
         </w:rPr>
         <w:t xml:space="preserve"> devices.</w:t>
       </w:r>
+      <w:bookmarkStart w:id="0" w:name="_GoBack"/>
+      <w:bookmarkEnd w:id="0"/>
     </w:p>
     <w:p>
       <w:r>
@@ -1952,7 +2174,7 @@
       </w:r>
     </w:p>
     <w:p>
-      <w:hyperlink r:id="rId18" w:history="1">
+      <w:hyperlink r:id="rId21" w:history="1">
         <w:r>
           <w:rPr>
             <w:rStyle w:val="Hyperlink"/>
@@ -1977,11 +2199,9 @@
       <w:r>
         <w:t xml:space="preserve"> (Yeoman Inc., </w:t>
       </w:r>
-      <w:proofErr w:type="spellStart"/>
-      <w:r>
-        <w:t>xxxx</w:t>
-      </w:r>
-      <w:proofErr w:type="spellEnd"/>
+      <w:r>
+        <w:t>2012</w:t>
+      </w:r>
       <w:r>
         <w:t>)</w:t>
       </w:r>
@@ -2005,6 +2225,9 @@
       </w:r>
       <w:r>
         <w:t xml:space="preserve"> </w:t>
+      </w:r>
+      <w:r>
+        <w:t>There w</w:t>
       </w:r>
     </w:p>
     <w:p>
@@ -2082,7 +2305,7 @@
                     </pic:cNvPicPr>
                   </pic:nvPicPr>
                   <pic:blipFill>
-                    <a:blip r:embed="rId19">
+                    <a:blip r:embed="rId22">
                       <a:extLst>
                         <a:ext uri="{28A0092B-C50C-407E-A947-70E740481C1C}">
                           <a14:useLocalDpi xmlns:a14="http://schemas.microsoft.com/office/drawing/2010/main" val="0"/>
@@ -2191,7 +2414,13 @@
         <w:t xml:space="preserve"> not adding anything meaningful to the overall experience</w:t>
       </w:r>
       <w:r>
-        <w:t xml:space="preserve">. </w:t>
+        <w:t xml:space="preserve"> and this was reflected through some initial </w:t>
+      </w:r>
+      <w:r>
+        <w:t>testing.</w:t>
+      </w:r>
+      <w:r>
+        <w:t xml:space="preserve"> </w:t>
       </w:r>
       <w:proofErr w:type="spellStart"/>
       <w:r>
@@ -2400,16 +2629,7 @@
           <w:sz w:val="32"/>
         </w:rPr>
         <w:lastRenderedPageBreak/>
-        <w:t>Refe</w:t>
-      </w:r>
-      <w:bookmarkStart w:id="0" w:name="_GoBack"/>
-      <w:bookmarkEnd w:id="0"/>
-      <w:r>
-        <w:rPr>
-          <w:b/>
-          <w:sz w:val="32"/>
-        </w:rPr>
-        <w:t>rences</w:t>
+        <w:t>References</w:t>
       </w:r>
     </w:p>
     <w:p>
@@ -2431,7 +2651,7 @@
       <w:r>
         <w:t xml:space="preserve">[vector graphics editor]. Available from </w:t>
       </w:r>
-      <w:hyperlink r:id="rId20" w:history="1">
+      <w:hyperlink r:id="rId23" w:history="1">
         <w:r>
           <w:rPr>
             <w:rStyle w:val="Hyperlink"/>
@@ -2468,7 +2688,7 @@
       <w:r>
         <w:t xml:space="preserve"> [app]. Available from </w:t>
       </w:r>
-      <w:hyperlink r:id="rId21" w:history="1">
+      <w:hyperlink r:id="rId24" w:history="1">
         <w:r>
           <w:rPr>
             <w:rStyle w:val="Hyperlink"/>
@@ -2505,7 +2725,7 @@
       <w:r>
         <w:t xml:space="preserve"> [cloud platform as a service]. Available from </w:t>
       </w:r>
-      <w:hyperlink r:id="rId22" w:history="1">
+      <w:hyperlink r:id="rId25" w:history="1">
         <w:r>
           <w:rPr>
             <w:rStyle w:val="Hyperlink"/>
@@ -2559,7 +2779,7 @@
       <w:r>
         <w:t xml:space="preserve">. 39(2). 435-472. Available from </w:t>
       </w:r>
-      <w:hyperlink r:id="rId23" w:history="1">
+      <w:hyperlink r:id="rId26" w:history="1">
         <w:r>
           <w:rPr>
             <w:rStyle w:val="Hyperlink"/>
@@ -2593,7 +2813,7 @@
       <w:r>
         <w:t xml:space="preserve">. 52(3). 295-304. Available from </w:t>
       </w:r>
-      <w:hyperlink r:id="rId24" w:history="1">
+      <w:hyperlink r:id="rId27" w:history="1">
         <w:r>
           <w:rPr>
             <w:rStyle w:val="Hyperlink"/>
@@ -2618,7 +2838,7 @@
       <w:r>
         <w:t xml:space="preserve"> [app]. Available from </w:t>
       </w:r>
-      <w:hyperlink r:id="rId25" w:history="1">
+      <w:hyperlink r:id="rId28" w:history="1">
         <w:r>
           <w:rPr>
             <w:rStyle w:val="Hyperlink"/>
@@ -2658,7 +2878,7 @@
       <w:r>
         <w:t xml:space="preserve"> [database plugin]. Available from </w:t>
       </w:r>
-      <w:hyperlink r:id="rId26" w:history="1">
+      <w:hyperlink r:id="rId29" w:history="1">
         <w:r>
           <w:rPr>
             <w:rStyle w:val="Hyperlink"/>
@@ -2679,9 +2899,46 @@
         <w:t xml:space="preserve"> April 2018]. </w:t>
       </w:r>
     </w:p>
+    <w:p>
+      <w:r>
+        <w:t xml:space="preserve">Yeoman Inc., (2012) </w:t>
+      </w:r>
+      <w:r>
+        <w:rPr>
+          <w:i/>
+        </w:rPr>
+        <w:t>Yeoman</w:t>
+      </w:r>
+      <w:r>
+        <w:t xml:space="preserve"> [development tool]. Available from </w:t>
+      </w:r>
+      <w:hyperlink r:id="rId30" w:history="1">
+        <w:r>
+          <w:rPr>
+            <w:rStyle w:val="Hyperlink"/>
+          </w:rPr>
+          <w:t>http://yeoman.io/</w:t>
+        </w:r>
+      </w:hyperlink>
+      <w:r>
+        <w:t xml:space="preserve"> [accessed </w:t>
+      </w:r>
+      <w:r>
+        <w:t>25</w:t>
+      </w:r>
+      <w:r>
+        <w:rPr>
+          <w:vertAlign w:val="superscript"/>
+        </w:rPr>
+        <w:t>th</w:t>
+      </w:r>
+      <w:r>
+        <w:t xml:space="preserve"> April 2018].</w:t>
+      </w:r>
+    </w:p>
     <w:sectPr>
-      <w:headerReference w:type="default" r:id="rId27"/>
-      <w:footerReference w:type="default" r:id="rId28"/>
+      <w:headerReference w:type="default" r:id="rId31"/>
+      <w:footerReference w:type="default" r:id="rId32"/>
       <w:pgSz w:w="11906" w:h="16838"/>
       <w:pgMar w:top="1440" w:right="1440" w:bottom="1440" w:left="1440" w:header="708" w:footer="708" w:gutter="0"/>
       <w:cols w:space="708"/>
@@ -2775,7 +3032,7 @@
                 <w:bCs/>
                 <w:noProof/>
               </w:rPr>
-              <w:t>10</w:t>
+              <w:t>11</w:t>
             </w:r>
             <w:r>
               <w:rPr>
@@ -2820,7 +3077,7 @@
                 <w:bCs/>
                 <w:noProof/>
               </w:rPr>
-              <w:t>10</w:t>
+              <w:t>11</w:t>
             </w:r>
             <w:r>
               <w:rPr>
@@ -3906,7 +4163,7 @@
 </file>
 
 <file path=customXml/itemProps1.xml><?xml version="1.0" encoding="utf-8"?>
-<ds:datastoreItem xmlns:ds="http://schemas.openxmlformats.org/officeDocument/2006/customXml" ds:itemID="{EDD3421D-82E4-4D83-9BD2-0BB02480D3D0}">
+<ds:datastoreItem xmlns:ds="http://schemas.openxmlformats.org/officeDocument/2006/customXml" ds:itemID="{C694989D-C564-4400-A418-6BC5A47687AE}">
   <ds:schemaRefs>
     <ds:schemaRef ds:uri="http://schemas.openxmlformats.org/officeDocument/2006/bibliography"/>
   </ds:schemaRefs>

</xml_diff>

<commit_message>
Added SUS questionnaire to report.
</commit_message>
<xml_diff>
--- a/Cross-Platform Development Report.docx
+++ b/Cross-Platform Development Report.docx
@@ -52,6 +52,12 @@
       </w:r>
     </w:p>
     <w:p>
+      <w:pPr>
+        <w:rPr>
+          <w:b/>
+          <w:sz w:val="24"/>
+        </w:rPr>
+      </w:pPr>
       <w:r>
         <w:t xml:space="preserve">Have you ever been in </w:t>
       </w:r>
@@ -325,10 +331,10 @@
         <w:t xml:space="preserve">about </w:t>
       </w:r>
       <w:r>
-        <w:t>if</w:t>
-      </w:r>
-      <w:r>
-        <w:t xml:space="preserve"> he will need to </w:t>
+        <w:t xml:space="preserve">whether </w:t>
+      </w:r>
+      <w:r>
+        <w:t xml:space="preserve">he will need to </w:t>
       </w:r>
       <w:r>
         <w:t>take his umbrella to work all day.</w:t>
@@ -337,7 +343,19 @@
         <w:t xml:space="preserve"> </w:t>
       </w:r>
       <w:r>
-        <w:t xml:space="preserve">Biff uses weatherly one day that reports that his work location will be cloudy but dry, Biff then realises that the community report says others, with over 2000 users reporting that there is </w:t>
+        <w:t>Biff uses weatherly one day</w:t>
+      </w:r>
+      <w:r>
+        <w:t xml:space="preserve">, which </w:t>
+      </w:r>
+      <w:r>
+        <w:t>reports that his work location will be cloudy but dry, Biff then realises that the community report says other</w:t>
+      </w:r>
+      <w:r>
+        <w:t>wise</w:t>
+      </w:r>
+      <w:r>
+        <w:t xml:space="preserve">, with over 2000 users reporting that there is </w:t>
       </w:r>
       <w:r>
         <w:t>rain</w:t>
@@ -346,14 +364,11 @@
         <w:t xml:space="preserve"> present. With this new knowledge he </w:t>
       </w:r>
       <w:r>
+        <w:lastRenderedPageBreak/>
         <w:t xml:space="preserve">can </w:t>
       </w:r>
       <w:r>
-        <w:t xml:space="preserve">now more </w:t>
-      </w:r>
-      <w:r>
-        <w:lastRenderedPageBreak/>
-        <w:t xml:space="preserve">easily </w:t>
+        <w:t xml:space="preserve">now more easily </w:t>
       </w:r>
       <w:r>
         <w:t>justify</w:t>
@@ -409,7 +424,31 @@
         <w:t xml:space="preserve"> </w:t>
       </w:r>
       <w:r>
-        <w:t>which the app uses to provide the community feature of users reporting weather conditions in their location.</w:t>
+        <w:t xml:space="preserve">which the app </w:t>
+      </w:r>
+      <w:r>
+        <w:t>harnesses</w:t>
+      </w:r>
+      <w:r>
+        <w:t xml:space="preserve"> to provide the community feature</w:t>
+      </w:r>
+      <w:r>
+        <w:t>s</w:t>
+      </w:r>
+      <w:r>
+        <w:t xml:space="preserve"> </w:t>
+      </w:r>
+      <w:r>
+        <w:t>for</w:t>
+      </w:r>
+      <w:r>
+        <w:t xml:space="preserve"> users</w:t>
+      </w:r>
+      <w:r>
+        <w:t xml:space="preserve"> reporting weather conditions at</w:t>
+      </w:r>
+      <w:r>
+        <w:t xml:space="preserve"> their location.</w:t>
       </w:r>
       <w:r>
         <w:t xml:space="preserve"> The app also needs to tap into a weather API to pull information about the location the user is currently situated in, and to provide weather data for remote/added locations</w:t>
@@ -418,7 +457,19 @@
         <w:t xml:space="preserve">. </w:t>
       </w:r>
       <w:r>
-        <w:t xml:space="preserve">It then needs to store those location locally, so the app can “remember” the locations added for the user, so they don’t need to continually input them. </w:t>
+        <w:t>It then needs to store those location</w:t>
+      </w:r>
+      <w:r>
+        <w:t>s</w:t>
+      </w:r>
+      <w:r>
+        <w:t xml:space="preserve"> locally, so the app can “remember” the locations added for the user, so they don’t need to </w:t>
+      </w:r>
+      <w:r>
+        <w:t>constantly</w:t>
+      </w:r>
+      <w:r>
+        <w:t xml:space="preserve"> input them. </w:t>
       </w:r>
       <w:r>
         <w:t xml:space="preserve"> This data then needs to be displayed onto the app’s UI for users to view.</w:t>
@@ -458,7 +509,16 @@
     </w:p>
     <w:p>
       <w:r>
-        <w:t xml:space="preserve">The two apps that Weatherly would compete with are BBC Weather (BBC, </w:t>
+        <w:t>T</w:t>
+      </w:r>
+      <w:r>
+        <w:t xml:space="preserve">wo apps that Weatherly </w:t>
+      </w:r>
+      <w:r>
+        <w:t>may</w:t>
+      </w:r>
+      <w:r>
+        <w:t xml:space="preserve"> compete with are BBC Weather (BBC, </w:t>
       </w:r>
       <w:r>
         <w:t>2013</w:t>
@@ -493,10 +553,21 @@
         <w:t>, ranging from reports of</w:t>
       </w:r>
       <w:r>
-        <w:t xml:space="preserve"> air quality to </w:t>
-      </w:r>
-      <w:r>
-        <w:t xml:space="preserve">humidity and visibility conditions. </w:t>
+        <w:t xml:space="preserve"> air quality,</w:t>
+      </w:r>
+      <w:r>
+        <w:t xml:space="preserve"> </w:t>
+      </w:r>
+      <w:r>
+        <w:t>humidity</w:t>
+      </w:r>
+      <w:r>
+        <w:t>,</w:t>
+      </w:r>
+      <w:bookmarkStart w:id="0" w:name="_GoBack"/>
+      <w:bookmarkEnd w:id="0"/>
+      <w:r>
+        <w:t xml:space="preserve"> and visibility conditions. </w:t>
       </w:r>
       <w:r>
         <w:t>Because of</w:t>
@@ -1141,6 +1212,9 @@
         <w:t>This design was not well received by user testing participants, as many noted that it was impractical to keep having to constantly flip the card to look between different pieces of information</w:t>
       </w:r>
       <w:r>
+        <w:t xml:space="preserve"> (See figure 4)</w:t>
+      </w:r>
+      <w:r>
         <w:t>.</w:t>
       </w:r>
     </w:p>
@@ -1191,7 +1265,88 @@
     <w:p>
       <w:r>
         <w:lastRenderedPageBreak/>
-        <w:t xml:space="preserve">An iteration on this idea was created to for users to test again but they again found that flipping the card to see more data and interact with the community ratings feature seemed too inconvenient and more awkward than it should be (See figure 4). </w:t>
+        <w:t>An iteration on this idea was created to for users to test again but they again found that flipping the card to see more data and interact with the community ratings feature seemed too inconvenient and more awkward than it shoul</w:t>
+      </w:r>
+      <w:r>
+        <w:t>d be (See figure 5</w:t>
+      </w:r>
+      <w:r>
+        <w:t xml:space="preserve">). </w:t>
+      </w:r>
+    </w:p>
+    <w:p>
+      <w:pPr>
+        <w:jc w:val="center"/>
+      </w:pPr>
+      <w:r>
+        <w:rPr>
+          <w:noProof/>
+        </w:rPr>
+        <w:drawing>
+          <wp:inline distT="0" distB="0" distL="0" distR="0" wp14:anchorId="31B6733B" wp14:editId="556D5C29">
+            <wp:extent cx="3943787" cy="3797300"/>
+            <wp:effectExtent l="0" t="0" r="0" b="0"/>
+            <wp:docPr id="15" name="Picture 15" descr="C:\Users\Daniel Cumbor\AppData\Local\Microsoft\Windows\INetCache\Content.Word\SUS-System-Usability-Scale-1.1-1.png"/>
+            <wp:cNvGraphicFramePr>
+              <a:graphicFrameLocks xmlns:a="http://schemas.openxmlformats.org/drawingml/2006/main" noChangeAspect="1"/>
+            </wp:cNvGraphicFramePr>
+            <a:graphic xmlns:a="http://schemas.openxmlformats.org/drawingml/2006/main">
+              <a:graphicData uri="http://schemas.openxmlformats.org/drawingml/2006/picture">
+                <pic:pic xmlns:pic="http://schemas.openxmlformats.org/drawingml/2006/picture">
+                  <pic:nvPicPr>
+                    <pic:cNvPr id="0" name="Picture 1" descr="C:\Users\Daniel Cumbor\AppData\Local\Microsoft\Windows\INetCache\Content.Word\SUS-System-Usability-Scale-1.1-1.png"/>
+                    <pic:cNvPicPr>
+                      <a:picLocks noChangeAspect="1" noChangeArrowheads="1"/>
+                    </pic:cNvPicPr>
+                  </pic:nvPicPr>
+                  <pic:blipFill rotWithShape="1">
+                    <a:blip r:embed="rId13" cstate="print">
+                      <a:extLst>
+                        <a:ext uri="{28A0092B-C50C-407E-A947-70E740481C1C}">
+                          <a14:useLocalDpi xmlns:a14="http://schemas.microsoft.com/office/drawing/2010/main" val="0"/>
+                        </a:ext>
+                      </a:extLst>
+                    </a:blip>
+                    <a:srcRect t="8087" b="23796"/>
+                    <a:stretch/>
+                  </pic:blipFill>
+                  <pic:spPr bwMode="auto">
+                    <a:xfrm>
+                      <a:off x="0" y="0"/>
+                      <a:ext cx="3946997" cy="3800390"/>
+                    </a:xfrm>
+                    <a:prstGeom prst="rect">
+                      <a:avLst/>
+                    </a:prstGeom>
+                    <a:noFill/>
+                    <a:ln>
+                      <a:noFill/>
+                    </a:ln>
+                    <a:extLst>
+                      <a:ext uri="{53640926-AAD7-44D8-BBD7-CCE9431645EC}">
+                        <a14:shadowObscured xmlns:a14="http://schemas.microsoft.com/office/drawing/2010/main"/>
+                      </a:ext>
+                    </a:extLst>
+                  </pic:spPr>
+                </pic:pic>
+              </a:graphicData>
+            </a:graphic>
+          </wp:inline>
+        </w:drawing>
+      </w:r>
+    </w:p>
+    <w:p>
+      <w:pPr>
+        <w:jc w:val="center"/>
+        <w:rPr>
+          <w:i/>
+        </w:rPr>
+      </w:pPr>
+      <w:r>
+        <w:rPr>
+          <w:i/>
+        </w:rPr>
+        <w:t xml:space="preserve">Figure 4: User response to the first prototype via the SUS usability questionnaire.  </w:t>
       </w:r>
     </w:p>
     <w:p>
@@ -1220,7 +1375,7 @@
                     </pic:cNvPicPr>
                   </pic:nvPicPr>
                   <pic:blipFill>
-                    <a:blip r:embed="rId13" cstate="print">
+                    <a:blip r:embed="rId14" cstate="print">
                       <a:extLst>
                         <a:ext uri="{28A0092B-C50C-407E-A947-70E740481C1C}">
                           <a14:useLocalDpi xmlns:a14="http://schemas.microsoft.com/office/drawing/2010/main" val="0"/>
@@ -1263,11 +1418,26 @@
         <w:rPr>
           <w:i/>
         </w:rPr>
-        <w:t>Figure 4: An interactive iteration on the initial prototype that attempts to show more information at once to the user.</w:t>
-      </w:r>
-    </w:p>
-    <w:p>
-      <w:r>
+        <w:t>Figure 5</w:t>
+      </w:r>
+      <w:r>
+        <w:rPr>
+          <w:i/>
+        </w:rPr>
+        <w:t>: An interactive iteration on the initial prototype that attempts to show more information at once to the user.</w:t>
+      </w:r>
+    </w:p>
+    <w:p>
+      <w:pPr>
+        <w:jc w:val="center"/>
+        <w:rPr>
+          <w:i/>
+        </w:rPr>
+      </w:pPr>
+    </w:p>
+    <w:p>
+      <w:r>
+        <w:lastRenderedPageBreak/>
         <w:t xml:space="preserve">The next prototype </w:t>
       </w:r>
       <w:r>
@@ -1319,7 +1489,7 @@
         <w:t xml:space="preserve">in one window </w:t>
       </w:r>
       <w:r>
-        <w:t>(See figure 5</w:t>
+        <w:t>(See figure 6</w:t>
       </w:r>
       <w:r>
         <w:t>)</w:t>
@@ -1354,7 +1524,7 @@
                     </pic:cNvPicPr>
                   </pic:nvPicPr>
                   <pic:blipFill rotWithShape="1">
-                    <a:blip r:embed="rId14" cstate="print">
+                    <a:blip r:embed="rId15" cstate="print">
                       <a:extLst>
                         <a:ext uri="{28A0092B-C50C-407E-A947-70E740481C1C}">
                           <a14:useLocalDpi xmlns:a14="http://schemas.microsoft.com/office/drawing/2010/main" val="0"/>
@@ -1397,7 +1567,6 @@
         <w:rPr>
           <w:noProof/>
         </w:rPr>
-        <w:lastRenderedPageBreak/>
         <w:drawing>
           <wp:inline distT="0" distB="0" distL="0" distR="0" wp14:anchorId="50692D30" wp14:editId="3C334A38">
             <wp:extent cx="5448300" cy="2085022"/>
@@ -1416,7 +1585,7 @@
                     </pic:cNvPicPr>
                   </pic:nvPicPr>
                   <pic:blipFill rotWithShape="1">
-                    <a:blip r:embed="rId15" cstate="print">
+                    <a:blip r:embed="rId16" cstate="print">
                       <a:extLst>
                         <a:ext uri="{28A0092B-C50C-407E-A947-70E740481C1C}">
                           <a14:useLocalDpi xmlns:a14="http://schemas.microsoft.com/office/drawing/2010/main" val="0"/>
@@ -1477,7 +1646,7 @@
                     </pic:cNvPicPr>
                   </pic:nvPicPr>
                   <pic:blipFill>
-                    <a:blip r:embed="rId16" cstate="print">
+                    <a:blip r:embed="rId17" cstate="print">
                       <a:extLst>
                         <a:ext uri="{28A0092B-C50C-407E-A947-70E740481C1C}">
                           <a14:useLocalDpi xmlns:a14="http://schemas.microsoft.com/office/drawing/2010/main" val="0"/>
@@ -1517,7 +1686,7 @@
         <w:rPr>
           <w:i/>
         </w:rPr>
-        <w:t>Figure 5</w:t>
+        <w:t>Figure 6</w:t>
       </w:r>
       <w:r>
         <w:rPr>
@@ -1555,7 +1724,11 @@
         <w:t>its</w:t>
       </w:r>
       <w:r>
-        <w:t xml:space="preserve"> effectiveness,</w:t>
+        <w:t xml:space="preserve"> </w:t>
+      </w:r>
+      <w:r>
+        <w:lastRenderedPageBreak/>
+        <w:t>effectiveness,</w:t>
       </w:r>
       <w:r>
         <w:t xml:space="preserve"> which was met with positive responses</w:t>
@@ -1573,7 +1746,13 @@
         <w:t xml:space="preserve"> </w:t>
       </w:r>
       <w:r>
-        <w:t>A wireframe was produced that mimicked the layout and design of the initial prototype (See Figure 6).</w:t>
+        <w:t>A wireframe was produced that mimicked the layout and design of the in</w:t>
+      </w:r>
+      <w:r>
+        <w:t>itial prototype (See Figure 7</w:t>
+      </w:r>
+      <w:r>
+        <w:t>).</w:t>
       </w:r>
     </w:p>
     <w:p>
@@ -1602,7 +1781,7 @@
                     </pic:cNvPicPr>
                   </pic:nvPicPr>
                   <pic:blipFill>
-                    <a:blip r:embed="rId17" cstate="print">
+                    <a:blip r:embed="rId18" cstate="print">
                       <a:extLst>
                         <a:ext uri="{28A0092B-C50C-407E-A947-70E740481C1C}">
                           <a14:useLocalDpi xmlns:a14="http://schemas.microsoft.com/office/drawing/2010/main" val="0"/>
@@ -1645,120 +1824,132 @@
         <w:rPr>
           <w:i/>
         </w:rPr>
-        <w:t>Figure 6: The initial wireframe layout with the weather API built in and successfully fetching data about the current weather conditions.</w:t>
-      </w:r>
-    </w:p>
-    <w:p>
-      <w:r>
+        <w:t>Figure 7</w:t>
+      </w:r>
+      <w:r>
+        <w:rPr>
+          <w:i/>
+        </w:rPr>
+        <w:t>: The initial wireframe layout with the weather API built in and successfully fetching data about the current weather conditions.</w:t>
+      </w:r>
+    </w:p>
+    <w:p>
+      <w:r>
+        <w:t xml:space="preserve">Another improvement over the original design </w:t>
+      </w:r>
+      <w:r>
+        <w:t>is how the community ratings feature has been implemented. The feature now provides the user with a popup asking them about what the current weather conditions are like outside compared to the forecasted prediction. This method, while arguably more intrusive, means that the likelihood of users contributing</w:t>
+      </w:r>
+      <w:r>
+        <w:t xml:space="preserve"> and using</w:t>
+      </w:r>
+      <w:r>
+        <w:t xml:space="preserve"> the community ratings </w:t>
+      </w:r>
+      <w:r>
+        <w:t xml:space="preserve">feature </w:t>
+      </w:r>
+      <w:r>
+        <w:t xml:space="preserve">will increase significantly. </w:t>
+      </w:r>
+      <w:r>
+        <w:t xml:space="preserve">Another feature was also proposed in this prototype, a heatmap layered over </w:t>
+      </w:r>
+      <w:r>
+        <w:t>google maps allows</w:t>
+      </w:r>
+      <w:r>
+        <w:t xml:space="preserve"> for users to see exactly where </w:t>
+      </w:r>
+      <w:r>
+        <w:t>adverse weather has been reported.</w:t>
+      </w:r>
+    </w:p>
+    <w:p>
+      <w:r>
+        <w:t>The popup improves over the original design by making it easier</w:t>
+      </w:r>
+      <w:r>
+        <w:t xml:space="preserve"> and quicker</w:t>
+      </w:r>
+      <w:r>
+        <w:t xml:space="preserve"> for </w:t>
+      </w:r>
+      <w:r>
+        <w:t xml:space="preserve">the </w:t>
+      </w:r>
+      <w:r>
+        <w:t>user to answer</w:t>
+      </w:r>
+      <w:r>
+        <w:t xml:space="preserve">, rather </w:t>
+      </w:r>
+      <w:r>
+        <w:t>than them</w:t>
+      </w:r>
+      <w:r>
+        <w:t xml:space="preserve"> swiping to the end of the card to find the feature. </w:t>
+      </w:r>
+      <w:r>
+        <w:t xml:space="preserve">This improvement also aligns with the 3-click rule of usability, that implies that the average user will </w:t>
+      </w:r>
+      <w:r>
+        <w:t>be left frustrated if they cannot find what t</w:t>
+      </w:r>
+      <w:r>
+        <w:t>hey are looking for in 3 clicks.</w:t>
+      </w:r>
+    </w:p>
+    <w:p>
+      <w:r>
+        <w:t>As the app could be used in a variety of public/outdoor environments, e</w:t>
+      </w:r>
+      <w:r>
+        <w:t xml:space="preserve">xtra care was given to one handed usage of the app, </w:t>
+      </w:r>
+      <w:r>
+        <w:t xml:space="preserve">by </w:t>
+      </w:r>
+      <w:r>
+        <w:t xml:space="preserve">making sure </w:t>
+      </w:r>
+      <w:r>
+        <w:t xml:space="preserve">all critical elements are reachable even on larger display </w:t>
+      </w:r>
+      <w:r>
+        <w:t>devices</w:t>
+      </w:r>
+      <w:r>
+        <w:t xml:space="preserve"> which was well received by testers as they noted usability was much better than the previous prototype</w:t>
+      </w:r>
+      <w:r>
+        <w:t>.</w:t>
+      </w:r>
+      <w:r>
+        <w:t xml:space="preserve"> This design then matured into the final look of t</w:t>
+      </w:r>
+      <w:r>
+        <w:t>he app shown below (See figure 8</w:t>
+      </w:r>
+      <w:r>
+        <w:t>).</w:t>
+      </w:r>
+      <w:r>
+        <w:t xml:space="preserve"> </w:t>
+      </w:r>
+      <w:r>
+        <w:t xml:space="preserve"> </w:t>
+      </w:r>
+    </w:p>
+    <w:p>
+      <w:pPr>
+        <w:jc w:val="center"/>
+      </w:pPr>
+      <w:r>
+        <w:rPr>
+          <w:noProof/>
+        </w:rPr>
         <w:lastRenderedPageBreak/>
-        <w:t xml:space="preserve">Another improvement over the original design </w:t>
-      </w:r>
-      <w:r>
-        <w:t>is how the community ratings feature has been implemented. The feature now provides the user with a popup asking them about what the current weather conditions are like outside compared to the forecasted prediction. This method, while arguably more intrusive, means that the likelihood of users contributing</w:t>
-      </w:r>
-      <w:r>
-        <w:t xml:space="preserve"> and using</w:t>
-      </w:r>
-      <w:r>
-        <w:t xml:space="preserve"> the community ratings </w:t>
-      </w:r>
-      <w:r>
-        <w:t xml:space="preserve">feature </w:t>
-      </w:r>
-      <w:r>
-        <w:t xml:space="preserve">will increase significantly. </w:t>
-      </w:r>
-      <w:r>
-        <w:t xml:space="preserve">Another feature was also proposed in this prototype, a heatmap layered over </w:t>
-      </w:r>
-      <w:r>
-        <w:t>google maps allows</w:t>
-      </w:r>
-      <w:r>
-        <w:t xml:space="preserve"> for users to see exactly where </w:t>
-      </w:r>
-      <w:r>
-        <w:t>adverse weather has been reported.</w:t>
-      </w:r>
-    </w:p>
-    <w:p>
-      <w:r>
-        <w:t>The popup improves over the original design by making it easier</w:t>
-      </w:r>
-      <w:r>
-        <w:t xml:space="preserve"> and quicker</w:t>
-      </w:r>
-      <w:r>
-        <w:t xml:space="preserve"> for </w:t>
-      </w:r>
-      <w:r>
-        <w:t xml:space="preserve">the </w:t>
-      </w:r>
-      <w:r>
-        <w:t>user to answer</w:t>
-      </w:r>
-      <w:r>
-        <w:t xml:space="preserve">, rather </w:t>
-      </w:r>
-      <w:r>
-        <w:t>than them</w:t>
-      </w:r>
-      <w:r>
-        <w:t xml:space="preserve"> swiping to the end of the card to find the feature. </w:t>
-      </w:r>
-      <w:r>
-        <w:t xml:space="preserve">This improvement also aligns with the 3-click rule of usability, that implies that the average user will </w:t>
-      </w:r>
-      <w:r>
-        <w:t>be left frustrated if they cannot find what t</w:t>
-      </w:r>
-      <w:r>
-        <w:t>hey are looking for in 3 clicks.</w:t>
-      </w:r>
-    </w:p>
-    <w:p>
-      <w:r>
-        <w:t>As the app could be used in a variety of public/outdoor environments, e</w:t>
-      </w:r>
-      <w:r>
-        <w:t xml:space="preserve">xtra care was given to one handed usage of the app, </w:t>
-      </w:r>
-      <w:r>
-        <w:t xml:space="preserve">by </w:t>
-      </w:r>
-      <w:r>
-        <w:t xml:space="preserve">making sure </w:t>
-      </w:r>
-      <w:r>
-        <w:t xml:space="preserve">all critical elements are reachable even on larger display </w:t>
-      </w:r>
-      <w:r>
-        <w:t>devices</w:t>
-      </w:r>
-      <w:r>
-        <w:t xml:space="preserve"> which was well received by testers as they noted usability was much better than the previous prototype</w:t>
-      </w:r>
-      <w:r>
-        <w:t>.</w:t>
-      </w:r>
-      <w:r>
-        <w:t xml:space="preserve"> This design then matured into the final look of the app shown below (See figure 7).</w:t>
-      </w:r>
-      <w:r>
-        <w:t xml:space="preserve"> </w:t>
-      </w:r>
-      <w:r>
-        <w:t xml:space="preserve"> </w:t>
-      </w:r>
-    </w:p>
-    <w:p>
-      <w:pPr>
-        <w:jc w:val="center"/>
-      </w:pPr>
-      <w:r>
-        <w:rPr>
-          <w:noProof/>
-        </w:rPr>
         <w:drawing>
           <wp:inline distT="0" distB="0" distL="0" distR="0" wp14:anchorId="0F0FE16C" wp14:editId="1635C55A">
             <wp:extent cx="3771900" cy="2886978"/>
@@ -1777,7 +1968,7 @@
                     </pic:cNvPicPr>
                   </pic:nvPicPr>
                   <pic:blipFill>
-                    <a:blip r:embed="rId18" cstate="print">
+                    <a:blip r:embed="rId19" cstate="print">
                       <a:extLst>
                         <a:ext uri="{28A0092B-C50C-407E-A947-70E740481C1C}">
                           <a14:useLocalDpi xmlns:a14="http://schemas.microsoft.com/office/drawing/2010/main" val="0"/>
@@ -1820,7 +2011,19 @@
         <w:rPr>
           <w:i/>
         </w:rPr>
-        <w:t>Figure 7: The final look of the app shown on an Apple iPad Mini 2 in landscape mode.</w:t>
+        <w:t xml:space="preserve">Figure </w:t>
+      </w:r>
+      <w:r>
+        <w:rPr>
+          <w:i/>
+        </w:rPr>
+        <w:t>8</w:t>
+      </w:r>
+      <w:r>
+        <w:rPr>
+          <w:i/>
+        </w:rPr>
+        <w:t>: The final look of the app shown on an Apple iPad Mini 2 in landscape mode.</w:t>
       </w:r>
     </w:p>
     <w:p/>
@@ -1848,6 +2051,83 @@
         <w:pBdr>
           <w:bottom w:val="single" w:sz="6" w:space="1" w:color="auto"/>
         </w:pBdr>
+      </w:pPr>
+    </w:p>
+    <w:p>
+      <w:pPr>
+        <w:pBdr>
+          <w:bottom w:val="single" w:sz="6" w:space="1" w:color="auto"/>
+        </w:pBdr>
+      </w:pPr>
+    </w:p>
+    <w:p>
+      <w:pPr>
+        <w:pBdr>
+          <w:bottom w:val="single" w:sz="6" w:space="1" w:color="auto"/>
+        </w:pBdr>
+      </w:pPr>
+    </w:p>
+    <w:p>
+      <w:pPr>
+        <w:pBdr>
+          <w:bottom w:val="single" w:sz="6" w:space="1" w:color="auto"/>
+        </w:pBdr>
+      </w:pPr>
+    </w:p>
+    <w:p>
+      <w:pPr>
+        <w:pBdr>
+          <w:bottom w:val="single" w:sz="6" w:space="1" w:color="auto"/>
+        </w:pBdr>
+      </w:pPr>
+    </w:p>
+    <w:p>
+      <w:pPr>
+        <w:pBdr>
+          <w:bottom w:val="single" w:sz="6" w:space="1" w:color="auto"/>
+        </w:pBdr>
+      </w:pPr>
+    </w:p>
+    <w:p>
+      <w:pPr>
+        <w:pBdr>
+          <w:bottom w:val="single" w:sz="6" w:space="1" w:color="auto"/>
+        </w:pBdr>
+      </w:pPr>
+    </w:p>
+    <w:p>
+      <w:pPr>
+        <w:pBdr>
+          <w:bottom w:val="single" w:sz="6" w:space="1" w:color="auto"/>
+        </w:pBdr>
+      </w:pPr>
+    </w:p>
+    <w:p>
+      <w:pPr>
+        <w:pBdr>
+          <w:bottom w:val="single" w:sz="6" w:space="1" w:color="auto"/>
+        </w:pBdr>
+      </w:pPr>
+    </w:p>
+    <w:p>
+      <w:pPr>
+        <w:pBdr>
+          <w:bottom w:val="single" w:sz="6" w:space="1" w:color="auto"/>
+        </w:pBdr>
+      </w:pPr>
+    </w:p>
+    <w:p>
+      <w:pPr>
+        <w:pBdr>
+          <w:bottom w:val="single" w:sz="6" w:space="1" w:color="auto"/>
+        </w:pBdr>
+      </w:pPr>
+    </w:p>
+    <w:p>
+      <w:pPr>
+        <w:pBdr>
+          <w:bottom w:val="single" w:sz="6" w:space="1" w:color="auto"/>
+        </w:pBdr>
         <w:rPr>
           <w:b/>
           <w:sz w:val="32"/>
@@ -1885,7 +2165,10 @@
         <w:t xml:space="preserve"> due to lack of support on Safari (</w:t>
       </w:r>
       <w:r>
-        <w:t>See figure 7).</w:t>
+        <w:t>See figure 9</w:t>
+      </w:r>
+      <w:r>
+        <w:t>).</w:t>
       </w:r>
     </w:p>
     <w:p>
@@ -1914,7 +2197,7 @@
                     </pic:cNvPicPr>
                   </pic:nvPicPr>
                   <pic:blipFill rotWithShape="1">
-                    <a:blip r:embed="rId19" cstate="print">
+                    <a:blip r:embed="rId20" cstate="print">
                       <a:extLst>
                         <a:ext uri="{28A0092B-C50C-407E-A947-70E740481C1C}">
                           <a14:useLocalDpi xmlns:a14="http://schemas.microsoft.com/office/drawing/2010/main" val="0"/>
@@ -1970,7 +2253,7 @@
                     </pic:cNvPicPr>
                   </pic:nvPicPr>
                   <pic:blipFill rotWithShape="1">
-                    <a:blip r:embed="rId20" cstate="print">
+                    <a:blip r:embed="rId21" cstate="print">
                       <a:extLst>
                         <a:ext uri="{28A0092B-C50C-407E-A947-70E740481C1C}">
                           <a14:useLocalDpi xmlns:a14="http://schemas.microsoft.com/office/drawing/2010/main" val="0"/>
@@ -2016,7 +2299,13 @@
         <w:rPr>
           <w:i/>
         </w:rPr>
-        <w:t>Figure 7: The final app working on both iOS</w:t>
+        <w:t>Figure 9</w:t>
+      </w:r>
+      <w:r>
+        <w:rPr>
+          <w:i/>
+        </w:rPr>
+        <w:t>: The final app working on both iOS</w:t>
       </w:r>
       <w:r>
         <w:rPr>
@@ -2094,7 +2383,14 @@
         <w:rPr>
           <w:i/>
         </w:rPr>
-        <w:t xml:space="preserve"> 18:9 </w:t>
+        <w:t xml:space="preserve"> </w:t>
+      </w:r>
+      <w:proofErr w:type="gramStart"/>
+      <w:r>
+        <w:rPr>
+          <w:i/>
+        </w:rPr>
+        <w:t xml:space="preserve">18:9 </w:t>
       </w:r>
       <w:r>
         <w:rPr>
@@ -2102,6 +2398,7 @@
         </w:rPr>
         <w:t>)</w:t>
       </w:r>
+      <w:proofErr w:type="gramEnd"/>
       <w:r>
         <w:rPr>
           <w:i/>
@@ -2114,8 +2411,6 @@
         </w:rPr>
         <w:t xml:space="preserve"> devices.</w:t>
       </w:r>
-      <w:bookmarkStart w:id="0" w:name="_GoBack"/>
-      <w:bookmarkEnd w:id="0"/>
     </w:p>
     <w:p>
       <w:r>
@@ -2174,7 +2469,7 @@
       </w:r>
     </w:p>
     <w:p>
-      <w:hyperlink r:id="rId21" w:history="1">
+      <w:hyperlink r:id="rId22" w:history="1">
         <w:r>
           <w:rPr>
             <w:rStyle w:val="Hyperlink"/>
@@ -2221,13 +2516,13 @@
         <w:t xml:space="preserve">(MongoDB Inc., 2009).  </w:t>
       </w:r>
       <w:r>
-        <w:t>The structure/schema of the API can be seen below (See figure 8).</w:t>
-      </w:r>
-      <w:r>
-        <w:t xml:space="preserve"> </w:t>
-      </w:r>
-      <w:r>
-        <w:t>There w</w:t>
+        <w:t>The structure/schema of the API can be seen below (See figur</w:t>
+      </w:r>
+      <w:r>
+        <w:t>e 10</w:t>
+      </w:r>
+      <w:r>
+        <w:t>).</w:t>
       </w:r>
     </w:p>
     <w:p>
@@ -2276,7 +2571,25 @@
         <w:t xml:space="preserve"> then</w:t>
       </w:r>
       <w:r>
-        <w:t xml:space="preserve"> be updated to show the most voted weather condition rather than show all responses as this would look cluttered, users would be able to view all response by tapping on the community report div to bring up a popup.</w:t>
+        <w:t xml:space="preserve"> be updated to show the most voted weather condition rather than show all responses as this would look cluttered, users would be able to view all response by tapping on the community</w:t>
+      </w:r>
+      <w:r>
+        <w:t xml:space="preserve"> report div to bring up a popup</w:t>
+      </w:r>
+      <w:r>
+        <w:t xml:space="preserve">. Lee </w:t>
+      </w:r>
+      <w:r>
+        <w:rPr>
+          <w:i/>
+        </w:rPr>
+        <w:t xml:space="preserve">et al., </w:t>
+      </w:r>
+      <w:r>
+        <w:t>(2014) notes the importance of using simplicity in an apps design which greatly improves its overall usability and design. This logic is applied within the Weatherly app, with simplicity and ease of use being key factors for the requirements of the app, as it is intended to be used to quickly acquire knowledge of weather conditions while on t</w:t>
+      </w:r>
+      <w:r>
+        <w:t>he move.</w:t>
       </w:r>
     </w:p>
     <w:p>
@@ -2305,7 +2618,7 @@
                     </pic:cNvPicPr>
                   </pic:nvPicPr>
                   <pic:blipFill>
-                    <a:blip r:embed="rId22">
+                    <a:blip r:embed="rId23">
                       <a:extLst>
                         <a:ext uri="{28A0092B-C50C-407E-A947-70E740481C1C}">
                           <a14:useLocalDpi xmlns:a14="http://schemas.microsoft.com/office/drawing/2010/main" val="0"/>
@@ -2345,7 +2658,13 @@
         <w:rPr>
           <w:i/>
         </w:rPr>
-        <w:t>Figure 8: The structure/schema of the JSON data for my custom API</w:t>
+        <w:t>Figure 10</w:t>
+      </w:r>
+      <w:r>
+        <w:rPr>
+          <w:i/>
+        </w:rPr>
+        <w:t>: The structure/schema of the JSON data for my custom API</w:t>
       </w:r>
       <w:r>
         <w:rPr>
@@ -2455,22 +2774,13 @@
         <w:t>ineffectively presented</w:t>
       </w:r>
       <w:r>
-        <w:t xml:space="preserve">” which negatively affects users. </w:t>
-      </w:r>
-      <w:r>
-        <w:t xml:space="preserve">Lee </w:t>
-      </w:r>
-      <w:r>
-        <w:rPr>
-          <w:i/>
-        </w:rPr>
-        <w:t xml:space="preserve">et al., </w:t>
-      </w:r>
-      <w:r>
-        <w:t xml:space="preserve">(2014) </w:t>
-      </w:r>
-      <w:r>
-        <w:t xml:space="preserve">notes the importance of using simplicity in an apps design which greatly improves its overall usability and design. This logic is applied within the Weatherly app, with simplicity and ease of use being key factors for the requirements of the app, as it is intended to be used to quickly acquire knowledge of weather conditions while on the move. </w:t>
+        <w:t>” which negatively affects users</w:t>
+      </w:r>
+      <w:r>
+        <w:t>.</w:t>
+      </w:r>
+      <w:r>
+        <w:t xml:space="preserve"> </w:t>
       </w:r>
     </w:p>
     <w:p/>
@@ -2651,7 +2961,7 @@
       <w:r>
         <w:t xml:space="preserve">[vector graphics editor]. Available from </w:t>
       </w:r>
-      <w:hyperlink r:id="rId23" w:history="1">
+      <w:hyperlink r:id="rId24" w:history="1">
         <w:r>
           <w:rPr>
             <w:rStyle w:val="Hyperlink"/>
@@ -2688,7 +2998,7 @@
       <w:r>
         <w:t xml:space="preserve"> [app]. Available from </w:t>
       </w:r>
-      <w:hyperlink r:id="rId24" w:history="1">
+      <w:hyperlink r:id="rId25" w:history="1">
         <w:r>
           <w:rPr>
             <w:rStyle w:val="Hyperlink"/>
@@ -2725,7 +3035,7 @@
       <w:r>
         <w:t xml:space="preserve"> [cloud platform as a service]. Available from </w:t>
       </w:r>
-      <w:hyperlink r:id="rId25" w:history="1">
+      <w:hyperlink r:id="rId26" w:history="1">
         <w:r>
           <w:rPr>
             <w:rStyle w:val="Hyperlink"/>
@@ -2779,7 +3089,7 @@
       <w:r>
         <w:t xml:space="preserve">. 39(2). 435-472. Available from </w:t>
       </w:r>
-      <w:hyperlink r:id="rId26" w:history="1">
+      <w:hyperlink r:id="rId27" w:history="1">
         <w:r>
           <w:rPr>
             <w:rStyle w:val="Hyperlink"/>
@@ -2813,7 +3123,7 @@
       <w:r>
         <w:t xml:space="preserve">. 52(3). 295-304. Available from </w:t>
       </w:r>
-      <w:hyperlink r:id="rId27" w:history="1">
+      <w:hyperlink r:id="rId28" w:history="1">
         <w:r>
           <w:rPr>
             <w:rStyle w:val="Hyperlink"/>
@@ -2838,7 +3148,7 @@
       <w:r>
         <w:t xml:space="preserve"> [app]. Available from </w:t>
       </w:r>
-      <w:hyperlink r:id="rId28" w:history="1">
+      <w:hyperlink r:id="rId29" w:history="1">
         <w:r>
           <w:rPr>
             <w:rStyle w:val="Hyperlink"/>
@@ -2878,7 +3188,7 @@
       <w:r>
         <w:t xml:space="preserve"> [database plugin]. Available from </w:t>
       </w:r>
-      <w:hyperlink r:id="rId29" w:history="1">
+      <w:hyperlink r:id="rId30" w:history="1">
         <w:r>
           <w:rPr>
             <w:rStyle w:val="Hyperlink"/>
@@ -2912,7 +3222,7 @@
       <w:r>
         <w:t xml:space="preserve"> [development tool]. Available from </w:t>
       </w:r>
-      <w:hyperlink r:id="rId30" w:history="1">
+      <w:hyperlink r:id="rId31" w:history="1">
         <w:r>
           <w:rPr>
             <w:rStyle w:val="Hyperlink"/>
@@ -2937,8 +3247,8 @@
       </w:r>
     </w:p>
     <w:sectPr>
-      <w:headerReference w:type="default" r:id="rId31"/>
-      <w:footerReference w:type="default" r:id="rId32"/>
+      <w:headerReference w:type="default" r:id="rId32"/>
+      <w:footerReference w:type="default" r:id="rId33"/>
       <w:pgSz w:w="11906" w:h="16838"/>
       <w:pgMar w:top="1440" w:right="1440" w:bottom="1440" w:left="1440" w:header="708" w:footer="708" w:gutter="0"/>
       <w:cols w:space="708"/>
@@ -2983,6 +3293,7 @@
         <w:docPartUnique/>
       </w:docPartObj>
     </w:sdtPr>
+    <w:sdtEndPr/>
     <w:sdtContent>
       <w:sdt>
         <w:sdtPr>
@@ -2992,6 +3303,7 @@
             <w:docPartUnique/>
           </w:docPartObj>
         </w:sdtPr>
+        <w:sdtEndPr/>
         <w:sdtContent>
           <w:p>
             <w:pPr>
@@ -3032,7 +3344,7 @@
                 <w:bCs/>
                 <w:noProof/>
               </w:rPr>
-              <w:t>11</w:t>
+              <w:t>12</w:t>
             </w:r>
             <w:r>
               <w:rPr>
@@ -3077,7 +3389,7 @@
                 <w:bCs/>
                 <w:noProof/>
               </w:rPr>
-              <w:t>11</w:t>
+              <w:t>12</w:t>
             </w:r>
             <w:r>
               <w:rPr>
@@ -4163,7 +4475,7 @@
 </file>
 
 <file path=customXml/itemProps1.xml><?xml version="1.0" encoding="utf-8"?>
-<ds:datastoreItem xmlns:ds="http://schemas.openxmlformats.org/officeDocument/2006/customXml" ds:itemID="{C694989D-C564-4400-A418-6BC5A47687AE}">
+<ds:datastoreItem xmlns:ds="http://schemas.openxmlformats.org/officeDocument/2006/customXml" ds:itemID="{EDB75237-97C1-417C-86F7-79F6B8E0A5B7}">
   <ds:schemaRefs>
     <ds:schemaRef ds:uri="http://schemas.openxmlformats.org/officeDocument/2006/bibliography"/>
   </ds:schemaRefs>

</xml_diff>

<commit_message>
Created 2nd version of the report.
</commit_message>
<xml_diff>
--- a/Cross-Platform Development Report.docx
+++ b/Cross-Platform Development Report.docx
@@ -310,7 +310,13 @@
         <w:t xml:space="preserve">Biff the businessman </w:t>
       </w:r>
       <w:r>
-        <w:t>frequently travels to work and takes public transportation to get there, he prefers to travel lighter as it is more comfortable for his journey. As he only takes a briefcase with his work it doesn’t provide any space for an umbrella</w:t>
+        <w:t xml:space="preserve">frequently travels to work and takes public transportation to get there, he prefers to travel lighter as it is more comfortable for his journey. As he only takes a briefcase </w:t>
+      </w:r>
+      <w:r>
+        <w:t>to</w:t>
+      </w:r>
+      <w:r>
+        <w:t xml:space="preserve"> work it doesn’t provide any space for an umbrella</w:t>
       </w:r>
       <w:r>
         <w:t xml:space="preserve"> or coat</w:t>
@@ -364,11 +370,14 @@
         <w:t xml:space="preserve"> present. With this new knowledge he </w:t>
       </w:r>
       <w:r>
+        <w:t xml:space="preserve">can </w:t>
+      </w:r>
+      <w:r>
+        <w:t xml:space="preserve">now more </w:t>
+      </w:r>
+      <w:r>
         <w:lastRenderedPageBreak/>
-        <w:t xml:space="preserve">can </w:t>
-      </w:r>
-      <w:r>
-        <w:t xml:space="preserve">now more easily </w:t>
+        <w:t xml:space="preserve">easily </w:t>
       </w:r>
       <w:r>
         <w:t>justify</w:t>
@@ -564,8 +573,6 @@
       <w:r>
         <w:t>,</w:t>
       </w:r>
-      <w:bookmarkStart w:id="0" w:name="_GoBack"/>
-      <w:bookmarkEnd w:id="0"/>
       <w:r>
         <w:t xml:space="preserve"> and visibility conditions. </w:t>
       </w:r>
@@ -582,7 +589,13 @@
         <w:t xml:space="preserve"> det</w:t>
       </w:r>
       <w:r>
-        <w:t>ailed information, the main app’s window is densely populated without any logical placement of these elements, this leaves the window looking cluttered and potential confus</w:t>
+        <w:t>ailed information, the main app’s window is densely populated without any logical placement of these elements, this leaves the window looking cluttered and potential</w:t>
+      </w:r>
+      <w:r>
+        <w:t>ly</w:t>
+      </w:r>
+      <w:r>
+        <w:t xml:space="preserve"> confus</w:t>
       </w:r>
       <w:r>
         <w:t xml:space="preserve">ing on first use (See Figure 1). </w:t>
@@ -999,7 +1012,13 @@
         <w:t xml:space="preserve">. </w:t>
       </w:r>
       <w:r>
-        <w:t>Weatherly will also make use of a forecast API to gather information about a location’s current and future weather conditions, combined with the community features this will help users paint a more accurate image of the what weather is like at a given location.</w:t>
+        <w:t>Weatherly will also make use of a forecast API to gather information about a location’s current and future weather conditions, combined with the community features this will help users p</w:t>
+      </w:r>
+      <w:r>
+        <w:t>aint a more accurate image of</w:t>
+      </w:r>
+      <w:r>
+        <w:t xml:space="preserve"> what weather is like at a given location.</w:t>
       </w:r>
       <w:r>
         <w:t xml:space="preserve"> With </w:t>
@@ -1050,7 +1069,7 @@
         <w:t xml:space="preserve">These mock-ups were then presented to fellow colleagues </w:t>
       </w:r>
       <w:r>
-        <w:t>along with a SUS questionnaire to eva</w:t>
+        <w:t>along with a questionnaire to eva</w:t>
       </w:r>
       <w:r>
         <w:t xml:space="preserve">luate their effectiveness in </w:t>
@@ -1062,7 +1081,13 @@
         <w:t>feedback</w:t>
       </w:r>
       <w:r>
-        <w:t xml:space="preserve"> would then be used to improve the designs of the prototype, hopefully leading towards a sufficient design that would then be </w:t>
+        <w:t xml:space="preserve"> would then be used to </w:t>
+      </w:r>
+      <w:r>
+        <w:t xml:space="preserve">iteratively </w:t>
+      </w:r>
+      <w:r>
+        <w:t xml:space="preserve">improve the designs of the prototype, hopefully leading towards a sufficient design that would then be </w:t>
       </w:r>
       <w:r>
         <w:t>used</w:t>
@@ -1106,7 +1131,28 @@
         <w:t>most of</w:t>
       </w:r>
       <w:r>
-        <w:t xml:space="preserve"> the display. The user would then swipe on the card to flip it over displaying more detailed information about the weather, such as a weekly look</w:t>
+        <w:t xml:space="preserve"> the dis</w:t>
+      </w:r>
+      <w:r>
+        <w:t xml:space="preserve">play. The user would then swipe </w:t>
+      </w:r>
+      <w:r>
+        <w:t>the card to flip it over</w:t>
+      </w:r>
+      <w:r>
+        <w:t>,</w:t>
+      </w:r>
+      <w:r>
+        <w:t xml:space="preserve"> displaying more detaile</w:t>
+      </w:r>
+      <w:r>
+        <w:t>d information about the weather</w:t>
+      </w:r>
+      <w:r>
+        <w:t xml:space="preserve"> such as a weekly </w:t>
+      </w:r>
+      <w:r>
+        <w:t>forecast</w:t>
       </w:r>
       <w:r>
         <w:t xml:space="preserve"> or wind speeds</w:t>
@@ -1123,7 +1169,7 @@
     </w:p>
     <w:p>
       <w:r>
-        <w:t>This design incorporated all the functional requirements of the app into the central card, performing a swipe gesture on the card reveals more information about the weekly forecast of the location. The current location’s card would include a community feature section at the end of the card’s content. This allows the user to see the community report on the weather in this given location and provides the user with the option to add to the community report by casting their vote on the current weather conditions of their current location.</w:t>
+        <w:t>The current location’s card would include a community feature section at the end of the card’s content. This allows the user to see the community report on the weather in this given location and provides the user with the option to add to the community report by casting their vote on the current weather conditions of their current location.</w:t>
       </w:r>
     </w:p>
     <w:p/>
@@ -1212,7 +1258,10 @@
         <w:t>This design was not well received by user testing participants, as many noted that it was impractical to keep having to constantly flip the card to look between different pieces of information</w:t>
       </w:r>
       <w:r>
-        <w:t xml:space="preserve"> (See figure 4)</w:t>
+        <w:t xml:space="preserve"> (See figure 3</w:t>
+      </w:r>
+      <w:r>
+        <w:t>)</w:t>
       </w:r>
       <w:r>
         <w:t>.</w:t>
@@ -1229,13 +1278,46 @@
         <w:t xml:space="preserve"> this feature, this prompted a rethink on how the user interface was to be laid out</w:t>
       </w:r>
       <w:r>
-        <w:t xml:space="preserve"> but testers did ra</w:t>
-      </w:r>
-      <w:r>
-        <w:t xml:space="preserve">te consistency very favourably, but described that the community feature was not easily understood and could do with clarity </w:t>
-      </w:r>
-      <w:r>
-        <w:t>(See figure 3</w:t>
+        <w:t>. T</w:t>
+      </w:r>
+      <w:r>
+        <w:t>esters did ra</w:t>
+      </w:r>
+      <w:r>
+        <w:t>te consistency v</w:t>
+      </w:r>
+      <w:r>
+        <w:t>ery favourably</w:t>
+      </w:r>
+      <w:r>
+        <w:t xml:space="preserve"> but </w:t>
+      </w:r>
+      <w:r>
+        <w:t>noted</w:t>
+      </w:r>
+      <w:r>
+        <w:t xml:space="preserve"> the community feature was not easily understood and could </w:t>
+      </w:r>
+      <w:r>
+        <w:t>benefit from</w:t>
+      </w:r>
+      <w:r>
+        <w:t xml:space="preserve"> </w:t>
+      </w:r>
+      <w:r>
+        <w:t xml:space="preserve">extra </w:t>
+      </w:r>
+      <w:r>
+        <w:t>clarity</w:t>
+      </w:r>
+      <w:r>
+        <w:t xml:space="preserve"> on how it works</w:t>
+      </w:r>
+      <w:r>
+        <w:t xml:space="preserve"> </w:t>
+      </w:r>
+      <w:r>
+        <w:t>(See figure 4</w:t>
       </w:r>
       <w:r>
         <w:t>).</w:t>
@@ -1265,7 +1347,13 @@
     <w:p>
       <w:r>
         <w:lastRenderedPageBreak/>
-        <w:t>An iteration on this idea was created to for users to test again but they again found that flipping the card to see more data and interact with the community ratings feature seemed too inconvenient and more awkward than it shoul</w:t>
+        <w:t xml:space="preserve">An iteration on this idea was created for users to test again but they again found that flipping the card to see more data and interact with the community ratings feature </w:t>
+      </w:r>
+      <w:r>
+        <w:t>was</w:t>
+      </w:r>
+      <w:r>
+        <w:t xml:space="preserve"> too inconvenient and more awkward than it shoul</w:t>
       </w:r>
       <w:r>
         <w:t>d be (See figure 5</w:t>
@@ -1346,7 +1434,19 @@
         <w:rPr>
           <w:i/>
         </w:rPr>
-        <w:t xml:space="preserve">Figure 4: User response to the first prototype via the SUS usability questionnaire.  </w:t>
+        <w:t xml:space="preserve">Figure 4: User response to the first prototype via </w:t>
+      </w:r>
+      <w:r>
+        <w:rPr>
+          <w:i/>
+        </w:rPr>
+        <w:t>a</w:t>
+      </w:r>
+      <w:r>
+        <w:rPr>
+          <w:i/>
+        </w:rPr>
+        <w:t xml:space="preserve"> usability questionnaire.  </w:t>
       </w:r>
     </w:p>
     <w:p>
@@ -1444,7 +1544,13 @@
         <w:t>had a drastically different layout from the previous, learning from the issues highlighted by the user testers</w:t>
       </w:r>
       <w:r>
-        <w:t>’ feedback</w:t>
+        <w:t>’</w:t>
+      </w:r>
+      <w:r>
+        <w:t xml:space="preserve"> previous</w:t>
+      </w:r>
+      <w:r>
+        <w:t xml:space="preserve"> feedback</w:t>
       </w:r>
       <w:r>
         <w:t>.</w:t>
@@ -1718,7 +1824,19 @@
         <w:t>, a</w:t>
       </w:r>
       <w:r>
-        <w:t xml:space="preserve"> tutorial was introduced into this prototype which helps user understand the basics of the app and how the community ratings features works. The tutorial was evaluated by fellow colleagues to determine </w:t>
+        <w:t xml:space="preserve"> tutorial was introduced into this prototype which helps user</w:t>
+      </w:r>
+      <w:r>
+        <w:t>s</w:t>
+      </w:r>
+      <w:r>
+        <w:t xml:space="preserve"> understand the basics of the app and ho</w:t>
+      </w:r>
+      <w:r>
+        <w:t>w the community ratings feature</w:t>
+      </w:r>
+      <w:r>
+        <w:t xml:space="preserve"> works. The tutorial was evaluated by fellow colleagues to determine </w:t>
       </w:r>
       <w:r>
         <w:t>its</w:t>
@@ -1764,9 +1882,9 @@
           <w:noProof/>
         </w:rPr>
         <w:drawing>
-          <wp:inline distT="0" distB="0" distL="0" distR="0" wp14:anchorId="19899E11" wp14:editId="5D6CBF0E">
-            <wp:extent cx="1292302" cy="2171700"/>
-            <wp:effectExtent l="0" t="0" r="3175" b="0"/>
+          <wp:inline distT="0" distB="0" distL="0" distR="0" wp14:anchorId="19899E11" wp14:editId="571BD8E1">
+            <wp:extent cx="2097158" cy="3524250"/>
+            <wp:effectExtent l="0" t="0" r="0" b="0"/>
             <wp:docPr id="12" name="Picture 12" descr="C:\Users\dcumb\AppData\Local\Microsoft\Windows\INetCache\Content.Word\29855937_1771938512870062_397332377_n (1).png"/>
             <wp:cNvGraphicFramePr>
               <a:graphicFrameLocks xmlns:a="http://schemas.openxmlformats.org/drawingml/2006/main" noChangeAspect="1"/>
@@ -1796,7 +1914,7 @@
                   <pic:spPr bwMode="auto">
                     <a:xfrm>
                       <a:off x="0" y="0"/>
-                      <a:ext cx="1318307" cy="2215400"/>
+                      <a:ext cx="2149372" cy="3611994"/>
                     </a:xfrm>
                     <a:prstGeom prst="rect">
                       <a:avLst/>
@@ -1838,7 +1956,13 @@
         <w:t xml:space="preserve">Another improvement over the original design </w:t>
       </w:r>
       <w:r>
-        <w:t>is how the community ratings feature has been implemented. The feature now provides the user with a popup asking them about what the current weather conditions are like outside compared to the forecasted prediction. This method, while arguably more intrusive, means that the likelihood of users contributing</w:t>
+        <w:t>is how the community ratings feature has been implemented. The feature now provides the user with a popup asking</w:t>
+      </w:r>
+      <w:r>
+        <w:t xml:space="preserve"> them</w:t>
+      </w:r>
+      <w:r>
+        <w:t xml:space="preserve"> what the current weather conditions are like outside compared to the forecasted prediction. This method, while arguably more intrusive, means that the likelihood of users contributing</w:t>
       </w:r>
       <w:r>
         <w:t xml:space="preserve"> and using</w:t>
@@ -1885,19 +2009,13 @@
         <w:t xml:space="preserve">, rather </w:t>
       </w:r>
       <w:r>
-        <w:t>than them</w:t>
-      </w:r>
-      <w:r>
-        <w:t xml:space="preserve"> swiping to the end of the card to find the feature. </w:t>
-      </w:r>
-      <w:r>
-        <w:t xml:space="preserve">This improvement also aligns with the 3-click rule of usability, that implies that the average user will </w:t>
-      </w:r>
-      <w:r>
-        <w:t>be left frustrated if they cannot find what t</w:t>
-      </w:r>
-      <w:r>
-        <w:t>hey are looking for in 3 clicks.</w:t>
+        <w:t xml:space="preserve">than </w:t>
+      </w:r>
+      <w:r>
+        <w:t>making users swipe</w:t>
+      </w:r>
+      <w:r>
+        <w:t xml:space="preserve"> to the end of the card to find the feature. </w:t>
       </w:r>
     </w:p>
     <w:p>
@@ -1951,9 +2069,9 @@
         </w:rPr>
         <w:lastRenderedPageBreak/>
         <w:drawing>
-          <wp:inline distT="0" distB="0" distL="0" distR="0" wp14:anchorId="0F0FE16C" wp14:editId="1635C55A">
-            <wp:extent cx="3771900" cy="2886978"/>
-            <wp:effectExtent l="0" t="0" r="0" b="8890"/>
+          <wp:inline distT="0" distB="0" distL="0" distR="0" wp14:anchorId="0F0FE16C" wp14:editId="4E64923C">
+            <wp:extent cx="5201852" cy="3981450"/>
+            <wp:effectExtent l="0" t="0" r="0" b="0"/>
             <wp:docPr id="14" name="Picture 14" descr="C:\Users\dcumb\AppData\Local\Microsoft\Windows\INetCache\Content.Word\Screenshot_4.png"/>
             <wp:cNvGraphicFramePr>
               <a:graphicFrameLocks xmlns:a="http://schemas.openxmlformats.org/drawingml/2006/main" noChangeAspect="1"/>
@@ -1983,7 +2101,7 @@
                   <pic:spPr bwMode="auto">
                     <a:xfrm>
                       <a:off x="0" y="0"/>
-                      <a:ext cx="3802183" cy="2910156"/>
+                      <a:ext cx="5250575" cy="4018742"/>
                     </a:xfrm>
                     <a:prstGeom prst="rect">
                       <a:avLst/>
@@ -2023,7 +2141,19 @@
         <w:rPr>
           <w:i/>
         </w:rPr>
-        <w:t>: The final look of the app shown on an Apple iPad Mini 2 in landscape mode.</w:t>
+        <w:t>: The final look of the app shown on an Apple iPad Mini 2</w:t>
+      </w:r>
+      <w:r>
+        <w:rPr>
+          <w:i/>
+        </w:rPr>
+        <w:t xml:space="preserve"> tablet</w:t>
+      </w:r>
+      <w:r>
+        <w:rPr>
+          <w:i/>
+        </w:rPr>
+        <w:t xml:space="preserve"> in landscape mode.</w:t>
       </w:r>
     </w:p>
     <w:p/>
@@ -2032,34 +2162,6 @@
     <w:p/>
     <w:p/>
     <w:p/>
-    <w:p>
-      <w:pPr>
-        <w:pBdr>
-          <w:bottom w:val="single" w:sz="6" w:space="1" w:color="auto"/>
-        </w:pBdr>
-      </w:pPr>
-    </w:p>
-    <w:p>
-      <w:pPr>
-        <w:pBdr>
-          <w:bottom w:val="single" w:sz="6" w:space="1" w:color="auto"/>
-        </w:pBdr>
-      </w:pPr>
-    </w:p>
-    <w:p>
-      <w:pPr>
-        <w:pBdr>
-          <w:bottom w:val="single" w:sz="6" w:space="1" w:color="auto"/>
-        </w:pBdr>
-      </w:pPr>
-    </w:p>
-    <w:p>
-      <w:pPr>
-        <w:pBdr>
-          <w:bottom w:val="single" w:sz="6" w:space="1" w:color="auto"/>
-        </w:pBdr>
-      </w:pPr>
-    </w:p>
     <w:p>
       <w:pPr>
         <w:pBdr>
@@ -2423,7 +2525,12 @@
         <w:t xml:space="preserve"> and the weather API </w:t>
       </w:r>
       <w:r>
-        <w:t xml:space="preserve">are two highlight features of the Weatherly app. The community ratings feature </w:t>
+        <w:t xml:space="preserve">are two highlight features of the Weatherly app. </w:t>
+      </w:r>
+    </w:p>
+    <w:p>
+      <w:r>
+        <w:t xml:space="preserve">The community ratings feature </w:t>
       </w:r>
       <w:r>
         <w:t xml:space="preserve">provided ample challenge for the development process of this app, </w:t>
@@ -2527,7 +2634,7 @@
     </w:p>
     <w:p>
       <w:r>
-        <w:t xml:space="preserve">Using a custom API allows for data to be freely shared and updated across devices running the app with </w:t>
+        <w:t xml:space="preserve">Using a custom API allows for data to be freely shared and updated across devices running the app </w:t>
       </w:r>
       <w:r>
         <w:t>quickly and easily</w:t>
@@ -2539,20 +2646,34 @@
         <w:t>facilitate the community requirements of the app</w:t>
       </w:r>
       <w:r>
-        <w:t>. The ratings data is then taken from the API based on the location in question via a GET request, this data is then displayed subtly underneath the conditions of current weather</w:t>
-      </w:r>
-      <w:r>
-        <w:t xml:space="preserve"> showing a user if others reported the area was raining or dry. The nature of the API allows it to be highly expandable and </w:t>
-      </w:r>
+        <w:t xml:space="preserve">. The ratings data is then taken from the API based on the location in question via a GET request, this data is then displayed subtly underneath the conditions of </w:t>
+      </w:r>
+      <w:r>
+        <w:t xml:space="preserve">the </w:t>
+      </w:r>
+      <w:r>
+        <w:t>current weather</w:t>
+      </w:r>
+      <w:r>
+        <w:t xml:space="preserve"> showing a user if others reported the area was raining or dry. </w:t>
+      </w:r>
+    </w:p>
+    <w:p>
       <w:r>
         <w:lastRenderedPageBreak/>
-        <w:t>account for all other weather types</w:t>
+        <w:t>The nature of the API allows it to be highly expandable and account for all other weather types</w:t>
       </w:r>
       <w:r>
         <w:t xml:space="preserve"> in the future</w:t>
       </w:r>
       <w:r>
-        <w:t xml:space="preserve"> by replacing the yes and no fields in the schema to types of extreme weather such as high winds, snow, ice, hurricane </w:t>
+        <w:t xml:space="preserve"> by replacing the yes and no fields in the schema to types of extreme weather such as high winds, snow, ice, hurricane</w:t>
+      </w:r>
+      <w:r>
+        <w:t>s</w:t>
+      </w:r>
+      <w:r>
+        <w:t xml:space="preserve"> </w:t>
       </w:r>
       <w:proofErr w:type="spellStart"/>
       <w:r>
@@ -2562,6 +2683,23 @@
       <w:r>
         <w:t xml:space="preserve">. </w:t>
       </w:r>
+      <w:r>
+        <w:t xml:space="preserve">Then replacing the popup’s yes and no buttons with a </w:t>
+      </w:r>
+      <w:proofErr w:type="gramStart"/>
+      <w:r>
+        <w:t>drop down</w:t>
+      </w:r>
+      <w:proofErr w:type="gramEnd"/>
+      <w:r>
+        <w:t xml:space="preserve"> list of all possible extreme weather options for users to report</w:t>
+      </w:r>
+      <w:r>
+        <w:t xml:space="preserve"> and contribute to the ratings</w:t>
+      </w:r>
+      <w:r>
+        <w:t>.</w:t>
+      </w:r>
     </w:p>
     <w:p>
       <w:r>
@@ -2571,13 +2709,22 @@
         <w:t xml:space="preserve"> then</w:t>
       </w:r>
       <w:r>
-        <w:t xml:space="preserve"> be updated to show the most voted weather condition rather than show all responses as this would look cluttered, users would be able to view all response by tapping on the community</w:t>
-      </w:r>
-      <w:r>
-        <w:t xml:space="preserve"> report div to bring up a popup</w:t>
-      </w:r>
-      <w:r>
-        <w:t xml:space="preserve">. Lee </w:t>
+        <w:t xml:space="preserve"> be updated to show the most voted weather condition rather than show all responses</w:t>
+      </w:r>
+      <w:r>
+        <w:t xml:space="preserve"> at once</w:t>
+      </w:r>
+      <w:r>
+        <w:t xml:space="preserve"> as this would look cluttered, users would be able to view all response</w:t>
+      </w:r>
+      <w:r>
+        <w:t>s</w:t>
+      </w:r>
+      <w:r>
+        <w:t xml:space="preserve"> by tapping on the community</w:t>
+      </w:r>
+      <w:r>
+        <w:t xml:space="preserve"> report div to bring up a popup. Lee </w:t>
       </w:r>
       <w:r>
         <w:rPr>
@@ -2586,10 +2733,7 @@
         <w:t xml:space="preserve">et al., </w:t>
       </w:r>
       <w:r>
-        <w:t>(2014) notes the importance of using simplicity in an apps design which greatly improves its overall usability and design. This logic is applied within the Weatherly app, with simplicity and ease of use being key factors for the requirements of the app, as it is intended to be used to quickly acquire knowledge of weather conditions while on t</w:t>
-      </w:r>
-      <w:r>
-        <w:t>he move.</w:t>
+        <w:t>(2014) notes the importance of using simplicity in an apps design which greatly improves its overall usability and design. This logic is applied within the Weatherly app, with simplicity and ease of use being key factors for the requirements of the app, as it is intended to be used to quickly acquire knowledge of weather conditions while on the move.</w:t>
       </w:r>
     </w:p>
     <w:p>
@@ -2702,7 +2846,13 @@
         <w:t xml:space="preserve">returns detailed data about the current and future weather conditions of the location requested, </w:t>
       </w:r>
       <w:r>
-        <w:t xml:space="preserve">and displays that data to UI for the user to see. </w:t>
+        <w:t>and displays that data to</w:t>
+      </w:r>
+      <w:r>
+        <w:t xml:space="preserve"> the</w:t>
+      </w:r>
+      <w:r>
+        <w:t xml:space="preserve"> UI for the user to see. </w:t>
       </w:r>
     </w:p>
     <w:p>
@@ -2710,13 +2860,28 @@
         <w:t>The weather</w:t>
       </w:r>
       <w:r>
-        <w:t xml:space="preserve"> data is laid out in the app with careful consideration to the layout, the current temperature draws the most attention with the large and bold font it employs.</w:t>
+        <w:t xml:space="preserve"> data is laid out in the app with careful consideration to the layout, the current temperature draws th</w:t>
+      </w:r>
+      <w:r>
+        <w:t xml:space="preserve">e most attention with the large, </w:t>
+      </w:r>
+      <w:r>
+        <w:t>bold font it employs.</w:t>
       </w:r>
       <w:r>
         <w:t xml:space="preserve"> The icon attempts to denote the current conditions of the weather, but this may not be </w:t>
       </w:r>
       <w:r>
-        <w:t xml:space="preserve">universally translatable so conditions are also displayed in plain text too to improve usability.  </w:t>
+        <w:t xml:space="preserve">universally translatable so </w:t>
+      </w:r>
+      <w:r>
+        <w:t xml:space="preserve">current </w:t>
+      </w:r>
+      <w:r>
+        <w:t>conditions are also displayed in plain text</w:t>
+      </w:r>
+      <w:r>
+        <w:t xml:space="preserve"> to improve usability. </w:t>
       </w:r>
       <w:r>
         <w:t>As the community ratings feature is intended to be complementary data to the primary weather data, the font size for this UI element is smaller as a result.</w:t>
@@ -2774,7 +2939,22 @@
         <w:t>ineffectively presented</w:t>
       </w:r>
       <w:r>
-        <w:t>” which negatively affects users</w:t>
+        <w:t xml:space="preserve">” which negatively affects </w:t>
+      </w:r>
+      <w:r>
+        <w:t xml:space="preserve">a </w:t>
+      </w:r>
+      <w:r>
+        <w:t>user</w:t>
+      </w:r>
+      <w:r>
+        <w:t>’</w:t>
+      </w:r>
+      <w:r>
+        <w:t>s</w:t>
+      </w:r>
+      <w:r>
+        <w:t xml:space="preserve"> experience</w:t>
       </w:r>
       <w:r>
         <w:t>.</w:t>
@@ -2783,8 +2963,6 @@
         <w:t xml:space="preserve"> </w:t>
       </w:r>
     </w:p>
-    <w:p/>
-    <w:p/>
     <w:p/>
     <w:p/>
     <w:p>
@@ -2851,6 +3029,18 @@
       </w:r>
       <w:r>
         <w:t>s</w:t>
+      </w:r>
+      <w:r>
+        <w:t xml:space="preserve"> and cannot access some 1</w:t>
+      </w:r>
+      <w:r>
+        <w:rPr>
+          <w:vertAlign w:val="superscript"/>
+        </w:rPr>
+        <w:t>st</w:t>
+      </w:r>
+      <w:r>
+        <w:t xml:space="preserve"> party plugins</w:t>
       </w:r>
       <w:r>
         <w:t xml:space="preserve">. </w:t>
@@ -2939,7 +3129,16 @@
           <w:sz w:val="32"/>
         </w:rPr>
         <w:lastRenderedPageBreak/>
-        <w:t>References</w:t>
+        <w:t>Refer</w:t>
+      </w:r>
+      <w:bookmarkStart w:id="0" w:name="_GoBack"/>
+      <w:bookmarkEnd w:id="0"/>
+      <w:r>
+        <w:rPr>
+          <w:b/>
+          <w:sz w:val="32"/>
+        </w:rPr>
+        <w:t>ences</w:t>
       </w:r>
     </w:p>
     <w:p>
@@ -3344,7 +3543,7 @@
                 <w:bCs/>
                 <w:noProof/>
               </w:rPr>
-              <w:t>12</w:t>
+              <w:t>11</w:t>
             </w:r>
             <w:r>
               <w:rPr>
@@ -4475,7 +4674,7 @@
 </file>
 
 <file path=customXml/itemProps1.xml><?xml version="1.0" encoding="utf-8"?>
-<ds:datastoreItem xmlns:ds="http://schemas.openxmlformats.org/officeDocument/2006/customXml" ds:itemID="{EDB75237-97C1-417C-86F7-79F6B8E0A5B7}">
+<ds:datastoreItem xmlns:ds="http://schemas.openxmlformats.org/officeDocument/2006/customXml" ds:itemID="{42BC948B-1E5E-4836-A727-B1F6E7ADFFCB}">
   <ds:schemaRefs>
     <ds:schemaRef ds:uri="http://schemas.openxmlformats.org/officeDocument/2006/bibliography"/>
   </ds:schemaRefs>

</xml_diff>